<commit_message>
Fixed SQL for creating local user
</commit_message>
<xml_diff>
--- a/doc/Environment_Preparation_For_Development.docx
+++ b/doc/Environment_Preparation_For_Development.docx
@@ -1,6 +1,6 @@
 
 <file path=word/document.xml><?xml version="1.0" encoding="utf-8"?>
-<w:document xmlns:wpc="http://schemas.microsoft.com/office/word/2010/wordprocessingCanvas" xmlns:mc="http://schemas.openxmlformats.org/markup-compatibility/2006" xmlns:o="urn:schemas-microsoft-com:office:office" xmlns:r="http://schemas.openxmlformats.org/officeDocument/2006/relationships" xmlns:m="http://schemas.openxmlformats.org/officeDocument/2006/math" xmlns:v="urn:schemas-microsoft-com:vml" xmlns:wp14="http://schemas.microsoft.com/office/word/2010/wordprocessingDrawing" xmlns:wp="http://schemas.openxmlformats.org/drawingml/2006/wordprocessingDrawing" xmlns:w10="urn:schemas-microsoft-com:office:word" xmlns:w="http://schemas.openxmlformats.org/wordprocessingml/2006/main" xmlns:w14="http://schemas.microsoft.com/office/word/2010/wordml" xmlns:wpg="http://schemas.microsoft.com/office/word/2010/wordprocessingGroup" xmlns:wpi="http://schemas.microsoft.com/office/word/2010/wordprocessingInk" xmlns:wne="http://schemas.microsoft.com/office/word/2006/wordml" xmlns:wps="http://schemas.microsoft.com/office/word/2010/wordprocessingShape" mc:Ignorable="w14 wp14">
+<w:document xmlns:wpc="http://schemas.microsoft.com/office/word/2010/wordprocessingCanvas" xmlns:mc="http://schemas.openxmlformats.org/markup-compatibility/2006" xmlns:o="urn:schemas-microsoft-com:office:office" xmlns:r="http://schemas.openxmlformats.org/officeDocument/2006/relationships" xmlns:m="http://schemas.openxmlformats.org/officeDocument/2006/math" xmlns:v="urn:schemas-microsoft-com:vml" xmlns:wp14="http://schemas.microsoft.com/office/word/2010/wordprocessingDrawing" xmlns:wp="http://schemas.openxmlformats.org/drawingml/2006/wordprocessingDrawing" xmlns:w10="urn:schemas-microsoft-com:office:word" xmlns:w="http://schemas.openxmlformats.org/wordprocessingml/2006/main" xmlns:w14="http://schemas.microsoft.com/office/word/2010/wordml" xmlns:w15="http://schemas.microsoft.com/office/word/2012/wordml" xmlns:wpg="http://schemas.microsoft.com/office/word/2010/wordprocessingGroup" xmlns:wpi="http://schemas.microsoft.com/office/word/2010/wordprocessingInk" xmlns:wne="http://schemas.microsoft.com/office/word/2006/wordml" xmlns:wps="http://schemas.microsoft.com/office/word/2010/wordprocessingShape" mc:Ignorable="w14 w15 wp14">
   <w:body>
     <w:p>
       <w:pPr>
@@ -25,7 +25,35 @@
         <w:rPr>
           <w:lang w:val="ru-RU"/>
         </w:rPr>
-        <w:t>когда новая СУБД будет в проде, достаточно будет взять текущий дамп базы, без патчей)</w:t>
+        <w:t xml:space="preserve">когда новая СУБД будет в </w:t>
+      </w:r>
+      <w:proofErr w:type="spellStart"/>
+      <w:r>
+        <w:rPr>
+          <w:lang w:val="ru-RU"/>
+        </w:rPr>
+        <w:t>проде</w:t>
+      </w:r>
+      <w:proofErr w:type="spellEnd"/>
+      <w:r>
+        <w:rPr>
+          <w:lang w:val="ru-RU"/>
+        </w:rPr>
+        <w:t xml:space="preserve">, достаточно будет взять текущий дамп базы, без </w:t>
+      </w:r>
+      <w:proofErr w:type="spellStart"/>
+      <w:r>
+        <w:rPr>
+          <w:lang w:val="ru-RU"/>
+        </w:rPr>
+        <w:t>патчей</w:t>
+      </w:r>
+      <w:proofErr w:type="spellEnd"/>
+      <w:r>
+        <w:rPr>
+          <w:lang w:val="ru-RU"/>
+        </w:rPr>
+        <w:t>)</w:t>
       </w:r>
     </w:p>
     <w:p>
@@ -45,15 +73,25 @@
         </w:numPr>
         <w:spacing w:after="0" w:line="240" w:lineRule="auto"/>
       </w:pPr>
-      <w:r>
-        <w:rPr>
-          <w:lang w:val="ru-RU"/>
-        </w:rPr>
-        <w:t xml:space="preserve">Сетапим базу данных </w:t>
-      </w:r>
+      <w:proofErr w:type="spellStart"/>
+      <w:r>
+        <w:rPr>
+          <w:lang w:val="ru-RU"/>
+        </w:rPr>
+        <w:t>Сетапим</w:t>
+      </w:r>
+      <w:proofErr w:type="spellEnd"/>
+      <w:r>
+        <w:rPr>
+          <w:lang w:val="ru-RU"/>
+        </w:rPr>
+        <w:t xml:space="preserve"> базу данных </w:t>
+      </w:r>
+      <w:proofErr w:type="spellStart"/>
       <w:r>
         <w:t>Mysql</w:t>
       </w:r>
+      <w:proofErr w:type="spellEnd"/>
       <w:r>
         <w:rPr>
           <w:lang w:val="ru-RU"/>
@@ -95,7 +133,11 @@
         <w:t>homeless</w:t>
       </w:r>
       <w:r>
-        <w:t>` CHARACTER SET utf8 COLLATE utf8_general_ci;</w:t>
+        <w:t>` CHARACTER SET utf8 COLLATE utf8_general_</w:t>
+      </w:r>
+      <w:proofErr w:type="gramStart"/>
+      <w:r>
+        <w:t>ci;</w:t>
       </w:r>
       <w:r>
         <w:br/>
@@ -109,6 +151,7 @@
         </w:rPr>
         <w:t>и</w:t>
       </w:r>
+      <w:proofErr w:type="gramEnd"/>
       <w:r>
         <w:t xml:space="preserve"> </w:t>
       </w:r>
@@ -226,11 +269,19 @@
       <w:r>
         <w:t xml:space="preserve"> `</w:t>
       </w:r>
+      <w:proofErr w:type="spellStart"/>
       <w:r>
         <w:t>homeless</w:t>
       </w:r>
       <w:r>
-        <w:t xml:space="preserve">`@`%` </w:t>
+        <w:t>`@`</w:t>
+      </w:r>
+      <w:r>
+        <w:t>localhost</w:t>
+      </w:r>
+      <w:proofErr w:type="spellEnd"/>
+      <w:r>
+        <w:t xml:space="preserve">` </w:t>
       </w:r>
       <w:r>
         <w:t>identified</w:t>
@@ -252,7 +303,19 @@
       </w:r>
       <w:r>
         <w:br/>
-        <w:t>GRANT all privileges on homeless.* to `homeless`@`%`</w:t>
+        <w:t>GRANT all privileges on homeless.* to `homeless`@`</w:t>
+      </w:r>
+      <w:r>
+        <w:t xml:space="preserve"> </w:t>
+      </w:r>
+      <w:r>
+        <w:t>localhost</w:t>
+      </w:r>
+      <w:r>
+        <w:t xml:space="preserve"> </w:t>
+      </w:r>
+      <w:r>
+        <w:t>`</w:t>
       </w:r>
       <w:r>
         <w:br/>
@@ -284,23 +347,33 @@
         <w:rPr>
           <w:lang w:val="ru-RU"/>
         </w:rPr>
-        <w:t xml:space="preserve"> и является совместимым лишь со старой версией СУБД (толстый клиент)</w:t>
-      </w:r>
-      <w:r>
-        <w:rPr>
-          <w:lang w:val="ru-RU"/>
-        </w:rPr>
-        <w:br/>
-      </w:r>
-      <w:r>
-        <w:rPr>
-          <w:lang w:val="ru-RU"/>
-        </w:rPr>
-        <w:br/>
-      </w:r>
+        <w:t xml:space="preserve"> и является совместимым лишь со старой версией СУБД (толстый </w:t>
+      </w:r>
+      <w:proofErr w:type="gramStart"/>
+      <w:r>
+        <w:rPr>
+          <w:lang w:val="ru-RU"/>
+        </w:rPr>
+        <w:t>клиент)</w:t>
+      </w:r>
+      <w:r>
+        <w:rPr>
+          <w:lang w:val="ru-RU"/>
+        </w:rPr>
+        <w:br/>
+      </w:r>
+      <w:r>
+        <w:rPr>
+          <w:lang w:val="ru-RU"/>
+        </w:rPr>
+        <w:br/>
+      </w:r>
+      <w:proofErr w:type="spellStart"/>
       <w:r>
         <w:t>mysql</w:t>
       </w:r>
+      <w:proofErr w:type="spellEnd"/>
+      <w:proofErr w:type="gramEnd"/>
       <w:r>
         <w:rPr>
           <w:lang w:val="ru-RU"/>
@@ -337,24 +410,28 @@
         </w:rPr>
         <w:t xml:space="preserve"> </w:t>
       </w:r>
+      <w:proofErr w:type="spellStart"/>
       <w:r>
         <w:rPr>
           <w:lang w:val="ru-RU"/>
         </w:rPr>
         <w:t>база_данных</w:t>
       </w:r>
+      <w:proofErr w:type="spellEnd"/>
       <w:r>
         <w:rPr>
           <w:lang w:val="ru-RU"/>
         </w:rPr>
         <w:t xml:space="preserve"> &lt; </w:t>
       </w:r>
+      <w:proofErr w:type="spellStart"/>
       <w:r>
         <w:rPr>
           <w:lang w:val="ru-RU"/>
         </w:rPr>
         <w:t>путь_к_дампу</w:t>
       </w:r>
+      <w:proofErr w:type="spellEnd"/>
       <w:r>
         <w:rPr>
           <w:lang w:val="ru-RU"/>
@@ -379,9 +456,11 @@
         </w:rPr>
         <w:t>.</w:t>
       </w:r>
+      <w:proofErr w:type="spellStart"/>
       <w:r>
         <w:t>sql</w:t>
       </w:r>
+      <w:proofErr w:type="spellEnd"/>
       <w:r>
         <w:rPr>
           <w:lang w:val="ru-RU"/>
@@ -417,14 +496,80 @@
         <w:rPr>
           <w:lang w:val="ru-RU"/>
         </w:rPr>
-        <w:t>m Files\MySQL\MySQL Server 5.6\</w:t>
-      </w:r>
+        <w:t xml:space="preserve">m </w:t>
+      </w:r>
+      <w:proofErr w:type="spellStart"/>
+      <w:r>
+        <w:rPr>
+          <w:lang w:val="ru-RU"/>
+        </w:rPr>
+        <w:t>Files</w:t>
+      </w:r>
+      <w:proofErr w:type="spellEnd"/>
+      <w:r>
+        <w:rPr>
+          <w:lang w:val="ru-RU"/>
+        </w:rPr>
+        <w:t>\</w:t>
+      </w:r>
+      <w:proofErr w:type="spellStart"/>
+      <w:r>
+        <w:rPr>
+          <w:lang w:val="ru-RU"/>
+        </w:rPr>
+        <w:t>MySQL</w:t>
+      </w:r>
+      <w:proofErr w:type="spellEnd"/>
+      <w:r>
+        <w:rPr>
+          <w:lang w:val="ru-RU"/>
+        </w:rPr>
+        <w:t>\</w:t>
+      </w:r>
+      <w:proofErr w:type="spellStart"/>
+      <w:r>
+        <w:rPr>
+          <w:lang w:val="ru-RU"/>
+        </w:rPr>
+        <w:t>My</w:t>
+      </w:r>
+      <w:bookmarkStart w:id="0" w:name="_GoBack"/>
+      <w:bookmarkEnd w:id="0"/>
+      <w:r>
+        <w:rPr>
+          <w:lang w:val="ru-RU"/>
+        </w:rPr>
+        <w:t>SQL</w:t>
+      </w:r>
+      <w:proofErr w:type="spellEnd"/>
+      <w:r>
+        <w:rPr>
+          <w:lang w:val="ru-RU"/>
+        </w:rPr>
+        <w:t xml:space="preserve"> </w:t>
+      </w:r>
+      <w:proofErr w:type="spellStart"/>
+      <w:r>
+        <w:rPr>
+          <w:lang w:val="ru-RU"/>
+        </w:rPr>
+        <w:t>Server</w:t>
+      </w:r>
+      <w:proofErr w:type="spellEnd"/>
+      <w:r>
+        <w:rPr>
+          <w:lang w:val="ru-RU"/>
+        </w:rPr>
+        <w:t xml:space="preserve"> 5.6\</w:t>
+      </w:r>
+      <w:proofErr w:type="spellStart"/>
       <w:r>
         <w:rPr>
           <w:lang w:val="ru-RU"/>
         </w:rPr>
         <w:t>my.cnf</w:t>
       </w:r>
+      <w:proofErr w:type="spellEnd"/>
       <w:r>
         <w:rPr>
           <w:lang w:val="ru-RU"/>
@@ -435,7 +580,21 @@
         <w:rPr>
           <w:lang w:val="ru-RU"/>
         </w:rPr>
-        <w:t>[mysqld]</w:t>
+        <w:t>[</w:t>
+      </w:r>
+      <w:proofErr w:type="spellStart"/>
+      <w:r>
+        <w:rPr>
+          <w:lang w:val="ru-RU"/>
+        </w:rPr>
+        <w:t>mysqld</w:t>
+      </w:r>
+      <w:proofErr w:type="spellEnd"/>
+      <w:r>
+        <w:rPr>
+          <w:lang w:val="ru-RU"/>
+        </w:rPr>
+        <w:t>]</w:t>
       </w:r>
       <w:r>
         <w:rPr>
@@ -449,11 +608,19 @@
         </w:rPr>
         <w:br/>
       </w:r>
-      <w:r>
-        <w:rPr>
-          <w:lang w:val="ru-RU"/>
-        </w:rPr>
-        <w:t>lower_case_table_names=2</w:t>
+      <w:proofErr w:type="spellStart"/>
+      <w:r>
+        <w:rPr>
+          <w:lang w:val="ru-RU"/>
+        </w:rPr>
+        <w:t>lower_case_table_names</w:t>
+      </w:r>
+      <w:proofErr w:type="spellEnd"/>
+      <w:r>
+        <w:rPr>
+          <w:lang w:val="ru-RU"/>
+        </w:rPr>
+        <w:t>=2</w:t>
       </w:r>
       <w:r>
         <w:rPr>
@@ -485,7 +652,21 @@
         <w:rPr>
           <w:lang w:val="ru-RU"/>
         </w:rPr>
-        <w:t>Далее необходимо накатить основной патч (</w:t>
+        <w:t xml:space="preserve">Далее необходимо накатить основной </w:t>
+      </w:r>
+      <w:proofErr w:type="spellStart"/>
+      <w:r>
+        <w:rPr>
+          <w:lang w:val="ru-RU"/>
+        </w:rPr>
+        <w:t>патч</w:t>
+      </w:r>
+      <w:proofErr w:type="spellEnd"/>
+      <w:r>
+        <w:rPr>
+          <w:lang w:val="ru-RU"/>
+        </w:rPr>
+        <w:t xml:space="preserve"> (</w:t>
       </w:r>
       <w:r>
         <w:t>patch</w:t>
@@ -496,9 +677,11 @@
         </w:rPr>
         <w:t>.</w:t>
       </w:r>
+      <w:proofErr w:type="spellStart"/>
       <w:r>
         <w:t>sql</w:t>
       </w:r>
+      <w:proofErr w:type="spellEnd"/>
       <w:r>
         <w:rPr>
           <w:lang w:val="ru-RU"/>
@@ -520,9 +703,13 @@
         </w:rPr>
         <w:br/>
       </w:r>
+      <w:proofErr w:type="spellStart"/>
+      <w:proofErr w:type="gramStart"/>
       <w:r>
         <w:t>mysql</w:t>
       </w:r>
+      <w:proofErr w:type="spellEnd"/>
+      <w:proofErr w:type="gramEnd"/>
       <w:r>
         <w:rPr>
           <w:lang w:val="ru-RU"/>
@@ -559,11 +746,19 @@
         </w:rPr>
         <w:t xml:space="preserve"> </w:t>
       </w:r>
-      <w:r>
-        <w:rPr>
-          <w:lang w:val="ru-RU"/>
-        </w:rPr>
-        <w:t xml:space="preserve">база_данных </w:t>
+      <w:proofErr w:type="spellStart"/>
+      <w:r>
+        <w:rPr>
+          <w:lang w:val="ru-RU"/>
+        </w:rPr>
+        <w:t>база_данных</w:t>
+      </w:r>
+      <w:proofErr w:type="spellEnd"/>
+      <w:r>
+        <w:rPr>
+          <w:lang w:val="ru-RU"/>
+        </w:rPr>
+        <w:t xml:space="preserve"> </w:t>
       </w:r>
       <w:r>
         <w:rPr>
@@ -571,11 +766,19 @@
         </w:rPr>
         <w:t xml:space="preserve">&lt; </w:t>
       </w:r>
-      <w:r>
-        <w:rPr>
-          <w:lang w:val="ru-RU"/>
-        </w:rPr>
-        <w:t>путь_к_патчу (</w:t>
+      <w:proofErr w:type="spellStart"/>
+      <w:r>
+        <w:rPr>
+          <w:lang w:val="ru-RU"/>
+        </w:rPr>
+        <w:t>путь_к_патчу</w:t>
+      </w:r>
+      <w:proofErr w:type="spellEnd"/>
+      <w:r>
+        <w:rPr>
+          <w:lang w:val="ru-RU"/>
+        </w:rPr>
+        <w:t xml:space="preserve"> (</w:t>
       </w:r>
       <w:r>
         <w:t>patch</w:t>
@@ -586,9 +789,11 @@
         </w:rPr>
         <w:t>.</w:t>
       </w:r>
+      <w:proofErr w:type="spellStart"/>
       <w:r>
         <w:t>sql</w:t>
       </w:r>
+      <w:proofErr w:type="spellEnd"/>
       <w:r>
         <w:rPr>
           <w:lang w:val="ru-RU"/>
@@ -618,32 +823,94 @@
         <w:rPr>
           <w:lang w:val="ru-RU"/>
         </w:rPr>
-        <w:t xml:space="preserve">Поскольку при миграции данных на прод будет дополнительно вызываться скрипт </w:t>
-      </w:r>
-      <w:r>
-        <w:rPr>
-          <w:lang w:val="ru-RU"/>
-        </w:rPr>
-        <w:t>scripts\migrate\Main.groovy</w:t>
-      </w:r>
-      <w:r>
-        <w:rPr>
-          <w:lang w:val="ru-RU"/>
-        </w:rPr>
-        <w:t xml:space="preserve">, а при условии отсутствия данных клиентов он не нужен, просто выполняем последний патч </w:t>
-      </w:r>
+        <w:t xml:space="preserve">Поскольку при миграции данных на </w:t>
+      </w:r>
+      <w:proofErr w:type="spellStart"/>
+      <w:r>
+        <w:rPr>
+          <w:lang w:val="ru-RU"/>
+        </w:rPr>
+        <w:t>прод</w:t>
+      </w:r>
+      <w:proofErr w:type="spellEnd"/>
+      <w:r>
+        <w:rPr>
+          <w:lang w:val="ru-RU"/>
+        </w:rPr>
+        <w:t xml:space="preserve"> будет дополнительно вызываться скрипт </w:t>
+      </w:r>
+      <w:proofErr w:type="spellStart"/>
+      <w:r>
+        <w:rPr>
+          <w:lang w:val="ru-RU"/>
+        </w:rPr>
+        <w:t>scripts</w:t>
+      </w:r>
+      <w:proofErr w:type="spellEnd"/>
+      <w:r>
+        <w:rPr>
+          <w:lang w:val="ru-RU"/>
+        </w:rPr>
+        <w:t>\</w:t>
+      </w:r>
+      <w:proofErr w:type="spellStart"/>
+      <w:r>
+        <w:rPr>
+          <w:lang w:val="ru-RU"/>
+        </w:rPr>
+        <w:t>migrate</w:t>
+      </w:r>
+      <w:proofErr w:type="spellEnd"/>
+      <w:r>
+        <w:rPr>
+          <w:lang w:val="ru-RU"/>
+        </w:rPr>
+        <w:t>\</w:t>
+      </w:r>
+      <w:proofErr w:type="spellStart"/>
+      <w:r>
+        <w:rPr>
+          <w:lang w:val="ru-RU"/>
+        </w:rPr>
+        <w:t>Main.groovy</w:t>
+      </w:r>
+      <w:proofErr w:type="spellEnd"/>
+      <w:r>
+        <w:rPr>
+          <w:lang w:val="ru-RU"/>
+        </w:rPr>
+        <w:t xml:space="preserve">, а при условии отсутствия данных клиентов он не нужен, просто выполняем последний </w:t>
+      </w:r>
+      <w:proofErr w:type="spellStart"/>
+      <w:r>
+        <w:rPr>
+          <w:lang w:val="ru-RU"/>
+        </w:rPr>
+        <w:t>патч</w:t>
+      </w:r>
+      <w:proofErr w:type="spellEnd"/>
+      <w:r>
+        <w:rPr>
+          <w:lang w:val="ru-RU"/>
+        </w:rPr>
+        <w:t xml:space="preserve"> </w:t>
+      </w:r>
+      <w:proofErr w:type="spellStart"/>
       <w:r>
         <w:t>postinstall</w:t>
       </w:r>
+      <w:proofErr w:type="spellEnd"/>
       <w:r>
         <w:rPr>
           <w:lang w:val="ru-RU"/>
         </w:rPr>
         <w:t>.</w:t>
       </w:r>
+      <w:proofErr w:type="spellStart"/>
       <w:r>
         <w:t>sql</w:t>
       </w:r>
+      <w:proofErr w:type="spellEnd"/>
       <w:r>
         <w:rPr>
           <w:lang w:val="ru-RU"/>
@@ -733,11 +1000,27 @@
         <w:rPr>
           <w:lang w:val="ru-RU"/>
         </w:rPr>
-        <w:t xml:space="preserve">и конфигурим там </w:t>
-      </w:r>
+        <w:t xml:space="preserve">и </w:t>
+      </w:r>
+      <w:proofErr w:type="spellStart"/>
+      <w:r>
+        <w:rPr>
+          <w:lang w:val="ru-RU"/>
+        </w:rPr>
+        <w:t>конфигурим</w:t>
+      </w:r>
+      <w:proofErr w:type="spellEnd"/>
+      <w:r>
+        <w:rPr>
+          <w:lang w:val="ru-RU"/>
+        </w:rPr>
+        <w:t xml:space="preserve"> там </w:t>
+      </w:r>
+      <w:proofErr w:type="spellStart"/>
       <w:r>
         <w:t>jndi</w:t>
       </w:r>
+      <w:proofErr w:type="spellEnd"/>
       <w:r>
         <w:rPr>
           <w:lang w:val="ru-RU"/>
@@ -760,7 +1043,21 @@
         <w:rPr>
           <w:lang w:val="ru-RU"/>
         </w:rPr>
-        <w:t xml:space="preserve">именно она и рекомендована к использованию в дальнейшем. Качаем ее с оффсайта и распаковываем ее недалеко от корня рабочего диска (под </w:t>
+        <w:t xml:space="preserve">именно она и рекомендована к использованию в дальнейшем. Качаем ее с </w:t>
+      </w:r>
+      <w:proofErr w:type="spellStart"/>
+      <w:r>
+        <w:rPr>
+          <w:lang w:val="ru-RU"/>
+        </w:rPr>
+        <w:t>оффсайта</w:t>
+      </w:r>
+      <w:proofErr w:type="spellEnd"/>
+      <w:r>
+        <w:rPr>
+          <w:lang w:val="ru-RU"/>
+        </w:rPr>
+        <w:t xml:space="preserve"> и распаковываем ее недалеко от корня рабочего диска (под </w:t>
       </w:r>
       <w:r>
         <w:t>Linux</w:t>
@@ -789,9 +1086,11 @@
         </w:rPr>
         <w:t xml:space="preserve">без разницы). В </w:t>
       </w:r>
+      <w:proofErr w:type="spellStart"/>
       <w:r>
         <w:t>conf</w:t>
       </w:r>
+      <w:proofErr w:type="spellEnd"/>
       <w:r>
         <w:rPr>
           <w:lang w:val="ru-RU"/>
@@ -820,19 +1119,55 @@
         <w:rPr>
           <w:lang w:val="ru-RU"/>
         </w:rPr>
-        <w:t>в теге</w:t>
-      </w:r>
-      <w:r>
-        <w:rPr>
-          <w:lang w:val="ru-RU"/>
-        </w:rPr>
-        <w:t xml:space="preserve">  &lt;GlobalNamingResources&gt;</w:t>
-      </w:r>
-      <w:r>
-        <w:rPr>
-          <w:lang w:val="ru-RU"/>
-        </w:rPr>
-        <w:t xml:space="preserve"> конфигурим ресурс</w:t>
+        <w:t xml:space="preserve">в </w:t>
+      </w:r>
+      <w:proofErr w:type="gramStart"/>
+      <w:r>
+        <w:rPr>
+          <w:lang w:val="ru-RU"/>
+        </w:rPr>
+        <w:t>теге</w:t>
+      </w:r>
+      <w:r>
+        <w:rPr>
+          <w:lang w:val="ru-RU"/>
+        </w:rPr>
+        <w:t xml:space="preserve">  &lt;</w:t>
+      </w:r>
+      <w:proofErr w:type="spellStart"/>
+      <w:proofErr w:type="gramEnd"/>
+      <w:r>
+        <w:rPr>
+          <w:lang w:val="ru-RU"/>
+        </w:rPr>
+        <w:t>GlobalNamingResources</w:t>
+      </w:r>
+      <w:proofErr w:type="spellEnd"/>
+      <w:r>
+        <w:rPr>
+          <w:lang w:val="ru-RU"/>
+        </w:rPr>
+        <w:t>&gt;</w:t>
+      </w:r>
+      <w:r>
+        <w:rPr>
+          <w:lang w:val="ru-RU"/>
+        </w:rPr>
+        <w:t xml:space="preserve"> </w:t>
+      </w:r>
+      <w:proofErr w:type="spellStart"/>
+      <w:r>
+        <w:rPr>
+          <w:lang w:val="ru-RU"/>
+        </w:rPr>
+        <w:t>конфигурим</w:t>
+      </w:r>
+      <w:proofErr w:type="spellEnd"/>
+      <w:r>
+        <w:rPr>
+          <w:lang w:val="ru-RU"/>
+        </w:rPr>
+        <w:t xml:space="preserve"> ресурс</w:t>
       </w:r>
       <w:r>
         <w:rPr>
@@ -986,7 +1321,6 @@
       <w:r>
         <w:rPr>
           <w:noProof/>
-          <w:lang w:val="ru-RU"/>
         </w:rPr>
         <mc:AlternateContent>
           <mc:Choice Requires="wps">
@@ -1047,14 +1381,32 @@
                               <w:spacing w:after="0" w:line="240" w:lineRule="auto"/>
                             </w:pPr>
                             <w:r>
-                              <w:t xml:space="preserve">     name="jdbc/</w:t>
-                            </w:r>
+                              <w:t xml:space="preserve">     </w:t>
+                            </w:r>
+                            <w:proofErr w:type="gramStart"/>
+                            <w:r>
+                              <w:t>name</w:t>
+                            </w:r>
+                            <w:proofErr w:type="gramEnd"/>
+                            <w:r>
+                              <w:t>="</w:t>
+                            </w:r>
+                            <w:proofErr w:type="spellStart"/>
+                            <w:r>
+                              <w:t>jdbc</w:t>
+                            </w:r>
+                            <w:proofErr w:type="spellEnd"/>
+                            <w:r>
+                              <w:t>/</w:t>
+                            </w:r>
+                            <w:proofErr w:type="spellStart"/>
                             <w:r>
                               <w:rPr>
                                 <w:b/>
                               </w:rPr>
                               <w:t>DevelopmentDB</w:t>
                             </w:r>
+                            <w:proofErr w:type="spellEnd"/>
                             <w:r>
                               <w:t>"</w:t>
                             </w:r>
@@ -1064,7 +1416,17 @@
                               <w:spacing w:after="0" w:line="240" w:lineRule="auto"/>
                             </w:pPr>
                             <w:r>
-                              <w:t xml:space="preserve">     auth="Container"</w:t>
+                              <w:t xml:space="preserve">     </w:t>
+                            </w:r>
+                            <w:proofErr w:type="spellStart"/>
+                            <w:proofErr w:type="gramStart"/>
+                            <w:r>
+                              <w:t>auth</w:t>
+                            </w:r>
+                            <w:proofErr w:type="spellEnd"/>
+                            <w:proofErr w:type="gramEnd"/>
+                            <w:r>
+                              <w:t>="Container"</w:t>
                             </w:r>
                           </w:p>
                           <w:p>
@@ -1072,7 +1434,23 @@
                               <w:spacing w:after="0" w:line="240" w:lineRule="auto"/>
                             </w:pPr>
                             <w:r>
-                              <w:t xml:space="preserve">     type="javax.sql.DataSource"</w:t>
+                              <w:t xml:space="preserve">     </w:t>
+                            </w:r>
+                            <w:proofErr w:type="gramStart"/>
+                            <w:r>
+                              <w:t>type</w:t>
+                            </w:r>
+                            <w:proofErr w:type="gramEnd"/>
+                            <w:r>
+                              <w:t>="</w:t>
+                            </w:r>
+                            <w:proofErr w:type="spellStart"/>
+                            <w:r>
+                              <w:t>javax.sql.DataSource</w:t>
+                            </w:r>
+                            <w:proofErr w:type="spellEnd"/>
+                            <w:r>
+                              <w:t>"</w:t>
                             </w:r>
                           </w:p>
                           <w:p>
@@ -1080,7 +1458,23 @@
                               <w:spacing w:after="0" w:line="240" w:lineRule="auto"/>
                             </w:pPr>
                             <w:r>
-                              <w:t xml:space="preserve">     factory="org.apache.tomcat.jdbc.pool.DataSourceFactory"</w:t>
+                              <w:t xml:space="preserve">     </w:t>
+                            </w:r>
+                            <w:proofErr w:type="gramStart"/>
+                            <w:r>
+                              <w:t>factory</w:t>
+                            </w:r>
+                            <w:proofErr w:type="gramEnd"/>
+                            <w:r>
+                              <w:t>="</w:t>
+                            </w:r>
+                            <w:proofErr w:type="spellStart"/>
+                            <w:r>
+                              <w:t>org.apache.tomcat.jdbc.pool.DataSourceFactory</w:t>
+                            </w:r>
+                            <w:proofErr w:type="spellEnd"/>
+                            <w:r>
+                              <w:t>"</w:t>
                             </w:r>
                           </w:p>
                           <w:p>
@@ -1088,7 +1482,17 @@
                               <w:spacing w:after="0" w:line="240" w:lineRule="auto"/>
                             </w:pPr>
                             <w:r>
-                              <w:t xml:space="preserve">     initialSize="5"</w:t>
+                              <w:t xml:space="preserve">     </w:t>
+                            </w:r>
+                            <w:proofErr w:type="spellStart"/>
+                            <w:proofErr w:type="gramStart"/>
+                            <w:r>
+                              <w:t>initialSize</w:t>
+                            </w:r>
+                            <w:proofErr w:type="spellEnd"/>
+                            <w:proofErr w:type="gramEnd"/>
+                            <w:r>
+                              <w:t>="5"</w:t>
                             </w:r>
                           </w:p>
                           <w:p>
@@ -1096,7 +1500,17 @@
                               <w:spacing w:after="0" w:line="240" w:lineRule="auto"/>
                             </w:pPr>
                             <w:r>
-                              <w:t xml:space="preserve">     maxActive="55"</w:t>
+                              <w:t xml:space="preserve">     </w:t>
+                            </w:r>
+                            <w:proofErr w:type="spellStart"/>
+                            <w:proofErr w:type="gramStart"/>
+                            <w:r>
+                              <w:t>maxActive</w:t>
+                            </w:r>
+                            <w:proofErr w:type="spellEnd"/>
+                            <w:proofErr w:type="gramEnd"/>
+                            <w:r>
+                              <w:t>="55"</w:t>
                             </w:r>
                           </w:p>
                           <w:p>
@@ -1104,7 +1518,17 @@
                               <w:spacing w:after="0" w:line="240" w:lineRule="auto"/>
                             </w:pPr>
                             <w:r>
-                              <w:t xml:space="preserve">     maxIdle="21"</w:t>
+                              <w:t xml:space="preserve">     </w:t>
+                            </w:r>
+                            <w:proofErr w:type="spellStart"/>
+                            <w:proofErr w:type="gramStart"/>
+                            <w:r>
+                              <w:t>maxIdle</w:t>
+                            </w:r>
+                            <w:proofErr w:type="spellEnd"/>
+                            <w:proofErr w:type="gramEnd"/>
+                            <w:r>
+                              <w:t>="21"</w:t>
                             </w:r>
                           </w:p>
                           <w:p>
@@ -1112,7 +1536,17 @@
                               <w:spacing w:after="0" w:line="240" w:lineRule="auto"/>
                             </w:pPr>
                             <w:r>
-                              <w:t xml:space="preserve">     minIdle="13"</w:t>
+                              <w:t xml:space="preserve">     </w:t>
+                            </w:r>
+                            <w:proofErr w:type="spellStart"/>
+                            <w:proofErr w:type="gramStart"/>
+                            <w:r>
+                              <w:t>minIdle</w:t>
+                            </w:r>
+                            <w:proofErr w:type="spellEnd"/>
+                            <w:proofErr w:type="gramEnd"/>
+                            <w:r>
+                              <w:t>="13"</w:t>
                             </w:r>
                           </w:p>
                           <w:p>
@@ -1120,7 +1554,17 @@
                               <w:spacing w:after="0" w:line="240" w:lineRule="auto"/>
                             </w:pPr>
                             <w:r>
-                              <w:t xml:space="preserve">     timeBetweenEvictionRunsMillis="34000"</w:t>
+                              <w:t xml:space="preserve">     </w:t>
+                            </w:r>
+                            <w:proofErr w:type="spellStart"/>
+                            <w:proofErr w:type="gramStart"/>
+                            <w:r>
+                              <w:t>timeBetweenEvictionRunsMillis</w:t>
+                            </w:r>
+                            <w:proofErr w:type="spellEnd"/>
+                            <w:proofErr w:type="gramEnd"/>
+                            <w:r>
+                              <w:t>="34000"</w:t>
                             </w:r>
                           </w:p>
                           <w:p>
@@ -1128,7 +1572,17 @@
                               <w:spacing w:after="0" w:line="240" w:lineRule="auto"/>
                             </w:pPr>
                             <w:r>
-                              <w:t xml:space="preserve">     minEvictableIdleTimeMillis="55000"</w:t>
+                              <w:t xml:space="preserve">     </w:t>
+                            </w:r>
+                            <w:proofErr w:type="spellStart"/>
+                            <w:proofErr w:type="gramStart"/>
+                            <w:r>
+                              <w:t>minEvictableIdleTimeMillis</w:t>
+                            </w:r>
+                            <w:proofErr w:type="spellEnd"/>
+                            <w:proofErr w:type="gramEnd"/>
+                            <w:r>
+                              <w:t>="55000"</w:t>
                             </w:r>
                           </w:p>
                           <w:p>
@@ -1136,7 +1590,17 @@
                               <w:spacing w:after="0" w:line="240" w:lineRule="auto"/>
                             </w:pPr>
                             <w:r>
-                              <w:t xml:space="preserve">     validationQuery="SELECT 1"</w:t>
+                              <w:t xml:space="preserve">     </w:t>
+                            </w:r>
+                            <w:proofErr w:type="spellStart"/>
+                            <w:proofErr w:type="gramStart"/>
+                            <w:r>
+                              <w:t>validationQuery</w:t>
+                            </w:r>
+                            <w:proofErr w:type="spellEnd"/>
+                            <w:proofErr w:type="gramEnd"/>
+                            <w:r>
+                              <w:t>="SELECT 1"</w:t>
                             </w:r>
                           </w:p>
                           <w:p>
@@ -1144,7 +1608,17 @@
                               <w:spacing w:after="0" w:line="240" w:lineRule="auto"/>
                             </w:pPr>
                             <w:r>
-                              <w:t xml:space="preserve">     validationInterval="34"</w:t>
+                              <w:t xml:space="preserve">     </w:t>
+                            </w:r>
+                            <w:proofErr w:type="spellStart"/>
+                            <w:proofErr w:type="gramStart"/>
+                            <w:r>
+                              <w:t>validationInterval</w:t>
+                            </w:r>
+                            <w:proofErr w:type="spellEnd"/>
+                            <w:proofErr w:type="gramEnd"/>
+                            <w:r>
+                              <w:t>="34"</w:t>
                             </w:r>
                           </w:p>
                           <w:p>
@@ -1152,7 +1626,17 @@
                               <w:spacing w:after="0" w:line="240" w:lineRule="auto"/>
                             </w:pPr>
                             <w:r>
-                              <w:t xml:space="preserve">     testOnBorrow="true"</w:t>
+                              <w:t xml:space="preserve">     </w:t>
+                            </w:r>
+                            <w:proofErr w:type="spellStart"/>
+                            <w:proofErr w:type="gramStart"/>
+                            <w:r>
+                              <w:t>testOnBorrow</w:t>
+                            </w:r>
+                            <w:proofErr w:type="spellEnd"/>
+                            <w:proofErr w:type="gramEnd"/>
+                            <w:r>
+                              <w:t>="true"</w:t>
                             </w:r>
                           </w:p>
                           <w:p>
@@ -1160,7 +1644,17 @@
                               <w:spacing w:after="0" w:line="240" w:lineRule="auto"/>
                             </w:pPr>
                             <w:r>
-                              <w:t xml:space="preserve">     removeAbandoned="true"</w:t>
+                              <w:t xml:space="preserve">     </w:t>
+                            </w:r>
+                            <w:proofErr w:type="spellStart"/>
+                            <w:proofErr w:type="gramStart"/>
+                            <w:r>
+                              <w:t>removeAbandoned</w:t>
+                            </w:r>
+                            <w:proofErr w:type="spellEnd"/>
+                            <w:proofErr w:type="gramEnd"/>
+                            <w:r>
+                              <w:t>="true"</w:t>
                             </w:r>
                           </w:p>
                           <w:p>
@@ -1168,7 +1662,17 @@
                               <w:spacing w:after="0" w:line="240" w:lineRule="auto"/>
                             </w:pPr>
                             <w:r>
-                              <w:t xml:space="preserve">     removeAbandonedTimeout="233"</w:t>
+                              <w:t xml:space="preserve">     </w:t>
+                            </w:r>
+                            <w:proofErr w:type="spellStart"/>
+                            <w:proofErr w:type="gramStart"/>
+                            <w:r>
+                              <w:t>removeAbandonedTimeout</w:t>
+                            </w:r>
+                            <w:proofErr w:type="spellEnd"/>
+                            <w:proofErr w:type="gramEnd"/>
+                            <w:r>
+                              <w:t>="233"</w:t>
                             </w:r>
                           </w:p>
                           <w:p>
@@ -1176,7 +1680,15 @@
                               <w:spacing w:after="0" w:line="240" w:lineRule="auto"/>
                             </w:pPr>
                             <w:r>
-                              <w:t xml:space="preserve">     username="</w:t>
+                              <w:t xml:space="preserve">     </w:t>
+                            </w:r>
+                            <w:proofErr w:type="gramStart"/>
+                            <w:r>
+                              <w:t>username</w:t>
+                            </w:r>
+                            <w:proofErr w:type="gramEnd"/>
+                            <w:r>
+                              <w:t>="</w:t>
                             </w:r>
                             <w:r>
                               <w:rPr>
@@ -1194,7 +1706,15 @@
                               <w:spacing w:after="0" w:line="240" w:lineRule="auto"/>
                             </w:pPr>
                             <w:r>
-                              <w:t xml:space="preserve">     password="</w:t>
+                              <w:t xml:space="preserve">     </w:t>
+                            </w:r>
+                            <w:proofErr w:type="gramStart"/>
+                            <w:r>
+                              <w:t>password</w:t>
+                            </w:r>
+                            <w:proofErr w:type="gramEnd"/>
+                            <w:r>
+                              <w:t>="</w:t>
                             </w:r>
                             <w:r>
                               <w:rPr>
@@ -1212,7 +1732,25 @@
                               <w:spacing w:after="0" w:line="240" w:lineRule="auto"/>
                             </w:pPr>
                             <w:r>
-                              <w:t xml:space="preserve">     driverClassName="com.mysql.jdbc.Driver"</w:t>
+                              <w:t xml:space="preserve">     </w:t>
+                            </w:r>
+                            <w:proofErr w:type="spellStart"/>
+                            <w:proofErr w:type="gramStart"/>
+                            <w:r>
+                              <w:t>driverClassName</w:t>
+                            </w:r>
+                            <w:proofErr w:type="spellEnd"/>
+                            <w:proofErr w:type="gramEnd"/>
+                            <w:r>
+                              <w:t>="</w:t>
+                            </w:r>
+                            <w:proofErr w:type="spellStart"/>
+                            <w:r>
+                              <w:t>com.mysql.jdbc.Driver</w:t>
+                            </w:r>
+                            <w:proofErr w:type="spellEnd"/>
+                            <w:r>
+                              <w:t>"</w:t>
                             </w:r>
                           </w:p>
                           <w:p>
@@ -1220,7 +1758,15 @@
                               <w:spacing w:after="0" w:line="240" w:lineRule="auto"/>
                             </w:pPr>
                             <w:r>
-                              <w:t xml:space="preserve">     url="jdbc:mysql://localhost:3306/homeless?useUnicode=true&amp;amp;characterEncoding=UTF-8"</w:t>
+                              <w:t xml:space="preserve">     </w:t>
+                            </w:r>
+                            <w:proofErr w:type="gramStart"/>
+                            <w:r>
+                              <w:t>url</w:t>
+                            </w:r>
+                            <w:proofErr w:type="gramEnd"/>
+                            <w:r>
+                              <w:t>="jdbc:mysql://localhost:3306/homeless?useUnicode=true&amp;amp;characterEncoding=UTF-8"</w:t>
                             </w:r>
                           </w:p>
                           <w:p>
@@ -1250,7 +1796,7 @@
           </mc:Choice>
           <mc:Fallback>
             <w:pict>
-              <v:shapetype id="_x0000_t202" coordsize="21600,21600" o:spt="202" path="m,l,21600r21600,l21600,xe">
+              <v:shapetype w14:anchorId="35E902B6" id="_x0000_t202" coordsize="21600,21600" o:spt="202" path="m,l,21600r21600,l21600,xe">
                 <v:stroke joinstyle="miter"/>
                 <v:path gradientshapeok="t" o:connecttype="rect"/>
               </v:shapetype>
@@ -1270,14 +1816,32 @@
                         <w:spacing w:after="0" w:line="240" w:lineRule="auto"/>
                       </w:pPr>
                       <w:r>
-                        <w:t xml:space="preserve">     name="jdbc/</w:t>
-                      </w:r>
+                        <w:t xml:space="preserve">     </w:t>
+                      </w:r>
+                      <w:proofErr w:type="gramStart"/>
+                      <w:r>
+                        <w:t>name</w:t>
+                      </w:r>
+                      <w:proofErr w:type="gramEnd"/>
+                      <w:r>
+                        <w:t>="</w:t>
+                      </w:r>
+                      <w:proofErr w:type="spellStart"/>
+                      <w:r>
+                        <w:t>jdbc</w:t>
+                      </w:r>
+                      <w:proofErr w:type="spellEnd"/>
+                      <w:r>
+                        <w:t>/</w:t>
+                      </w:r>
+                      <w:proofErr w:type="spellStart"/>
                       <w:r>
                         <w:rPr>
                           <w:b/>
                         </w:rPr>
                         <w:t>DevelopmentDB</w:t>
                       </w:r>
+                      <w:proofErr w:type="spellEnd"/>
                       <w:r>
                         <w:t>"</w:t>
                       </w:r>
@@ -1287,7 +1851,17 @@
                         <w:spacing w:after="0" w:line="240" w:lineRule="auto"/>
                       </w:pPr>
                       <w:r>
-                        <w:t xml:space="preserve">     auth="Container"</w:t>
+                        <w:t xml:space="preserve">     </w:t>
+                      </w:r>
+                      <w:proofErr w:type="spellStart"/>
+                      <w:proofErr w:type="gramStart"/>
+                      <w:r>
+                        <w:t>auth</w:t>
+                      </w:r>
+                      <w:proofErr w:type="spellEnd"/>
+                      <w:proofErr w:type="gramEnd"/>
+                      <w:r>
+                        <w:t>="Container"</w:t>
                       </w:r>
                     </w:p>
                     <w:p>
@@ -1295,7 +1869,23 @@
                         <w:spacing w:after="0" w:line="240" w:lineRule="auto"/>
                       </w:pPr>
                       <w:r>
-                        <w:t xml:space="preserve">     type="javax.sql.DataSource"</w:t>
+                        <w:t xml:space="preserve">     </w:t>
+                      </w:r>
+                      <w:proofErr w:type="gramStart"/>
+                      <w:r>
+                        <w:t>type</w:t>
+                      </w:r>
+                      <w:proofErr w:type="gramEnd"/>
+                      <w:r>
+                        <w:t>="</w:t>
+                      </w:r>
+                      <w:proofErr w:type="spellStart"/>
+                      <w:r>
+                        <w:t>javax.sql.DataSource</w:t>
+                      </w:r>
+                      <w:proofErr w:type="spellEnd"/>
+                      <w:r>
+                        <w:t>"</w:t>
                       </w:r>
                     </w:p>
                     <w:p>
@@ -1303,7 +1893,23 @@
                         <w:spacing w:after="0" w:line="240" w:lineRule="auto"/>
                       </w:pPr>
                       <w:r>
-                        <w:t xml:space="preserve">     factory="org.apache.tomcat.jdbc.pool.DataSourceFactory"</w:t>
+                        <w:t xml:space="preserve">     </w:t>
+                      </w:r>
+                      <w:proofErr w:type="gramStart"/>
+                      <w:r>
+                        <w:t>factory</w:t>
+                      </w:r>
+                      <w:proofErr w:type="gramEnd"/>
+                      <w:r>
+                        <w:t>="</w:t>
+                      </w:r>
+                      <w:proofErr w:type="spellStart"/>
+                      <w:r>
+                        <w:t>org.apache.tomcat.jdbc.pool.DataSourceFactory</w:t>
+                      </w:r>
+                      <w:proofErr w:type="spellEnd"/>
+                      <w:r>
+                        <w:t>"</w:t>
                       </w:r>
                     </w:p>
                     <w:p>
@@ -1311,7 +1917,17 @@
                         <w:spacing w:after="0" w:line="240" w:lineRule="auto"/>
                       </w:pPr>
                       <w:r>
-                        <w:t xml:space="preserve">     initialSize="5"</w:t>
+                        <w:t xml:space="preserve">     </w:t>
+                      </w:r>
+                      <w:proofErr w:type="spellStart"/>
+                      <w:proofErr w:type="gramStart"/>
+                      <w:r>
+                        <w:t>initialSize</w:t>
+                      </w:r>
+                      <w:proofErr w:type="spellEnd"/>
+                      <w:proofErr w:type="gramEnd"/>
+                      <w:r>
+                        <w:t>="5"</w:t>
                       </w:r>
                     </w:p>
                     <w:p>
@@ -1319,7 +1935,17 @@
                         <w:spacing w:after="0" w:line="240" w:lineRule="auto"/>
                       </w:pPr>
                       <w:r>
-                        <w:t xml:space="preserve">     maxActive="55"</w:t>
+                        <w:t xml:space="preserve">     </w:t>
+                      </w:r>
+                      <w:proofErr w:type="spellStart"/>
+                      <w:proofErr w:type="gramStart"/>
+                      <w:r>
+                        <w:t>maxActive</w:t>
+                      </w:r>
+                      <w:proofErr w:type="spellEnd"/>
+                      <w:proofErr w:type="gramEnd"/>
+                      <w:r>
+                        <w:t>="55"</w:t>
                       </w:r>
                     </w:p>
                     <w:p>
@@ -1327,7 +1953,17 @@
                         <w:spacing w:after="0" w:line="240" w:lineRule="auto"/>
                       </w:pPr>
                       <w:r>
-                        <w:t xml:space="preserve">     maxIdle="21"</w:t>
+                        <w:t xml:space="preserve">     </w:t>
+                      </w:r>
+                      <w:proofErr w:type="spellStart"/>
+                      <w:proofErr w:type="gramStart"/>
+                      <w:r>
+                        <w:t>maxIdle</w:t>
+                      </w:r>
+                      <w:proofErr w:type="spellEnd"/>
+                      <w:proofErr w:type="gramEnd"/>
+                      <w:r>
+                        <w:t>="21"</w:t>
                       </w:r>
                     </w:p>
                     <w:p>
@@ -1335,7 +1971,17 @@
                         <w:spacing w:after="0" w:line="240" w:lineRule="auto"/>
                       </w:pPr>
                       <w:r>
-                        <w:t xml:space="preserve">     minIdle="13"</w:t>
+                        <w:t xml:space="preserve">     </w:t>
+                      </w:r>
+                      <w:proofErr w:type="spellStart"/>
+                      <w:proofErr w:type="gramStart"/>
+                      <w:r>
+                        <w:t>minIdle</w:t>
+                      </w:r>
+                      <w:proofErr w:type="spellEnd"/>
+                      <w:proofErr w:type="gramEnd"/>
+                      <w:r>
+                        <w:t>="13"</w:t>
                       </w:r>
                     </w:p>
                     <w:p>
@@ -1343,7 +1989,17 @@
                         <w:spacing w:after="0" w:line="240" w:lineRule="auto"/>
                       </w:pPr>
                       <w:r>
-                        <w:t xml:space="preserve">     timeBetweenEvictionRunsMillis="34000"</w:t>
+                        <w:t xml:space="preserve">     </w:t>
+                      </w:r>
+                      <w:proofErr w:type="spellStart"/>
+                      <w:proofErr w:type="gramStart"/>
+                      <w:r>
+                        <w:t>timeBetweenEvictionRunsMillis</w:t>
+                      </w:r>
+                      <w:proofErr w:type="spellEnd"/>
+                      <w:proofErr w:type="gramEnd"/>
+                      <w:r>
+                        <w:t>="34000"</w:t>
                       </w:r>
                     </w:p>
                     <w:p>
@@ -1351,7 +2007,17 @@
                         <w:spacing w:after="0" w:line="240" w:lineRule="auto"/>
                       </w:pPr>
                       <w:r>
-                        <w:t xml:space="preserve">     minEvictableIdleTimeMillis="55000"</w:t>
+                        <w:t xml:space="preserve">     </w:t>
+                      </w:r>
+                      <w:proofErr w:type="spellStart"/>
+                      <w:proofErr w:type="gramStart"/>
+                      <w:r>
+                        <w:t>minEvictableIdleTimeMillis</w:t>
+                      </w:r>
+                      <w:proofErr w:type="spellEnd"/>
+                      <w:proofErr w:type="gramEnd"/>
+                      <w:r>
+                        <w:t>="55000"</w:t>
                       </w:r>
                     </w:p>
                     <w:p>
@@ -1359,7 +2025,17 @@
                         <w:spacing w:after="0" w:line="240" w:lineRule="auto"/>
                       </w:pPr>
                       <w:r>
-                        <w:t xml:space="preserve">     validationQuery="SELECT 1"</w:t>
+                        <w:t xml:space="preserve">     </w:t>
+                      </w:r>
+                      <w:proofErr w:type="spellStart"/>
+                      <w:proofErr w:type="gramStart"/>
+                      <w:r>
+                        <w:t>validationQuery</w:t>
+                      </w:r>
+                      <w:proofErr w:type="spellEnd"/>
+                      <w:proofErr w:type="gramEnd"/>
+                      <w:r>
+                        <w:t>="SELECT 1"</w:t>
                       </w:r>
                     </w:p>
                     <w:p>
@@ -1367,7 +2043,17 @@
                         <w:spacing w:after="0" w:line="240" w:lineRule="auto"/>
                       </w:pPr>
                       <w:r>
-                        <w:t xml:space="preserve">     validationInterval="34"</w:t>
+                        <w:t xml:space="preserve">     </w:t>
+                      </w:r>
+                      <w:proofErr w:type="spellStart"/>
+                      <w:proofErr w:type="gramStart"/>
+                      <w:r>
+                        <w:t>validationInterval</w:t>
+                      </w:r>
+                      <w:proofErr w:type="spellEnd"/>
+                      <w:proofErr w:type="gramEnd"/>
+                      <w:r>
+                        <w:t>="34"</w:t>
                       </w:r>
                     </w:p>
                     <w:p>
@@ -1375,7 +2061,17 @@
                         <w:spacing w:after="0" w:line="240" w:lineRule="auto"/>
                       </w:pPr>
                       <w:r>
-                        <w:t xml:space="preserve">     testOnBorrow="true"</w:t>
+                        <w:t xml:space="preserve">     </w:t>
+                      </w:r>
+                      <w:proofErr w:type="spellStart"/>
+                      <w:proofErr w:type="gramStart"/>
+                      <w:r>
+                        <w:t>testOnBorrow</w:t>
+                      </w:r>
+                      <w:proofErr w:type="spellEnd"/>
+                      <w:proofErr w:type="gramEnd"/>
+                      <w:r>
+                        <w:t>="true"</w:t>
                       </w:r>
                     </w:p>
                     <w:p>
@@ -1383,7 +2079,17 @@
                         <w:spacing w:after="0" w:line="240" w:lineRule="auto"/>
                       </w:pPr>
                       <w:r>
-                        <w:t xml:space="preserve">     removeAbandoned="true"</w:t>
+                        <w:t xml:space="preserve">     </w:t>
+                      </w:r>
+                      <w:proofErr w:type="spellStart"/>
+                      <w:proofErr w:type="gramStart"/>
+                      <w:r>
+                        <w:t>removeAbandoned</w:t>
+                      </w:r>
+                      <w:proofErr w:type="spellEnd"/>
+                      <w:proofErr w:type="gramEnd"/>
+                      <w:r>
+                        <w:t>="true"</w:t>
                       </w:r>
                     </w:p>
                     <w:p>
@@ -1391,7 +2097,17 @@
                         <w:spacing w:after="0" w:line="240" w:lineRule="auto"/>
                       </w:pPr>
                       <w:r>
-                        <w:t xml:space="preserve">     removeAbandonedTimeout="233"</w:t>
+                        <w:t xml:space="preserve">     </w:t>
+                      </w:r>
+                      <w:proofErr w:type="spellStart"/>
+                      <w:proofErr w:type="gramStart"/>
+                      <w:r>
+                        <w:t>removeAbandonedTimeout</w:t>
+                      </w:r>
+                      <w:proofErr w:type="spellEnd"/>
+                      <w:proofErr w:type="gramEnd"/>
+                      <w:r>
+                        <w:t>="233"</w:t>
                       </w:r>
                     </w:p>
                     <w:p>
@@ -1399,7 +2115,15 @@
                         <w:spacing w:after="0" w:line="240" w:lineRule="auto"/>
                       </w:pPr>
                       <w:r>
-                        <w:t xml:space="preserve">     username="</w:t>
+                        <w:t xml:space="preserve">     </w:t>
+                      </w:r>
+                      <w:proofErr w:type="gramStart"/>
+                      <w:r>
+                        <w:t>username</w:t>
+                      </w:r>
+                      <w:proofErr w:type="gramEnd"/>
+                      <w:r>
+                        <w:t>="</w:t>
                       </w:r>
                       <w:r>
                         <w:rPr>
@@ -1417,7 +2141,15 @@
                         <w:spacing w:after="0" w:line="240" w:lineRule="auto"/>
                       </w:pPr>
                       <w:r>
-                        <w:t xml:space="preserve">     password="</w:t>
+                        <w:t xml:space="preserve">     </w:t>
+                      </w:r>
+                      <w:proofErr w:type="gramStart"/>
+                      <w:r>
+                        <w:t>password</w:t>
+                      </w:r>
+                      <w:proofErr w:type="gramEnd"/>
+                      <w:r>
+                        <w:t>="</w:t>
                       </w:r>
                       <w:r>
                         <w:rPr>
@@ -1435,7 +2167,25 @@
                         <w:spacing w:after="0" w:line="240" w:lineRule="auto"/>
                       </w:pPr>
                       <w:r>
-                        <w:t xml:space="preserve">     driverClassName="com.mysql.jdbc.Driver"</w:t>
+                        <w:t xml:space="preserve">     </w:t>
+                      </w:r>
+                      <w:proofErr w:type="spellStart"/>
+                      <w:proofErr w:type="gramStart"/>
+                      <w:r>
+                        <w:t>driverClassName</w:t>
+                      </w:r>
+                      <w:proofErr w:type="spellEnd"/>
+                      <w:proofErr w:type="gramEnd"/>
+                      <w:r>
+                        <w:t>="</w:t>
+                      </w:r>
+                      <w:proofErr w:type="spellStart"/>
+                      <w:r>
+                        <w:t>com.mysql.jdbc.Driver</w:t>
+                      </w:r>
+                      <w:proofErr w:type="spellEnd"/>
+                      <w:r>
+                        <w:t>"</w:t>
                       </w:r>
                     </w:p>
                     <w:p>
@@ -1443,7 +2193,15 @@
                         <w:spacing w:after="0" w:line="240" w:lineRule="auto"/>
                       </w:pPr>
                       <w:r>
-                        <w:t xml:space="preserve">     url="jdbc:mysql://localhost:3306/homeless?useUnicode=true&amp;amp;characterEncoding=UTF-8"</w:t>
+                        <w:t xml:space="preserve">     </w:t>
+                      </w:r>
+                      <w:proofErr w:type="gramStart"/>
+                      <w:r>
+                        <w:t>url</w:t>
+                      </w:r>
+                      <w:proofErr w:type="gramEnd"/>
+                      <w:r>
+                        <w:t>="jdbc:mysql://localhost:3306/homeless?useUnicode=true&amp;amp;characterEncoding=UTF-8"</w:t>
                       </w:r>
                     </w:p>
                     <w:p>
@@ -1498,9 +2256,11 @@
         <w:br/>
         <w:t xml:space="preserve">А в </w:t>
       </w:r>
+      <w:proofErr w:type="spellStart"/>
       <w:r>
         <w:t>conf</w:t>
       </w:r>
+      <w:proofErr w:type="spellEnd"/>
       <w:r>
         <w:rPr>
           <w:lang w:val="ru-RU"/>
@@ -1529,7 +2289,21 @@
         <w:rPr>
           <w:lang w:val="ru-RU"/>
         </w:rPr>
-        <w:t xml:space="preserve">надо указать линк на этот ресурс </w:t>
+        <w:t xml:space="preserve">надо указать </w:t>
+      </w:r>
+      <w:proofErr w:type="spellStart"/>
+      <w:r>
+        <w:rPr>
+          <w:lang w:val="ru-RU"/>
+        </w:rPr>
+        <w:t>линк</w:t>
+      </w:r>
+      <w:proofErr w:type="spellEnd"/>
+      <w:r>
+        <w:rPr>
+          <w:lang w:val="ru-RU"/>
+        </w:rPr>
+        <w:t xml:space="preserve"> на этот ресурс </w:t>
       </w:r>
       <w:r>
         <w:rPr>
@@ -1549,7 +2323,151 @@
           <w:szCs w:val="20"/>
           <w:lang w:val="ru-RU"/>
         </w:rPr>
-        <w:t>&lt;ResourceLink name="DevelopmentDB" global="jdbc/DevelopmentDB" type="javax.sql.DataSource"/&gt;</w:t>
+        <w:t>&lt;</w:t>
+      </w:r>
+      <w:proofErr w:type="spellStart"/>
+      <w:r>
+        <w:rPr>
+          <w:sz w:val="20"/>
+          <w:szCs w:val="20"/>
+          <w:lang w:val="ru-RU"/>
+        </w:rPr>
+        <w:t>ResourceLink</w:t>
+      </w:r>
+      <w:proofErr w:type="spellEnd"/>
+      <w:r>
+        <w:rPr>
+          <w:sz w:val="20"/>
+          <w:szCs w:val="20"/>
+          <w:lang w:val="ru-RU"/>
+        </w:rPr>
+        <w:t xml:space="preserve"> </w:t>
+      </w:r>
+      <w:proofErr w:type="spellStart"/>
+      <w:r>
+        <w:rPr>
+          <w:sz w:val="20"/>
+          <w:szCs w:val="20"/>
+          <w:lang w:val="ru-RU"/>
+        </w:rPr>
+        <w:t>name</w:t>
+      </w:r>
+      <w:proofErr w:type="spellEnd"/>
+      <w:r>
+        <w:rPr>
+          <w:sz w:val="20"/>
+          <w:szCs w:val="20"/>
+          <w:lang w:val="ru-RU"/>
+        </w:rPr>
+        <w:t>="</w:t>
+      </w:r>
+      <w:proofErr w:type="spellStart"/>
+      <w:r>
+        <w:rPr>
+          <w:sz w:val="20"/>
+          <w:szCs w:val="20"/>
+          <w:lang w:val="ru-RU"/>
+        </w:rPr>
+        <w:t>DevelopmentDB</w:t>
+      </w:r>
+      <w:proofErr w:type="spellEnd"/>
+      <w:r>
+        <w:rPr>
+          <w:sz w:val="20"/>
+          <w:szCs w:val="20"/>
+          <w:lang w:val="ru-RU"/>
+        </w:rPr>
+        <w:t xml:space="preserve">" </w:t>
+      </w:r>
+      <w:proofErr w:type="spellStart"/>
+      <w:r>
+        <w:rPr>
+          <w:sz w:val="20"/>
+          <w:szCs w:val="20"/>
+          <w:lang w:val="ru-RU"/>
+        </w:rPr>
+        <w:t>global</w:t>
+      </w:r>
+      <w:proofErr w:type="spellEnd"/>
+      <w:r>
+        <w:rPr>
+          <w:sz w:val="20"/>
+          <w:szCs w:val="20"/>
+          <w:lang w:val="ru-RU"/>
+        </w:rPr>
+        <w:t>="</w:t>
+      </w:r>
+      <w:proofErr w:type="spellStart"/>
+      <w:r>
+        <w:rPr>
+          <w:sz w:val="20"/>
+          <w:szCs w:val="20"/>
+          <w:lang w:val="ru-RU"/>
+        </w:rPr>
+        <w:t>jdbc</w:t>
+      </w:r>
+      <w:proofErr w:type="spellEnd"/>
+      <w:r>
+        <w:rPr>
+          <w:sz w:val="20"/>
+          <w:szCs w:val="20"/>
+          <w:lang w:val="ru-RU"/>
+        </w:rPr>
+        <w:t>/</w:t>
+      </w:r>
+      <w:proofErr w:type="spellStart"/>
+      <w:r>
+        <w:rPr>
+          <w:sz w:val="20"/>
+          <w:szCs w:val="20"/>
+          <w:lang w:val="ru-RU"/>
+        </w:rPr>
+        <w:t>DevelopmentDB</w:t>
+      </w:r>
+      <w:proofErr w:type="spellEnd"/>
+      <w:r>
+        <w:rPr>
+          <w:sz w:val="20"/>
+          <w:szCs w:val="20"/>
+          <w:lang w:val="ru-RU"/>
+        </w:rPr>
+        <w:t xml:space="preserve">" </w:t>
+      </w:r>
+      <w:proofErr w:type="spellStart"/>
+      <w:r>
+        <w:rPr>
+          <w:sz w:val="20"/>
+          <w:szCs w:val="20"/>
+          <w:lang w:val="ru-RU"/>
+        </w:rPr>
+        <w:t>type</w:t>
+      </w:r>
+      <w:proofErr w:type="spellEnd"/>
+      <w:r>
+        <w:rPr>
+          <w:sz w:val="20"/>
+          <w:szCs w:val="20"/>
+          <w:lang w:val="ru-RU"/>
+        </w:rPr>
+        <w:t>="</w:t>
+      </w:r>
+      <w:proofErr w:type="spellStart"/>
+      <w:r>
+        <w:rPr>
+          <w:sz w:val="20"/>
+          <w:szCs w:val="20"/>
+          <w:lang w:val="ru-RU"/>
+        </w:rPr>
+        <w:t>javax.sql.DataSource</w:t>
+      </w:r>
+      <w:proofErr w:type="spellEnd"/>
+      <w:r>
+        <w:rPr>
+          <w:sz w:val="20"/>
+          <w:szCs w:val="20"/>
+          <w:lang w:val="ru-RU"/>
+        </w:rPr>
+        <w:t>"/&gt;</w:t>
       </w:r>
       <w:r>
         <w:rPr>
@@ -1578,11 +2496,19 @@
         </w:rPr>
         <w:t xml:space="preserve"> </w:t>
       </w:r>
-      <w:r>
-        <w:rPr>
-          <w:lang w:val="ru-RU"/>
-        </w:rPr>
-        <w:t xml:space="preserve">томката нужно положить драйвер для </w:t>
+      <w:proofErr w:type="spellStart"/>
+      <w:r>
+        <w:rPr>
+          <w:lang w:val="ru-RU"/>
+        </w:rPr>
+        <w:t>томката</w:t>
+      </w:r>
+      <w:proofErr w:type="spellEnd"/>
+      <w:r>
+        <w:rPr>
+          <w:lang w:val="ru-RU"/>
+        </w:rPr>
+        <w:t xml:space="preserve"> нужно положить драйвер для </w:t>
       </w:r>
       <w:r>
         <w:t>MySQL</w:t>
@@ -1593,9 +2519,11 @@
         </w:rPr>
         <w:t xml:space="preserve"> (</w:t>
       </w:r>
+      <w:proofErr w:type="spellStart"/>
       <w:r>
         <w:t>mysql</w:t>
       </w:r>
+      <w:proofErr w:type="spellEnd"/>
       <w:r>
         <w:rPr>
           <w:lang w:val="ru-RU"/>
@@ -1647,18 +2575,62 @@
         </w:rPr>
         <w:t xml:space="preserve">взять его можно из </w:t>
       </w:r>
-      <w:r>
-        <w:rPr>
-          <w:lang w:val="ru-RU"/>
-        </w:rPr>
-        <w:t>homeless\scripts\migrate\mysql-connector-java-5.1.21.jar</w:t>
-      </w:r>
-      <w:r>
-        <w:rPr>
-          <w:lang w:val="ru-RU"/>
-        </w:rPr>
-        <w:t xml:space="preserve"> или из интернетов</w:t>
-      </w:r>
+      <w:proofErr w:type="spellStart"/>
+      <w:r>
+        <w:rPr>
+          <w:lang w:val="ru-RU"/>
+        </w:rPr>
+        <w:t>homeless</w:t>
+      </w:r>
+      <w:proofErr w:type="spellEnd"/>
+      <w:r>
+        <w:rPr>
+          <w:lang w:val="ru-RU"/>
+        </w:rPr>
+        <w:t>\</w:t>
+      </w:r>
+      <w:proofErr w:type="spellStart"/>
+      <w:r>
+        <w:rPr>
+          <w:lang w:val="ru-RU"/>
+        </w:rPr>
+        <w:t>scripts</w:t>
+      </w:r>
+      <w:proofErr w:type="spellEnd"/>
+      <w:r>
+        <w:rPr>
+          <w:lang w:val="ru-RU"/>
+        </w:rPr>
+        <w:t>\</w:t>
+      </w:r>
+      <w:proofErr w:type="spellStart"/>
+      <w:r>
+        <w:rPr>
+          <w:lang w:val="ru-RU"/>
+        </w:rPr>
+        <w:t>migrate</w:t>
+      </w:r>
+      <w:proofErr w:type="spellEnd"/>
+      <w:r>
+        <w:rPr>
+          <w:lang w:val="ru-RU"/>
+        </w:rPr>
+        <w:t>\mysql-connector-java-5.1.21.jar</w:t>
+      </w:r>
+      <w:r>
+        <w:rPr>
+          <w:lang w:val="ru-RU"/>
+        </w:rPr>
+        <w:t xml:space="preserve"> или из </w:t>
+      </w:r>
+      <w:proofErr w:type="spellStart"/>
+      <w:r>
+        <w:rPr>
+          <w:lang w:val="ru-RU"/>
+        </w:rPr>
+        <w:t>интернетов</w:t>
+      </w:r>
+      <w:proofErr w:type="spellEnd"/>
       <w:r>
         <w:rPr>
           <w:lang w:val="ru-RU"/>
@@ -1672,7 +2644,7 @@
         <w:br/>
         <w:t xml:space="preserve">Подробности можно почитать на </w:t>
       </w:r>
-      <w:hyperlink r:id="rId6" w:history="1">
+      <w:hyperlink r:id="rId5" w:history="1">
         <w:r>
           <w:rPr>
             <w:rStyle w:val="Hyperlink"/>
@@ -1704,7 +2676,21 @@
         <w:rPr>
           <w:lang w:val="ru-RU"/>
         </w:rPr>
-        <w:t xml:space="preserve">Итак, томкат готов, база готова. Можно просто запустить аппликацию, можно сделать этот через </w:t>
+        <w:t xml:space="preserve">Итак, </w:t>
+      </w:r>
+      <w:proofErr w:type="spellStart"/>
+      <w:r>
+        <w:rPr>
+          <w:lang w:val="ru-RU"/>
+        </w:rPr>
+        <w:t>томкат</w:t>
+      </w:r>
+      <w:proofErr w:type="spellEnd"/>
+      <w:r>
+        <w:rPr>
+          <w:lang w:val="ru-RU"/>
+        </w:rPr>
+        <w:t xml:space="preserve"> готов, база готова. Можно просто запустить аппликацию, можно сделать этот через </w:t>
       </w:r>
       <w:r>
         <w:t>IDE</w:t>
@@ -1738,7 +2724,21 @@
         <w:rPr>
           <w:lang w:val="ru-RU"/>
         </w:rPr>
-        <w:t xml:space="preserve">Для запуска отдельно стоящего инстанса нужно </w:t>
+        <w:t xml:space="preserve">Для запуска отдельно стоящего </w:t>
+      </w:r>
+      <w:proofErr w:type="spellStart"/>
+      <w:r>
+        <w:rPr>
+          <w:lang w:val="ru-RU"/>
+        </w:rPr>
+        <w:t>инстанса</w:t>
+      </w:r>
+      <w:proofErr w:type="spellEnd"/>
+      <w:r>
+        <w:rPr>
+          <w:lang w:val="ru-RU"/>
+        </w:rPr>
+        <w:t xml:space="preserve"> нужно </w:t>
       </w:r>
       <w:r>
         <w:rPr>
@@ -1761,9 +2761,11 @@
         </w:rPr>
         <w:t xml:space="preserve">из исходников командой </w:t>
       </w:r>
+      <w:proofErr w:type="spellStart"/>
       <w:r>
         <w:t>mvn</w:t>
       </w:r>
+      <w:proofErr w:type="spellEnd"/>
       <w:r>
         <w:rPr>
           <w:lang w:val="ru-RU"/>
@@ -1809,20 +2811,44 @@
         </w:rPr>
         <w:t xml:space="preserve">закинуть в директорию с </w:t>
       </w:r>
+      <w:proofErr w:type="spellStart"/>
       <w:r>
         <w:t>webapps</w:t>
       </w:r>
+      <w:proofErr w:type="spellEnd"/>
       <w:r>
         <w:rPr>
           <w:lang w:val="ru-RU"/>
         </w:rPr>
         <w:t xml:space="preserve">. </w:t>
       </w:r>
-      <w:r>
-        <w:rPr>
-          <w:lang w:val="ru-RU"/>
-        </w:rPr>
-        <w:t xml:space="preserve">Томкат сам задеплоит приложение при старте (скрипты в </w:t>
+      <w:proofErr w:type="spellStart"/>
+      <w:r>
+        <w:rPr>
+          <w:lang w:val="ru-RU"/>
+        </w:rPr>
+        <w:t>Томкат</w:t>
+      </w:r>
+      <w:proofErr w:type="spellEnd"/>
+      <w:r>
+        <w:rPr>
+          <w:lang w:val="ru-RU"/>
+        </w:rPr>
+        <w:t xml:space="preserve"> сам </w:t>
+      </w:r>
+      <w:proofErr w:type="spellStart"/>
+      <w:r>
+        <w:rPr>
+          <w:lang w:val="ru-RU"/>
+        </w:rPr>
+        <w:t>задеплоит</w:t>
+      </w:r>
+      <w:proofErr w:type="spellEnd"/>
+      <w:r>
+        <w:rPr>
+          <w:lang w:val="ru-RU"/>
+        </w:rPr>
+        <w:t xml:space="preserve"> приложение при старте (скрипты в </w:t>
       </w:r>
       <w:r>
         <w:t>bin</w:t>
@@ -1865,11 +2891,41 @@
         <w:rPr>
           <w:lang w:val="ru-RU"/>
         </w:rPr>
-        <w:t xml:space="preserve">не пройдет, т.к. нужно заинсталлировать кастомную сборку </w:t>
-      </w:r>
+        <w:t xml:space="preserve">не пройдет, т.к. нужно </w:t>
+      </w:r>
+      <w:proofErr w:type="spellStart"/>
+      <w:r>
+        <w:rPr>
+          <w:lang w:val="ru-RU"/>
+        </w:rPr>
+        <w:t>заинсталлировать</w:t>
+      </w:r>
+      <w:proofErr w:type="spellEnd"/>
+      <w:r>
+        <w:rPr>
+          <w:lang w:val="ru-RU"/>
+        </w:rPr>
+        <w:t xml:space="preserve"> </w:t>
+      </w:r>
+      <w:proofErr w:type="spellStart"/>
+      <w:r>
+        <w:rPr>
+          <w:lang w:val="ru-RU"/>
+        </w:rPr>
+        <w:t>кастомную</w:t>
+      </w:r>
+      <w:proofErr w:type="spellEnd"/>
+      <w:r>
+        <w:rPr>
+          <w:lang w:val="ru-RU"/>
+        </w:rPr>
+        <w:t xml:space="preserve"> сборку </w:t>
+      </w:r>
+      <w:proofErr w:type="spellStart"/>
       <w:r>
         <w:t>primefaces</w:t>
       </w:r>
+      <w:proofErr w:type="spellEnd"/>
       <w:r>
         <w:rPr>
           <w:lang w:val="ru-RU"/>
@@ -1882,9 +2938,11 @@
         </w:rPr>
         <w:t xml:space="preserve">см. комментарии в </w:t>
       </w:r>
+      <w:proofErr w:type="spellStart"/>
       <w:r>
         <w:t>pom</w:t>
       </w:r>
+      <w:proofErr w:type="spellEnd"/>
       <w:r>
         <w:rPr>
           <w:lang w:val="ru-RU"/>
@@ -1909,6 +2967,7 @@
       <w:r>
         <w:t>homeless</w:t>
       </w:r>
+      <w:proofErr w:type="gramStart"/>
       <w:r>
         <w:rPr>
           <w:lang w:val="ru-RU"/>
@@ -1926,7 +2985,14 @@
           <w:lang w:val="ru-RU"/>
         </w:rPr>
         <w:br/>
-        <w:t xml:space="preserve">Запущенное приложение будет доступно по адресу </w:t>
+        <w:t>Запущенное</w:t>
+      </w:r>
+      <w:proofErr w:type="gramEnd"/>
+      <w:r>
+        <w:rPr>
+          <w:lang w:val="ru-RU"/>
+        </w:rPr>
+        <w:t xml:space="preserve"> приложение будет доступно по адресу </w:t>
       </w:r>
       <w:r>
         <w:t>http://localhost:8080/homeless</w:t>
@@ -1999,7 +3065,21 @@
         <w:rPr>
           <w:lang w:val="ru-RU"/>
         </w:rPr>
-        <w:t xml:space="preserve">и задеплоить его в </w:t>
+        <w:t xml:space="preserve">и </w:t>
+      </w:r>
+      <w:proofErr w:type="spellStart"/>
+      <w:r>
+        <w:rPr>
+          <w:lang w:val="ru-RU"/>
+        </w:rPr>
+        <w:t>задеплоить</w:t>
+      </w:r>
+      <w:proofErr w:type="spellEnd"/>
+      <w:r>
+        <w:rPr>
+          <w:lang w:val="ru-RU"/>
+        </w:rPr>
+        <w:t xml:space="preserve"> его в </w:t>
       </w:r>
       <w:r>
         <w:t>tomcat</w:t>
@@ -2043,9 +3123,11 @@
         </w:rPr>
         <w:t>\</w:t>
       </w:r>
+      <w:proofErr w:type="spellStart"/>
       <w:r>
         <w:t>src</w:t>
       </w:r>
+      <w:proofErr w:type="spellEnd"/>
       <w:r>
         <w:rPr>
           <w:lang w:val="ru-RU"/>
@@ -2146,9 +3228,24 @@
         <w:rPr>
           <w:lang w:val="ru-RU"/>
         </w:rPr>
-        <w:t xml:space="preserve">до приложения с движком отчетов (если оба приложения будут жить в одном томкате, то путь к нему будет </w:t>
-      </w:r>
-      <w:hyperlink r:id="rId7" w:history="1">
+        <w:t xml:space="preserve">до приложения с движком отчетов (если оба приложения будут жить в одном </w:t>
+      </w:r>
+      <w:proofErr w:type="spellStart"/>
+      <w:r>
+        <w:rPr>
+          <w:lang w:val="ru-RU"/>
+        </w:rPr>
+        <w:t>томкате</w:t>
+      </w:r>
+      <w:proofErr w:type="spellEnd"/>
+      <w:r>
+        <w:rPr>
+          <w:lang w:val="ru-RU"/>
+        </w:rPr>
+        <w:t xml:space="preserve">, то путь к нему будет </w:t>
+      </w:r>
+      <w:hyperlink r:id="rId6" w:history="1">
+        <w:proofErr w:type="gramStart"/>
         <w:r>
           <w:rPr>
             <w:rStyle w:val="Hyperlink"/>
@@ -2161,7 +3258,14 @@
         <w:rPr>
           <w:lang w:val="ru-RU"/>
         </w:rPr>
-        <w:t xml:space="preserve"> ) и затем пересобрать приложение </w:t>
+        <w:t xml:space="preserve"> )</w:t>
+      </w:r>
+      <w:proofErr w:type="gramEnd"/>
+      <w:r>
+        <w:rPr>
+          <w:lang w:val="ru-RU"/>
+        </w:rPr>
+        <w:t xml:space="preserve"> и затем пересобрать приложение </w:t>
       </w:r>
       <w:r>
         <w:t>homeless</w:t>
@@ -2176,7 +3280,21 @@
         <w:rPr>
           <w:lang w:val="ru-RU"/>
         </w:rPr>
-        <w:t>После деплоймента последнего, будет работать вся функциональность.</w:t>
+        <w:t xml:space="preserve">После </w:t>
+      </w:r>
+      <w:proofErr w:type="spellStart"/>
+      <w:r>
+        <w:rPr>
+          <w:lang w:val="ru-RU"/>
+        </w:rPr>
+        <w:t>деплоймента</w:t>
+      </w:r>
+      <w:proofErr w:type="spellEnd"/>
+      <w:r>
+        <w:rPr>
+          <w:lang w:val="ru-RU"/>
+        </w:rPr>
+        <w:t xml:space="preserve"> последнего, будет работать вся функциональность.</w:t>
       </w:r>
       <w:r>
         <w:rPr>
@@ -2185,9 +3303,11 @@
         <w:br/>
         <w:t xml:space="preserve">Поскольку удобно разрабатывать в </w:t>
       </w:r>
+      <w:proofErr w:type="spellStart"/>
       <w:r>
         <w:t>Intellij</w:t>
       </w:r>
+      <w:proofErr w:type="spellEnd"/>
       <w:r>
         <w:rPr>
           <w:lang w:val="ru-RU"/>
@@ -2269,22 +3389,66 @@
         <w:rPr>
           <w:lang w:val="ru-RU"/>
         </w:rPr>
-        <w:t xml:space="preserve">проекта, убедиться что кастомный </w:t>
-      </w:r>
+        <w:t xml:space="preserve">проекта, </w:t>
+      </w:r>
+      <w:proofErr w:type="gramStart"/>
+      <w:r>
+        <w:rPr>
+          <w:lang w:val="ru-RU"/>
+        </w:rPr>
+        <w:t>убедиться</w:t>
+      </w:r>
+      <w:proofErr w:type="gramEnd"/>
+      <w:r>
+        <w:rPr>
+          <w:lang w:val="ru-RU"/>
+        </w:rPr>
+        <w:t xml:space="preserve"> что </w:t>
+      </w:r>
+      <w:proofErr w:type="spellStart"/>
+      <w:r>
+        <w:rPr>
+          <w:lang w:val="ru-RU"/>
+        </w:rPr>
+        <w:t>кастомный</w:t>
+      </w:r>
+      <w:proofErr w:type="spellEnd"/>
+      <w:r>
+        <w:rPr>
+          <w:lang w:val="ru-RU"/>
+        </w:rPr>
+        <w:t xml:space="preserve"> </w:t>
+      </w:r>
+      <w:proofErr w:type="spellStart"/>
       <w:r>
         <w:t>primefaces</w:t>
       </w:r>
-      <w:r>
-        <w:rPr>
-          <w:lang w:val="ru-RU"/>
-        </w:rPr>
-        <w:t xml:space="preserve"> </w:t>
-      </w:r>
-      <w:r>
-        <w:rPr>
-          <w:lang w:val="ru-RU"/>
-        </w:rPr>
-        <w:t xml:space="preserve">уже заинсталлирован в локальный кэш и </w:t>
+      <w:proofErr w:type="spellEnd"/>
+      <w:r>
+        <w:rPr>
+          <w:lang w:val="ru-RU"/>
+        </w:rPr>
+        <w:t xml:space="preserve"> </w:t>
+      </w:r>
+      <w:r>
+        <w:rPr>
+          <w:lang w:val="ru-RU"/>
+        </w:rPr>
+        <w:t xml:space="preserve">уже </w:t>
+      </w:r>
+      <w:proofErr w:type="spellStart"/>
+      <w:r>
+        <w:rPr>
+          <w:lang w:val="ru-RU"/>
+        </w:rPr>
+        <w:t>заинсталлирован</w:t>
+      </w:r>
+      <w:proofErr w:type="spellEnd"/>
+      <w:r>
+        <w:rPr>
+          <w:lang w:val="ru-RU"/>
+        </w:rPr>
+        <w:t xml:space="preserve"> в локальный кэш и </w:t>
       </w:r>
       <w:r>
         <w:t>idea</w:t>
@@ -2331,9 +3495,11 @@
         </w:rPr>
         <w:t xml:space="preserve">возможно, перейдет на </w:t>
       </w:r>
+      <w:proofErr w:type="spellStart"/>
       <w:r>
         <w:t>OpenJDK</w:t>
       </w:r>
+      <w:proofErr w:type="spellEnd"/>
       <w:r>
         <w:rPr>
           <w:lang w:val="ru-RU"/>
@@ -2344,7 +3510,21 @@
         <w:rPr>
           <w:lang w:val="ru-RU"/>
         </w:rPr>
-        <w:t>После этого нужно добавить фичи на проект (</w:t>
+        <w:t xml:space="preserve">После этого нужно добавить </w:t>
+      </w:r>
+      <w:proofErr w:type="spellStart"/>
+      <w:r>
+        <w:rPr>
+          <w:lang w:val="ru-RU"/>
+        </w:rPr>
+        <w:t>фичи</w:t>
+      </w:r>
+      <w:proofErr w:type="spellEnd"/>
+      <w:r>
+        <w:rPr>
+          <w:lang w:val="ru-RU"/>
+        </w:rPr>
+        <w:t xml:space="preserve"> на проект (</w:t>
       </w:r>
       <w:r>
         <w:t>JSF</w:t>
@@ -2355,9 +3535,11 @@
         </w:rPr>
         <w:t xml:space="preserve">, </w:t>
       </w:r>
+      <w:proofErr w:type="spellStart"/>
       <w:r>
         <w:t>PrimeFaces</w:t>
       </w:r>
+      <w:proofErr w:type="spellEnd"/>
       <w:r>
         <w:rPr>
           <w:lang w:val="ru-RU"/>
@@ -2382,9 +3564,11 @@
         </w:rPr>
         <w:t xml:space="preserve"> </w:t>
       </w:r>
+      <w:proofErr w:type="spellStart"/>
       <w:r>
         <w:t>etc</w:t>
       </w:r>
+      <w:proofErr w:type="spellEnd"/>
       <w:r>
         <w:rPr>
           <w:lang w:val="ru-RU"/>
@@ -2397,6 +3581,7 @@
         </w:rPr>
         <w:t xml:space="preserve">и создать конфигурацию запуска, указав </w:t>
       </w:r>
+      <w:proofErr w:type="gramStart"/>
       <w:r>
         <w:t>war</w:t>
       </w:r>
@@ -2409,6 +3594,7 @@
       <w:r>
         <w:t>exploded</w:t>
       </w:r>
+      <w:proofErr w:type="gramEnd"/>
       <w:r>
         <w:rPr>
           <w:lang w:val="ru-RU"/>
@@ -2421,36 +3607,44 @@
         </w:rPr>
         <w:t xml:space="preserve">в этом случае появится возможность видеть изменения в скриптах </w:t>
       </w:r>
+      <w:proofErr w:type="spellStart"/>
       <w:r>
         <w:t>xhtml</w:t>
       </w:r>
+      <w:proofErr w:type="spellEnd"/>
       <w:r>
         <w:rPr>
           <w:lang w:val="ru-RU"/>
         </w:rPr>
         <w:t xml:space="preserve">, </w:t>
       </w:r>
+      <w:proofErr w:type="spellStart"/>
       <w:r>
         <w:t>css</w:t>
       </w:r>
+      <w:proofErr w:type="spellEnd"/>
       <w:r>
         <w:rPr>
           <w:lang w:val="ru-RU"/>
         </w:rPr>
         <w:t xml:space="preserve">, </w:t>
       </w:r>
+      <w:proofErr w:type="spellStart"/>
       <w:r>
         <w:t>javascript</w:t>
       </w:r>
-      <w:r>
-        <w:rPr>
-          <w:lang w:val="ru-RU"/>
-        </w:rPr>
-        <w:t xml:space="preserve"> </w:t>
-      </w:r>
+      <w:proofErr w:type="spellEnd"/>
+      <w:r>
+        <w:rPr>
+          <w:lang w:val="ru-RU"/>
+        </w:rPr>
+        <w:t xml:space="preserve"> </w:t>
+      </w:r>
+      <w:proofErr w:type="spellStart"/>
       <w:r>
         <w:t>etc</w:t>
       </w:r>
+      <w:proofErr w:type="spellEnd"/>
       <w:r>
         <w:rPr>
           <w:lang w:val="ru-RU"/>
@@ -2475,8 +3669,6 @@
       <w:r>
         <w:t>Redeploy.</w:t>
       </w:r>
-      <w:bookmarkStart w:id="0" w:name="_GoBack"/>
-      <w:bookmarkEnd w:id="0"/>
       <w:r>
         <w:rPr>
           <w:lang w:val="ru-RU"/>
@@ -2495,8 +3687,8 @@
 </file>
 
 <file path=word/numbering.xml><?xml version="1.0" encoding="utf-8"?>
-<w:numbering xmlns:wpc="http://schemas.microsoft.com/office/word/2010/wordprocessingCanvas" xmlns:mc="http://schemas.openxmlformats.org/markup-compatibility/2006" xmlns:o="urn:schemas-microsoft-com:office:office" xmlns:r="http://schemas.openxmlformats.org/officeDocument/2006/relationships" xmlns:m="http://schemas.openxmlformats.org/officeDocument/2006/math" xmlns:v="urn:schemas-microsoft-com:vml" xmlns:wp14="http://schemas.microsoft.com/office/word/2010/wordprocessingDrawing" xmlns:wp="http://schemas.openxmlformats.org/drawingml/2006/wordprocessingDrawing" xmlns:w10="urn:schemas-microsoft-com:office:word" xmlns:w="http://schemas.openxmlformats.org/wordprocessingml/2006/main" xmlns:w14="http://schemas.microsoft.com/office/word/2010/wordml" xmlns:wpg="http://schemas.microsoft.com/office/word/2010/wordprocessingGroup" xmlns:wpi="http://schemas.microsoft.com/office/word/2010/wordprocessingInk" xmlns:wne="http://schemas.microsoft.com/office/word/2006/wordml" xmlns:wps="http://schemas.microsoft.com/office/word/2010/wordprocessingShape" mc:Ignorable="w14 wp14">
-  <w:abstractNum w:abstractNumId="0">
+<w:numbering xmlns:wpc="http://schemas.microsoft.com/office/word/2010/wordprocessingCanvas" xmlns:mc="http://schemas.openxmlformats.org/markup-compatibility/2006" xmlns:o="urn:schemas-microsoft-com:office:office" xmlns:r="http://schemas.openxmlformats.org/officeDocument/2006/relationships" xmlns:m="http://schemas.openxmlformats.org/officeDocument/2006/math" xmlns:v="urn:schemas-microsoft-com:vml" xmlns:wp14="http://schemas.microsoft.com/office/word/2010/wordprocessingDrawing" xmlns:wp="http://schemas.openxmlformats.org/drawingml/2006/wordprocessingDrawing" xmlns:w10="urn:schemas-microsoft-com:office:word" xmlns:w="http://schemas.openxmlformats.org/wordprocessingml/2006/main" xmlns:w14="http://schemas.microsoft.com/office/word/2010/wordml" xmlns:w15="http://schemas.microsoft.com/office/word/2012/wordml" xmlns:wpg="http://schemas.microsoft.com/office/word/2010/wordprocessingGroup" xmlns:wpi="http://schemas.microsoft.com/office/word/2010/wordprocessingInk" xmlns:wne="http://schemas.microsoft.com/office/word/2006/wordml" xmlns:wps="http://schemas.microsoft.com/office/word/2010/wordprocessingShape" mc:Ignorable="w14 w15 wp14">
+  <w:abstractNum w:abstractNumId="0" w15:restartNumberingAfterBreak="0">
     <w:nsid w:val="13817BF8"/>
     <w:multiLevelType w:val="hybridMultilevel"/>
     <w:tmpl w:val="09345FF4"/>
@@ -2592,7 +3784,7 @@
 </file>
 
 <file path=word/styles.xml><?xml version="1.0" encoding="utf-8"?>
-<w:styles xmlns:mc="http://schemas.openxmlformats.org/markup-compatibility/2006" xmlns:r="http://schemas.openxmlformats.org/officeDocument/2006/relationships" xmlns:w="http://schemas.openxmlformats.org/wordprocessingml/2006/main" xmlns:w14="http://schemas.microsoft.com/office/word/2010/wordml" mc:Ignorable="w14">
+<w:styles xmlns:mc="http://schemas.openxmlformats.org/markup-compatibility/2006" xmlns:r="http://schemas.openxmlformats.org/officeDocument/2006/relationships" xmlns:w="http://schemas.openxmlformats.org/wordprocessingml/2006/main" xmlns:w14="http://schemas.microsoft.com/office/word/2010/wordml" xmlns:w15="http://schemas.microsoft.com/office/word/2012/wordml" mc:Ignorable="w14 w15">
   <w:docDefaults>
     <w:rPrDefault>
       <w:rPr>
@@ -2608,386 +3800,378 @@
       </w:pPr>
     </w:pPrDefault>
   </w:docDefaults>
-  <w:latentStyles w:defLockedState="0" w:defUIPriority="99" w:defSemiHidden="1" w:defUnhideWhenUsed="1" w:defQFormat="0" w:count="267">
-    <w:lsdException w:name="Normal" w:semiHidden="0" w:uiPriority="0" w:unhideWhenUsed="0" w:qFormat="1"/>
-    <w:lsdException w:name="heading 1" w:semiHidden="0" w:uiPriority="9" w:unhideWhenUsed="0" w:qFormat="1"/>
-    <w:lsdException w:name="heading 2" w:uiPriority="9" w:qFormat="1"/>
-    <w:lsdException w:name="heading 3" w:uiPriority="9" w:qFormat="1"/>
-    <w:lsdException w:name="heading 4" w:uiPriority="9" w:qFormat="1"/>
-    <w:lsdException w:name="heading 5" w:uiPriority="9" w:qFormat="1"/>
-    <w:lsdException w:name="heading 6" w:uiPriority="9" w:qFormat="1"/>
-    <w:lsdException w:name="heading 7" w:uiPriority="9" w:qFormat="1"/>
-    <w:lsdException w:name="heading 8" w:uiPriority="9" w:qFormat="1"/>
-    <w:lsdException w:name="heading 9" w:uiPriority="9" w:qFormat="1"/>
-    <w:lsdException w:name="toc 1" w:uiPriority="39"/>
-    <w:lsdException w:name="toc 2" w:uiPriority="39"/>
-    <w:lsdException w:name="toc 3" w:uiPriority="39"/>
-    <w:lsdException w:name="toc 4" w:uiPriority="39"/>
-    <w:lsdException w:name="toc 5" w:uiPriority="39"/>
-    <w:lsdException w:name="toc 6" w:uiPriority="39"/>
-    <w:lsdException w:name="toc 7" w:uiPriority="39"/>
-    <w:lsdException w:name="toc 8" w:uiPriority="39"/>
-    <w:lsdException w:name="toc 9" w:uiPriority="39"/>
-    <w:lsdException w:name="caption" w:uiPriority="35" w:qFormat="1"/>
-    <w:lsdException w:name="Title" w:semiHidden="0" w:uiPriority="10" w:unhideWhenUsed="0" w:qFormat="1"/>
-    <w:lsdException w:name="Default Paragraph Font" w:uiPriority="1"/>
-    <w:lsdException w:name="Subtitle" w:semiHidden="0" w:uiPriority="11" w:unhideWhenUsed="0" w:qFormat="1"/>
-    <w:lsdException w:name="Strong" w:semiHidden="0" w:uiPriority="22" w:unhideWhenUsed="0" w:qFormat="1"/>
-    <w:lsdException w:name="Emphasis" w:semiHidden="0" w:uiPriority="20" w:unhideWhenUsed="0" w:qFormat="1"/>
-    <w:lsdException w:name="Table Grid" w:semiHidden="0" w:uiPriority="59" w:unhideWhenUsed="0"/>
-    <w:lsdException w:name="Placeholder Text" w:unhideWhenUsed="0"/>
-    <w:lsdException w:name="No Spacing" w:semiHidden="0" w:uiPriority="1" w:unhideWhenUsed="0" w:qFormat="1"/>
-    <w:lsdException w:name="Light Shading" w:semiHidden="0" w:uiPriority="60" w:unhideWhenUsed="0"/>
-    <w:lsdException w:name="Light List" w:semiHidden="0" w:uiPriority="61" w:unhideWhenUsed="0"/>
-    <w:lsdException w:name="Light Grid" w:semiHidden="0" w:uiPriority="62" w:unhideWhenUsed="0"/>
-    <w:lsdException w:name="Medium Shading 1" w:semiHidden="0" w:uiPriority="63" w:unhideWhenUsed="0"/>
-    <w:lsdException w:name="Medium Shading 2" w:semiHidden="0" w:uiPriority="64" w:unhideWhenUsed="0"/>
-    <w:lsdException w:name="Medium List 1" w:semiHidden="0" w:uiPriority="65" w:unhideWhenUsed="0"/>
-    <w:lsdException w:name="Medium List 2" w:semiHidden="0" w:uiPriority="66" w:unhideWhenUsed="0"/>
-    <w:lsdException w:name="Medium Grid 1" w:semiHidden="0" w:uiPriority="67" w:unhideWhenUsed="0"/>
-    <w:lsdException w:name="Medium Grid 2" w:semiHidden="0" w:uiPriority="68" w:unhideWhenUsed="0"/>
-    <w:lsdException w:name="Medium Grid 3" w:semiHidden="0" w:uiPriority="69" w:unhideWhenUsed="0"/>
-    <w:lsdException w:name="Dark List" w:semiHidden="0" w:uiPriority="70" w:unhideWhenUsed="0"/>
-    <w:lsdException w:name="Colorful Shading" w:semiHidden="0" w:uiPriority="71" w:unhideWhenUsed="0"/>
-    <w:lsdException w:name="Colorful List" w:semiHidden="0" w:uiPriority="72" w:unhideWhenUsed="0"/>
-    <w:lsdException w:name="Colorful Grid" w:semiHidden="0" w:uiPriority="73" w:unhideWhenUsed="0"/>
-    <w:lsdException w:name="Light Shading Accent 1" w:semiHidden="0" w:uiPriority="60" w:unhideWhenUsed="0"/>
-    <w:lsdException w:name="Light List Accent 1" w:semiHidden="0" w:uiPriority="61" w:unhideWhenUsed="0"/>
-    <w:lsdException w:name="Light Grid Accent 1" w:semiHidden="0" w:uiPriority="62" w:unhideWhenUsed="0"/>
-    <w:lsdException w:name="Medium Shading 1 Accent 1" w:semiHidden="0" w:uiPriority="63" w:unhideWhenUsed="0"/>
-    <w:lsdException w:name="Medium Shading 2 Accent 1" w:semiHidden="0" w:uiPriority="64" w:unhideWhenUsed="0"/>
-    <w:lsdException w:name="Medium List 1 Accent 1" w:semiHidden="0" w:uiPriority="65" w:unhideWhenUsed="0"/>
-    <w:lsdException w:name="Revision" w:unhideWhenUsed="0"/>
-    <w:lsdException w:name="List Paragraph" w:semiHidden="0" w:uiPriority="34" w:unhideWhenUsed="0" w:qFormat="1"/>
-    <w:lsdException w:name="Quote" w:semiHidden="0" w:uiPriority="29" w:unhideWhenUsed="0" w:qFormat="1"/>
-    <w:lsdException w:name="Intense Quote" w:semiHidden="0" w:uiPriority="30" w:unhideWhenUsed="0" w:qFormat="1"/>
-    <w:lsdException w:name="Medium List 2 Accent 1" w:semiHidden="0" w:uiPriority="66" w:unhideWhenUsed="0"/>
-    <w:lsdException w:name="Medium Grid 1 Accent 1" w:semiHidden="0" w:uiPriority="67" w:unhideWhenUsed="0"/>
-    <w:lsdException w:name="Medium Grid 2 Accent 1" w:semiHidden="0" w:uiPriority="68" w:unhideWhenUsed="0"/>
-    <w:lsdException w:name="Medium Grid 3 Accent 1" w:semiHidden="0" w:uiPriority="69" w:unhideWhenUsed="0"/>
-    <w:lsdException w:name="Dark List Accent 1" w:semiHidden="0" w:uiPriority="70" w:unhideWhenUsed="0"/>
-    <w:lsdException w:name="Colorful Shading Accent 1" w:semiHidden="0" w:uiPriority="71" w:unhideWhenUsed="0"/>
-    <w:lsdException w:name="Colorful List Accent 1" w:semiHidden="0" w:uiPriority="72" w:unhideWhenUsed="0"/>
-    <w:lsdException w:name="Colorful Grid Accent 1" w:semiHidden="0" w:uiPriority="73" w:unhideWhenUsed="0"/>
-    <w:lsdException w:name="Light Shading Accent 2" w:semiHidden="0" w:uiPriority="60" w:unhideWhenUsed="0"/>
-    <w:lsdException w:name="Light List Accent 2" w:semiHidden="0" w:uiPriority="61" w:unhideWhenUsed="0"/>
-    <w:lsdException w:name="Light Grid Accent 2" w:semiHidden="0" w:uiPriority="62" w:unhideWhenUsed="0"/>
-    <w:lsdException w:name="Medium Shading 1 Accent 2" w:semiHidden="0" w:uiPriority="63" w:unhideWhenUsed="0"/>
-    <w:lsdException w:name="Medium Shading 2 Accent 2" w:semiHidden="0" w:uiPriority="64" w:unhideWhenUsed="0"/>
-    <w:lsdException w:name="Medium List 1 Accent 2" w:semiHidden="0" w:uiPriority="65" w:unhideWhenUsed="0"/>
-    <w:lsdException w:name="Medium List 2 Accent 2" w:semiHidden="0" w:uiPriority="66" w:unhideWhenUsed="0"/>
-    <w:lsdException w:name="Medium Grid 1 Accent 2" w:semiHidden="0" w:uiPriority="67" w:unhideWhenUsed="0"/>
-    <w:lsdException w:name="Medium Grid 2 Accent 2" w:semiHidden="0" w:uiPriority="68" w:unhideWhenUsed="0"/>
-    <w:lsdException w:name="Medium Grid 3 Accent 2" w:semiHidden="0" w:uiPriority="69" w:unhideWhenUsed="0"/>
-    <w:lsdException w:name="Dark List Accent 2" w:semiHidden="0" w:uiPriority="70" w:unhideWhenUsed="0"/>
-    <w:lsdException w:name="Colorful Shading Accent 2" w:semiHidden="0" w:uiPriority="71" w:unhideWhenUsed="0"/>
-    <w:lsdException w:name="Colorful List Accent 2" w:semiHidden="0" w:uiPriority="72" w:unhideWhenUsed="0"/>
-    <w:lsdException w:name="Colorful Grid Accent 2" w:semiHidden="0" w:uiPriority="73" w:unhideWhenUsed="0"/>
-    <w:lsdException w:name="Light Shading Accent 3" w:semiHidden="0" w:uiPriority="60" w:unhideWhenUsed="0"/>
-    <w:lsdException w:name="Light List Accent 3" w:semiHidden="0" w:uiPriority="61" w:unhideWhenUsed="0"/>
-    <w:lsdException w:name="Light Grid Accent 3" w:semiHidden="0" w:uiPriority="62" w:unhideWhenUsed="0"/>
-    <w:lsdException w:name="Medium Shading 1 Accent 3" w:semiHidden="0" w:uiPriority="63" w:unhideWhenUsed="0"/>
-    <w:lsdException w:name="Medium Shading 2 Accent 3" w:semiHidden="0" w:uiPriority="64" w:unhideWhenUsed="0"/>
-    <w:lsdException w:name="Medium List 1 Accent 3" w:semiHidden="0" w:uiPriority="65" w:unhideWhenUsed="0"/>
-    <w:lsdException w:name="Medium List 2 Accent 3" w:semiHidden="0" w:uiPriority="66" w:unhideWhenUsed="0"/>
-    <w:lsdException w:name="Medium Grid 1 Accent 3" w:semiHidden="0" w:uiPriority="67" w:unhideWhenUsed="0"/>
-    <w:lsdException w:name="Medium Grid 2 Accent 3" w:semiHidden="0" w:uiPriority="68" w:unhideWhenUsed="0"/>
-    <w:lsdException w:name="Medium Grid 3 Accent 3" w:semiHidden="0" w:uiPriority="69" w:unhideWhenUsed="0"/>
-    <w:lsdException w:name="Dark List Accent 3" w:semiHidden="0" w:uiPriority="70" w:unhideWhenUsed="0"/>
-    <w:lsdException w:name="Colorful Shading Accent 3" w:semiHidden="0" w:uiPriority="71" w:unhideWhenUsed="0"/>
-    <w:lsdException w:name="Colorful List Accent 3" w:semiHidden="0" w:uiPriority="72" w:unhideWhenUsed="0"/>
-    <w:lsdException w:name="Colorful Grid Accent 3" w:semiHidden="0" w:uiPriority="73" w:unhideWhenUsed="0"/>
-    <w:lsdException w:name="Light Shading Accent 4" w:semiHidden="0" w:uiPriority="60" w:unhideWhenUsed="0"/>
-    <w:lsdException w:name="Light List Accent 4" w:semiHidden="0" w:uiPriority="61" w:unhideWhenUsed="0"/>
-    <w:lsdException w:name="Light Grid Accent 4" w:semiHidden="0" w:uiPriority="62" w:unhideWhenUsed="0"/>
-    <w:lsdException w:name="Medium Shading 1 Accent 4" w:semiHidden="0" w:uiPriority="63" w:unhideWhenUsed="0"/>
-    <w:lsdException w:name="Medium Shading 2 Accent 4" w:semiHidden="0" w:uiPriority="64" w:unhideWhenUsed="0"/>
-    <w:lsdException w:name="Medium List 1 Accent 4" w:semiHidden="0" w:uiPriority="65" w:unhideWhenUsed="0"/>
-    <w:lsdException w:name="Medium List 2 Accent 4" w:semiHidden="0" w:uiPriority="66" w:unhideWhenUsed="0"/>
-    <w:lsdException w:name="Medium Grid 1 Accent 4" w:semiHidden="0" w:uiPriority="67" w:unhideWhenUsed="0"/>
-    <w:lsdException w:name="Medium Grid 2 Accent 4" w:semiHidden="0" w:uiPriority="68" w:unhideWhenUsed="0"/>
-    <w:lsdException w:name="Medium Grid 3 Accent 4" w:semiHidden="0" w:uiPriority="69" w:unhideWhenUsed="0"/>
-    <w:lsdException w:name="Dark List Accent 4" w:semiHidden="0" w:uiPriority="70" w:unhideWhenUsed="0"/>
-    <w:lsdException w:name="Colorful Shading Accent 4" w:semiHidden="0" w:uiPriority="71" w:unhideWhenUsed="0"/>
-    <w:lsdException w:name="Colorful List Accent 4" w:semiHidden="0" w:uiPriority="72" w:unhideWhenUsed="0"/>
-    <w:lsdException w:name="Colorful Grid Accent 4" w:semiHidden="0" w:uiPriority="73" w:unhideWhenUsed="0"/>
-    <w:lsdException w:name="Light Shading Accent 5" w:semiHidden="0" w:uiPriority="60" w:unhideWhenUsed="0"/>
-    <w:lsdException w:name="Light List Accent 5" w:semiHidden="0" w:uiPriority="61" w:unhideWhenUsed="0"/>
-    <w:lsdException w:name="Light Grid Accent 5" w:semiHidden="0" w:uiPriority="62" w:unhideWhenUsed="0"/>
-    <w:lsdException w:name="Medium Shading 1 Accent 5" w:semiHidden="0" w:uiPriority="63" w:unhideWhenUsed="0"/>
-    <w:lsdException w:name="Medium Shading 2 Accent 5" w:semiHidden="0" w:uiPriority="64" w:unhideWhenUsed="0"/>
-    <w:lsdException w:name="Medium List 1 Accent 5" w:semiHidden="0" w:uiPriority="65" w:unhideWhenUsed="0"/>
-    <w:lsdException w:name="Medium List 2 Accent 5" w:semiHidden="0" w:uiPriority="66" w:unhideWhenUsed="0"/>
-    <w:lsdException w:name="Medium Grid 1 Accent 5" w:semiHidden="0" w:uiPriority="67" w:unhideWhenUsed="0"/>
-    <w:lsdException w:name="Medium Grid 2 Accent 5" w:semiHidden="0" w:uiPriority="68" w:unhideWhenUsed="0"/>
-    <w:lsdException w:name="Medium Grid 3 Accent 5" w:semiHidden="0" w:uiPriority="69" w:unhideWhenUsed="0"/>
-    <w:lsdException w:name="Dark List Accent 5" w:semiHidden="0" w:uiPriority="70" w:unhideWhenUsed="0"/>
-    <w:lsdException w:name="Colorful Shading Accent 5" w:semiHidden="0" w:uiPriority="71" w:unhideWhenUsed="0"/>
-    <w:lsdException w:name="Colorful List Accent 5" w:semiHidden="0" w:uiPriority="72" w:unhideWhenUsed="0"/>
-    <w:lsdException w:name="Colorful Grid Accent 5" w:semiHidden="0" w:uiPriority="73" w:unhideWhenUsed="0"/>
-    <w:lsdException w:name="Light Shading Accent 6" w:semiHidden="0" w:uiPriority="60" w:unhideWhenUsed="0"/>
-    <w:lsdException w:name="Light List Accent 6" w:semiHidden="0" w:uiPriority="61" w:unhideWhenUsed="0"/>
-    <w:lsdException w:name="Light Grid Accent 6" w:semiHidden="0" w:uiPriority="62" w:unhideWhenUsed="0"/>
-    <w:lsdException w:name="Medium Shading 1 Accent 6" w:semiHidden="0" w:uiPriority="63" w:unhideWhenUsed="0"/>
-    <w:lsdException w:name="Medium Shading 2 Accent 6" w:semiHidden="0" w:uiPriority="64" w:unhideWhenUsed="0"/>
-    <w:lsdException w:name="Medium List 1 Accent 6" w:semiHidden="0" w:uiPriority="65" w:unhideWhenUsed="0"/>
-    <w:lsdException w:name="Medium List 2 Accent 6" w:semiHidden="0" w:uiPriority="66" w:unhideWhenUsed="0"/>
-    <w:lsdException w:name="Medium Grid 1 Accent 6" w:semiHidden="0" w:uiPriority="67" w:unhideWhenUsed="0"/>
-    <w:lsdException w:name="Medium Grid 2 Accent 6" w:semiHidden="0" w:uiPriority="68" w:unhideWhenUsed="0"/>
-    <w:lsdException w:name="Medium Grid 3 Accent 6" w:semiHidden="0" w:uiPriority="69" w:unhideWhenUsed="0"/>
-    <w:lsdException w:name="Dark List Accent 6" w:semiHidden="0" w:uiPriority="70" w:unhideWhenUsed="0"/>
-    <w:lsdException w:name="Colorful Shading Accent 6" w:semiHidden="0" w:uiPriority="71" w:unhideWhenUsed="0"/>
-    <w:lsdException w:name="Colorful List Accent 6" w:semiHidden="0" w:uiPriority="72" w:unhideWhenUsed="0"/>
-    <w:lsdException w:name="Colorful Grid Accent 6" w:semiHidden="0" w:uiPriority="73" w:unhideWhenUsed="0"/>
-    <w:lsdException w:name="Subtle Emphasis" w:semiHidden="0" w:uiPriority="19" w:unhideWhenUsed="0" w:qFormat="1"/>
-    <w:lsdException w:name="Intense Emphasis" w:semiHidden="0" w:uiPriority="21" w:unhideWhenUsed="0" w:qFormat="1"/>
-    <w:lsdException w:name="Subtle Reference" w:semiHidden="0" w:uiPriority="31" w:unhideWhenUsed="0" w:qFormat="1"/>
-    <w:lsdException w:name="Intense Reference" w:semiHidden="0" w:uiPriority="32" w:unhideWhenUsed="0" w:qFormat="1"/>
-    <w:lsdException w:name="Book Title" w:semiHidden="0" w:uiPriority="33" w:unhideWhenUsed="0" w:qFormat="1"/>
-    <w:lsdException w:name="Bibliography" w:uiPriority="37"/>
-    <w:lsdException w:name="TOC Heading" w:uiPriority="39" w:qFormat="1"/>
-  </w:latentStyles>
-  <w:style w:type="paragraph" w:default="1" w:styleId="Normal">
-    <w:name w:val="Normal"/>
-    <w:qFormat/>
-  </w:style>
-  <w:style w:type="character" w:default="1" w:styleId="DefaultParagraphFont">
-    <w:name w:val="Default Paragraph Font"/>
-    <w:uiPriority w:val="1"/>
-    <w:semiHidden/>
-    <w:unhideWhenUsed/>
-  </w:style>
-  <w:style w:type="table" w:default="1" w:styleId="TableNormal">
-    <w:name w:val="Normal Table"/>
-    <w:uiPriority w:val="99"/>
-    <w:semiHidden/>
-    <w:unhideWhenUsed/>
-    <w:tblPr>
-      <w:tblInd w:w="0" w:type="dxa"/>
-      <w:tblCellMar>
-        <w:top w:w="0" w:type="dxa"/>
-        <w:left w:w="108" w:type="dxa"/>
-        <w:bottom w:w="0" w:type="dxa"/>
-        <w:right w:w="108" w:type="dxa"/>
-      </w:tblCellMar>
-    </w:tblPr>
-  </w:style>
-  <w:style w:type="numbering" w:default="1" w:styleId="NoList">
-    <w:name w:val="No List"/>
-    <w:uiPriority w:val="99"/>
-    <w:semiHidden/>
-    <w:unhideWhenUsed/>
-  </w:style>
-  <w:style w:type="paragraph" w:styleId="ListParagraph">
-    <w:name w:val="List Paragraph"/>
-    <w:basedOn w:val="Normal"/>
-    <w:uiPriority w:val="34"/>
-    <w:qFormat/>
-    <w:rsid w:val="000933E5"/>
-    <w:pPr>
-      <w:ind w:left="720"/>
-      <w:contextualSpacing/>
-    </w:pPr>
-  </w:style>
-  <w:style w:type="paragraph" w:styleId="BalloonText">
-    <w:name w:val="Balloon Text"/>
-    <w:basedOn w:val="Normal"/>
-    <w:link w:val="BalloonTextChar"/>
-    <w:uiPriority w:val="99"/>
-    <w:semiHidden/>
-    <w:unhideWhenUsed/>
-    <w:rsid w:val="00840808"/>
-    <w:pPr>
-      <w:spacing w:after="0" w:line="240" w:lineRule="auto"/>
-    </w:pPr>
-    <w:rPr>
-      <w:rFonts w:ascii="Tahoma" w:hAnsi="Tahoma" w:cs="Tahoma"/>
-      <w:sz w:val="16"/>
-      <w:szCs w:val="16"/>
-    </w:rPr>
-  </w:style>
-  <w:style w:type="character" w:customStyle="1" w:styleId="BalloonTextChar">
-    <w:name w:val="Balloon Text Char"/>
-    <w:basedOn w:val="DefaultParagraphFont"/>
-    <w:link w:val="BalloonText"/>
-    <w:uiPriority w:val="99"/>
-    <w:semiHidden/>
-    <w:rsid w:val="00840808"/>
-    <w:rPr>
-      <w:rFonts w:ascii="Tahoma" w:hAnsi="Tahoma" w:cs="Tahoma"/>
-      <w:sz w:val="16"/>
-      <w:szCs w:val="16"/>
-    </w:rPr>
-  </w:style>
-  <w:style w:type="character" w:styleId="Hyperlink">
-    <w:name w:val="Hyperlink"/>
-    <w:basedOn w:val="DefaultParagraphFont"/>
-    <w:uiPriority w:val="99"/>
-    <w:unhideWhenUsed/>
-    <w:rsid w:val="00840808"/>
-    <w:rPr>
-      <w:color w:val="0000FF" w:themeColor="hyperlink"/>
-      <w:u w:val="single"/>
-    </w:rPr>
-  </w:style>
-</w:styles>
-</file>
-
-<file path=word/stylesWithEffects.xml><?xml version="1.0" encoding="utf-8"?>
-<w:styles xmlns:wpc="http://schemas.microsoft.com/office/word/2010/wordprocessingCanvas" xmlns:mc="http://schemas.openxmlformats.org/markup-compatibility/2006" xmlns:o="urn:schemas-microsoft-com:office:office" xmlns:r="http://schemas.openxmlformats.org/officeDocument/2006/relationships" xmlns:m="http://schemas.openxmlformats.org/officeDocument/2006/math" xmlns:v="urn:schemas-microsoft-com:vml" xmlns:wp14="http://schemas.microsoft.com/office/word/2010/wordprocessingDrawing" xmlns:wp="http://schemas.openxmlformats.org/drawingml/2006/wordprocessingDrawing" xmlns:w10="urn:schemas-microsoft-com:office:word" xmlns:w="http://schemas.openxmlformats.org/wordprocessingml/2006/main" xmlns:w14="http://schemas.microsoft.com/office/word/2010/wordml" xmlns:wpg="http://schemas.microsoft.com/office/word/2010/wordprocessingGroup" xmlns:wpi="http://schemas.microsoft.com/office/word/2010/wordprocessingInk" xmlns:wne="http://schemas.microsoft.com/office/word/2006/wordml" xmlns:wps="http://schemas.microsoft.com/office/word/2010/wordprocessingShape" mc:Ignorable="w14 wp14">
-  <w:docDefaults>
-    <w:rPrDefault>
-      <w:rPr>
-        <w:rFonts w:asciiTheme="minorHAnsi" w:eastAsiaTheme="minorHAnsi" w:hAnsiTheme="minorHAnsi" w:cstheme="minorBidi"/>
-        <w:sz w:val="22"/>
-        <w:szCs w:val="22"/>
-        <w:lang w:val="en-US" w:eastAsia="en-US" w:bidi="ar-SA"/>
-      </w:rPr>
-    </w:rPrDefault>
-    <w:pPrDefault>
-      <w:pPr>
-        <w:spacing w:after="200" w:line="276" w:lineRule="auto"/>
-      </w:pPr>
-    </w:pPrDefault>
-  </w:docDefaults>
-  <w:latentStyles w:defLockedState="0" w:defUIPriority="99" w:defSemiHidden="1" w:defUnhideWhenUsed="1" w:defQFormat="0" w:count="267">
-    <w:lsdException w:name="Normal" w:semiHidden="0" w:uiPriority="0" w:unhideWhenUsed="0" w:qFormat="1"/>
-    <w:lsdException w:name="heading 1" w:semiHidden="0" w:uiPriority="9" w:unhideWhenUsed="0" w:qFormat="1"/>
-    <w:lsdException w:name="heading 2" w:uiPriority="9" w:qFormat="1"/>
-    <w:lsdException w:name="heading 3" w:uiPriority="9" w:qFormat="1"/>
-    <w:lsdException w:name="heading 4" w:uiPriority="9" w:qFormat="1"/>
-    <w:lsdException w:name="heading 5" w:uiPriority="9" w:qFormat="1"/>
-    <w:lsdException w:name="heading 6" w:uiPriority="9" w:qFormat="1"/>
-    <w:lsdException w:name="heading 7" w:uiPriority="9" w:qFormat="1"/>
-    <w:lsdException w:name="heading 8" w:uiPriority="9" w:qFormat="1"/>
-    <w:lsdException w:name="heading 9" w:uiPriority="9" w:qFormat="1"/>
-    <w:lsdException w:name="toc 1" w:uiPriority="39"/>
-    <w:lsdException w:name="toc 2" w:uiPriority="39"/>
-    <w:lsdException w:name="toc 3" w:uiPriority="39"/>
-    <w:lsdException w:name="toc 4" w:uiPriority="39"/>
-    <w:lsdException w:name="toc 5" w:uiPriority="39"/>
-    <w:lsdException w:name="toc 6" w:uiPriority="39"/>
-    <w:lsdException w:name="toc 7" w:uiPriority="39"/>
-    <w:lsdException w:name="toc 8" w:uiPriority="39"/>
-    <w:lsdException w:name="toc 9" w:uiPriority="39"/>
-    <w:lsdException w:name="caption" w:uiPriority="35" w:qFormat="1"/>
-    <w:lsdException w:name="Title" w:semiHidden="0" w:uiPriority="10" w:unhideWhenUsed="0" w:qFormat="1"/>
-    <w:lsdException w:name="Default Paragraph Font" w:uiPriority="1"/>
-    <w:lsdException w:name="Subtitle" w:semiHidden="0" w:uiPriority="11" w:unhideWhenUsed="0" w:qFormat="1"/>
-    <w:lsdException w:name="Strong" w:semiHidden="0" w:uiPriority="22" w:unhideWhenUsed="0" w:qFormat="1"/>
-    <w:lsdException w:name="Emphasis" w:semiHidden="0" w:uiPriority="20" w:unhideWhenUsed="0" w:qFormat="1"/>
-    <w:lsdException w:name="Table Grid" w:semiHidden="0" w:uiPriority="59" w:unhideWhenUsed="0"/>
-    <w:lsdException w:name="Placeholder Text" w:unhideWhenUsed="0"/>
-    <w:lsdException w:name="No Spacing" w:semiHidden="0" w:uiPriority="1" w:unhideWhenUsed="0" w:qFormat="1"/>
-    <w:lsdException w:name="Light Shading" w:semiHidden="0" w:uiPriority="60" w:unhideWhenUsed="0"/>
-    <w:lsdException w:name="Light List" w:semiHidden="0" w:uiPriority="61" w:unhideWhenUsed="0"/>
-    <w:lsdException w:name="Light Grid" w:semiHidden="0" w:uiPriority="62" w:unhideWhenUsed="0"/>
-    <w:lsdException w:name="Medium Shading 1" w:semiHidden="0" w:uiPriority="63" w:unhideWhenUsed="0"/>
-    <w:lsdException w:name="Medium Shading 2" w:semiHidden="0" w:uiPriority="64" w:unhideWhenUsed="0"/>
-    <w:lsdException w:name="Medium List 1" w:semiHidden="0" w:uiPriority="65" w:unhideWhenUsed="0"/>
-    <w:lsdException w:name="Medium List 2" w:semiHidden="0" w:uiPriority="66" w:unhideWhenUsed="0"/>
-    <w:lsdException w:name="Medium Grid 1" w:semiHidden="0" w:uiPriority="67" w:unhideWhenUsed="0"/>
-    <w:lsdException w:name="Medium Grid 2" w:semiHidden="0" w:uiPriority="68" w:unhideWhenUsed="0"/>
-    <w:lsdException w:name="Medium Grid 3" w:semiHidden="0" w:uiPriority="69" w:unhideWhenUsed="0"/>
-    <w:lsdException w:name="Dark List" w:semiHidden="0" w:uiPriority="70" w:unhideWhenUsed="0"/>
-    <w:lsdException w:name="Colorful Shading" w:semiHidden="0" w:uiPriority="71" w:unhideWhenUsed="0"/>
-    <w:lsdException w:name="Colorful List" w:semiHidden="0" w:uiPriority="72" w:unhideWhenUsed="0"/>
-    <w:lsdException w:name="Colorful Grid" w:semiHidden="0" w:uiPriority="73" w:unhideWhenUsed="0"/>
-    <w:lsdException w:name="Light Shading Accent 1" w:semiHidden="0" w:uiPriority="60" w:unhideWhenUsed="0"/>
-    <w:lsdException w:name="Light List Accent 1" w:semiHidden="0" w:uiPriority="61" w:unhideWhenUsed="0"/>
-    <w:lsdException w:name="Light Grid Accent 1" w:semiHidden="0" w:uiPriority="62" w:unhideWhenUsed="0"/>
-    <w:lsdException w:name="Medium Shading 1 Accent 1" w:semiHidden="0" w:uiPriority="63" w:unhideWhenUsed="0"/>
-    <w:lsdException w:name="Medium Shading 2 Accent 1" w:semiHidden="0" w:uiPriority="64" w:unhideWhenUsed="0"/>
-    <w:lsdException w:name="Medium List 1 Accent 1" w:semiHidden="0" w:uiPriority="65" w:unhideWhenUsed="0"/>
-    <w:lsdException w:name="Revision" w:unhideWhenUsed="0"/>
-    <w:lsdException w:name="List Paragraph" w:semiHidden="0" w:uiPriority="34" w:unhideWhenUsed="0" w:qFormat="1"/>
-    <w:lsdException w:name="Quote" w:semiHidden="0" w:uiPriority="29" w:unhideWhenUsed="0" w:qFormat="1"/>
-    <w:lsdException w:name="Intense Quote" w:semiHidden="0" w:uiPriority="30" w:unhideWhenUsed="0" w:qFormat="1"/>
-    <w:lsdException w:name="Medium List 2 Accent 1" w:semiHidden="0" w:uiPriority="66" w:unhideWhenUsed="0"/>
-    <w:lsdException w:name="Medium Grid 1 Accent 1" w:semiHidden="0" w:uiPriority="67" w:unhideWhenUsed="0"/>
-    <w:lsdException w:name="Medium Grid 2 Accent 1" w:semiHidden="0" w:uiPriority="68" w:unhideWhenUsed="0"/>
-    <w:lsdException w:name="Medium Grid 3 Accent 1" w:semiHidden="0" w:uiPriority="69" w:unhideWhenUsed="0"/>
-    <w:lsdException w:name="Dark List Accent 1" w:semiHidden="0" w:uiPriority="70" w:unhideWhenUsed="0"/>
-    <w:lsdException w:name="Colorful Shading Accent 1" w:semiHidden="0" w:uiPriority="71" w:unhideWhenUsed="0"/>
-    <w:lsdException w:name="Colorful List Accent 1" w:semiHidden="0" w:uiPriority="72" w:unhideWhenUsed="0"/>
-    <w:lsdException w:name="Colorful Grid Accent 1" w:semiHidden="0" w:uiPriority="73" w:unhideWhenUsed="0"/>
-    <w:lsdException w:name="Light Shading Accent 2" w:semiHidden="0" w:uiPriority="60" w:unhideWhenUsed="0"/>
-    <w:lsdException w:name="Light List Accent 2" w:semiHidden="0" w:uiPriority="61" w:unhideWhenUsed="0"/>
-    <w:lsdException w:name="Light Grid Accent 2" w:semiHidden="0" w:uiPriority="62" w:unhideWhenUsed="0"/>
-    <w:lsdException w:name="Medium Shading 1 Accent 2" w:semiHidden="0" w:uiPriority="63" w:unhideWhenUsed="0"/>
-    <w:lsdException w:name="Medium Shading 2 Accent 2" w:semiHidden="0" w:uiPriority="64" w:unhideWhenUsed="0"/>
-    <w:lsdException w:name="Medium List 1 Accent 2" w:semiHidden="0" w:uiPriority="65" w:unhideWhenUsed="0"/>
-    <w:lsdException w:name="Medium List 2 Accent 2" w:semiHidden="0" w:uiPriority="66" w:unhideWhenUsed="0"/>
-    <w:lsdException w:name="Medium Grid 1 Accent 2" w:semiHidden="0" w:uiPriority="67" w:unhideWhenUsed="0"/>
-    <w:lsdException w:name="Medium Grid 2 Accent 2" w:semiHidden="0" w:uiPriority="68" w:unhideWhenUsed="0"/>
-    <w:lsdException w:name="Medium Grid 3 Accent 2" w:semiHidden="0" w:uiPriority="69" w:unhideWhenUsed="0"/>
-    <w:lsdException w:name="Dark List Accent 2" w:semiHidden="0" w:uiPriority="70" w:unhideWhenUsed="0"/>
-    <w:lsdException w:name="Colorful Shading Accent 2" w:semiHidden="0" w:uiPriority="71" w:unhideWhenUsed="0"/>
-    <w:lsdException w:name="Colorful List Accent 2" w:semiHidden="0" w:uiPriority="72" w:unhideWhenUsed="0"/>
-    <w:lsdException w:name="Colorful Grid Accent 2" w:semiHidden="0" w:uiPriority="73" w:unhideWhenUsed="0"/>
-    <w:lsdException w:name="Light Shading Accent 3" w:semiHidden="0" w:uiPriority="60" w:unhideWhenUsed="0"/>
-    <w:lsdException w:name="Light List Accent 3" w:semiHidden="0" w:uiPriority="61" w:unhideWhenUsed="0"/>
-    <w:lsdException w:name="Light Grid Accent 3" w:semiHidden="0" w:uiPriority="62" w:unhideWhenUsed="0"/>
-    <w:lsdException w:name="Medium Shading 1 Accent 3" w:semiHidden="0" w:uiPriority="63" w:unhideWhenUsed="0"/>
-    <w:lsdException w:name="Medium Shading 2 Accent 3" w:semiHidden="0" w:uiPriority="64" w:unhideWhenUsed="0"/>
-    <w:lsdException w:name="Medium List 1 Accent 3" w:semiHidden="0" w:uiPriority="65" w:unhideWhenUsed="0"/>
-    <w:lsdException w:name="Medium List 2 Accent 3" w:semiHidden="0" w:uiPriority="66" w:unhideWhenUsed="0"/>
-    <w:lsdException w:name="Medium Grid 1 Accent 3" w:semiHidden="0" w:uiPriority="67" w:unhideWhenUsed="0"/>
-    <w:lsdException w:name="Medium Grid 2 Accent 3" w:semiHidden="0" w:uiPriority="68" w:unhideWhenUsed="0"/>
-    <w:lsdException w:name="Medium Grid 3 Accent 3" w:semiHidden="0" w:uiPriority="69" w:unhideWhenUsed="0"/>
-    <w:lsdException w:name="Dark List Accent 3" w:semiHidden="0" w:uiPriority="70" w:unhideWhenUsed="0"/>
-    <w:lsdException w:name="Colorful Shading Accent 3" w:semiHidden="0" w:uiPriority="71" w:unhideWhenUsed="0"/>
-    <w:lsdException w:name="Colorful List Accent 3" w:semiHidden="0" w:uiPriority="72" w:unhideWhenUsed="0"/>
-    <w:lsdException w:name="Colorful Grid Accent 3" w:semiHidden="0" w:uiPriority="73" w:unhideWhenUsed="0"/>
-    <w:lsdException w:name="Light Shading Accent 4" w:semiHidden="0" w:uiPriority="60" w:unhideWhenUsed="0"/>
-    <w:lsdException w:name="Light List Accent 4" w:semiHidden="0" w:uiPriority="61" w:unhideWhenUsed="0"/>
-    <w:lsdException w:name="Light Grid Accent 4" w:semiHidden="0" w:uiPriority="62" w:unhideWhenUsed="0"/>
-    <w:lsdException w:name="Medium Shading 1 Accent 4" w:semiHidden="0" w:uiPriority="63" w:unhideWhenUsed="0"/>
-    <w:lsdException w:name="Medium Shading 2 Accent 4" w:semiHidden="0" w:uiPriority="64" w:unhideWhenUsed="0"/>
-    <w:lsdException w:name="Medium List 1 Accent 4" w:semiHidden="0" w:uiPriority="65" w:unhideWhenUsed="0"/>
-    <w:lsdException w:name="Medium List 2 Accent 4" w:semiHidden="0" w:uiPriority="66" w:unhideWhenUsed="0"/>
-    <w:lsdException w:name="Medium Grid 1 Accent 4" w:semiHidden="0" w:uiPriority="67" w:unhideWhenUsed="0"/>
-    <w:lsdException w:name="Medium Grid 2 Accent 4" w:semiHidden="0" w:uiPriority="68" w:unhideWhenUsed="0"/>
-    <w:lsdException w:name="Medium Grid 3 Accent 4" w:semiHidden="0" w:uiPriority="69" w:unhideWhenUsed="0"/>
-    <w:lsdException w:name="Dark List Accent 4" w:semiHidden="0" w:uiPriority="70" w:unhideWhenUsed="0"/>
-    <w:lsdException w:name="Colorful Shading Accent 4" w:semiHidden="0" w:uiPriority="71" w:unhideWhenUsed="0"/>
-    <w:lsdException w:name="Colorful List Accent 4" w:semiHidden="0" w:uiPriority="72" w:unhideWhenUsed="0"/>
-    <w:lsdException w:name="Colorful Grid Accent 4" w:semiHidden="0" w:uiPriority="73" w:unhideWhenUsed="0"/>
-    <w:lsdException w:name="Light Shading Accent 5" w:semiHidden="0" w:uiPriority="60" w:unhideWhenUsed="0"/>
-    <w:lsdException w:name="Light List Accent 5" w:semiHidden="0" w:uiPriority="61" w:unhideWhenUsed="0"/>
-    <w:lsdException w:name="Light Grid Accent 5" w:semiHidden="0" w:uiPriority="62" w:unhideWhenUsed="0"/>
-    <w:lsdException w:name="Medium Shading 1 Accent 5" w:semiHidden="0" w:uiPriority="63" w:unhideWhenUsed="0"/>
-    <w:lsdException w:name="Medium Shading 2 Accent 5" w:semiHidden="0" w:uiPriority="64" w:unhideWhenUsed="0"/>
-    <w:lsdException w:name="Medium List 1 Accent 5" w:semiHidden="0" w:uiPriority="65" w:unhideWhenUsed="0"/>
-    <w:lsdException w:name="Medium List 2 Accent 5" w:semiHidden="0" w:uiPriority="66" w:unhideWhenUsed="0"/>
-    <w:lsdException w:name="Medium Grid 1 Accent 5" w:semiHidden="0" w:uiPriority="67" w:unhideWhenUsed="0"/>
-    <w:lsdException w:name="Medium Grid 2 Accent 5" w:semiHidden="0" w:uiPriority="68" w:unhideWhenUsed="0"/>
-    <w:lsdException w:name="Medium Grid 3 Accent 5" w:semiHidden="0" w:uiPriority="69" w:unhideWhenUsed="0"/>
-    <w:lsdException w:name="Dark List Accent 5" w:semiHidden="0" w:uiPriority="70" w:unhideWhenUsed="0"/>
-    <w:lsdException w:name="Colorful Shading Accent 5" w:semiHidden="0" w:uiPriority="71" w:unhideWhenUsed="0"/>
-    <w:lsdException w:name="Colorful List Accent 5" w:semiHidden="0" w:uiPriority="72" w:unhideWhenUsed="0"/>
-    <w:lsdException w:name="Colorful Grid Accent 5" w:semiHidden="0" w:uiPriority="73" w:unhideWhenUsed="0"/>
-    <w:lsdException w:name="Light Shading Accent 6" w:semiHidden="0" w:uiPriority="60" w:unhideWhenUsed="0"/>
-    <w:lsdException w:name="Light List Accent 6" w:semiHidden="0" w:uiPriority="61" w:unhideWhenUsed="0"/>
-    <w:lsdException w:name="Light Grid Accent 6" w:semiHidden="0" w:uiPriority="62" w:unhideWhenUsed="0"/>
-    <w:lsdException w:name="Medium Shading 1 Accent 6" w:semiHidden="0" w:uiPriority="63" w:unhideWhenUsed="0"/>
-    <w:lsdException w:name="Medium Shading 2 Accent 6" w:semiHidden="0" w:uiPriority="64" w:unhideWhenUsed="0"/>
-    <w:lsdException w:name="Medium List 1 Accent 6" w:semiHidden="0" w:uiPriority="65" w:unhideWhenUsed="0"/>
-    <w:lsdException w:name="Medium List 2 Accent 6" w:semiHidden="0" w:uiPriority="66" w:unhideWhenUsed="0"/>
-    <w:lsdException w:name="Medium Grid 1 Accent 6" w:semiHidden="0" w:uiPriority="67" w:unhideWhenUsed="0"/>
-    <w:lsdException w:name="Medium Grid 2 Accent 6" w:semiHidden="0" w:uiPriority="68" w:unhideWhenUsed="0"/>
-    <w:lsdException w:name="Medium Grid 3 Accent 6" w:semiHidden="0" w:uiPriority="69" w:unhideWhenUsed="0"/>
-    <w:lsdException w:name="Dark List Accent 6" w:semiHidden="0" w:uiPriority="70" w:unhideWhenUsed="0"/>
-    <w:lsdException w:name="Colorful Shading Accent 6" w:semiHidden="0" w:uiPriority="71" w:unhideWhenUsed="0"/>
-    <w:lsdException w:name="Colorful List Accent 6" w:semiHidden="0" w:uiPriority="72" w:unhideWhenUsed="0"/>
-    <w:lsdException w:name="Colorful Grid Accent 6" w:semiHidden="0" w:uiPriority="73" w:unhideWhenUsed="0"/>
-    <w:lsdException w:name="Subtle Emphasis" w:semiHidden="0" w:uiPriority="19" w:unhideWhenUsed="0" w:qFormat="1"/>
-    <w:lsdException w:name="Intense Emphasis" w:semiHidden="0" w:uiPriority="21" w:unhideWhenUsed="0" w:qFormat="1"/>
-    <w:lsdException w:name="Subtle Reference" w:semiHidden="0" w:uiPriority="31" w:unhideWhenUsed="0" w:qFormat="1"/>
-    <w:lsdException w:name="Intense Reference" w:semiHidden="0" w:uiPriority="32" w:unhideWhenUsed="0" w:qFormat="1"/>
-    <w:lsdException w:name="Book Title" w:semiHidden="0" w:uiPriority="33" w:unhideWhenUsed="0" w:qFormat="1"/>
-    <w:lsdException w:name="Bibliography" w:uiPriority="37"/>
-    <w:lsdException w:name="TOC Heading" w:uiPriority="39" w:qFormat="1"/>
+  <w:latentStyles w:defLockedState="0" w:defUIPriority="99" w:defSemiHidden="0" w:defUnhideWhenUsed="0" w:defQFormat="0" w:count="371">
+    <w:lsdException w:name="Normal" w:uiPriority="0" w:qFormat="1"/>
+    <w:lsdException w:name="heading 1" w:uiPriority="9" w:qFormat="1"/>
+    <w:lsdException w:name="heading 2" w:semiHidden="1" w:uiPriority="9" w:unhideWhenUsed="1" w:qFormat="1"/>
+    <w:lsdException w:name="heading 3" w:semiHidden="1" w:uiPriority="9" w:unhideWhenUsed="1" w:qFormat="1"/>
+    <w:lsdException w:name="heading 4" w:semiHidden="1" w:uiPriority="9" w:unhideWhenUsed="1" w:qFormat="1"/>
+    <w:lsdException w:name="heading 5" w:semiHidden="1" w:uiPriority="9" w:unhideWhenUsed="1" w:qFormat="1"/>
+    <w:lsdException w:name="heading 6" w:semiHidden="1" w:uiPriority="9" w:unhideWhenUsed="1" w:qFormat="1"/>
+    <w:lsdException w:name="heading 7" w:semiHidden="1" w:uiPriority="9" w:unhideWhenUsed="1" w:qFormat="1"/>
+    <w:lsdException w:name="heading 8" w:semiHidden="1" w:uiPriority="9" w:unhideWhenUsed="1" w:qFormat="1"/>
+    <w:lsdException w:name="heading 9" w:semiHidden="1" w:uiPriority="9" w:unhideWhenUsed="1" w:qFormat="1"/>
+    <w:lsdException w:name="index 1" w:semiHidden="1" w:unhideWhenUsed="1"/>
+    <w:lsdException w:name="index 2" w:semiHidden="1" w:unhideWhenUsed="1"/>
+    <w:lsdException w:name="index 3" w:semiHidden="1" w:unhideWhenUsed="1"/>
+    <w:lsdException w:name="index 4" w:semiHidden="1" w:unhideWhenUsed="1"/>
+    <w:lsdException w:name="index 5" w:semiHidden="1" w:unhideWhenUsed="1"/>
+    <w:lsdException w:name="index 6" w:semiHidden="1" w:unhideWhenUsed="1"/>
+    <w:lsdException w:name="index 7" w:semiHidden="1" w:unhideWhenUsed="1"/>
+    <w:lsdException w:name="index 8" w:semiHidden="1" w:unhideWhenUsed="1"/>
+    <w:lsdException w:name="index 9" w:semiHidden="1" w:unhideWhenUsed="1"/>
+    <w:lsdException w:name="toc 1" w:semiHidden="1" w:uiPriority="39" w:unhideWhenUsed="1"/>
+    <w:lsdException w:name="toc 2" w:semiHidden="1" w:uiPriority="39" w:unhideWhenUsed="1"/>
+    <w:lsdException w:name="toc 3" w:semiHidden="1" w:uiPriority="39" w:unhideWhenUsed="1"/>
+    <w:lsdException w:name="toc 4" w:semiHidden="1" w:uiPriority="39" w:unhideWhenUsed="1"/>
+    <w:lsdException w:name="toc 5" w:semiHidden="1" w:uiPriority="39" w:unhideWhenUsed="1"/>
+    <w:lsdException w:name="toc 6" w:semiHidden="1" w:uiPriority="39" w:unhideWhenUsed="1"/>
+    <w:lsdException w:name="toc 7" w:semiHidden="1" w:uiPriority="39" w:unhideWhenUsed="1"/>
+    <w:lsdException w:name="toc 8" w:semiHidden="1" w:uiPriority="39" w:unhideWhenUsed="1"/>
+    <w:lsdException w:name="toc 9" w:semiHidden="1" w:uiPriority="39" w:unhideWhenUsed="1"/>
+    <w:lsdException w:name="Normal Indent" w:semiHidden="1" w:unhideWhenUsed="1"/>
+    <w:lsdException w:name="footnote text" w:semiHidden="1" w:unhideWhenUsed="1"/>
+    <w:lsdException w:name="annotation text" w:semiHidden="1" w:unhideWhenUsed="1"/>
+    <w:lsdException w:name="header" w:semiHidden="1" w:unhideWhenUsed="1"/>
+    <w:lsdException w:name="footer" w:semiHidden="1" w:unhideWhenUsed="1"/>
+    <w:lsdException w:name="index heading" w:semiHidden="1" w:unhideWhenUsed="1"/>
+    <w:lsdException w:name="caption" w:semiHidden="1" w:uiPriority="35" w:unhideWhenUsed="1" w:qFormat="1"/>
+    <w:lsdException w:name="table of figures" w:semiHidden="1" w:unhideWhenUsed="1"/>
+    <w:lsdException w:name="envelope address" w:semiHidden="1" w:unhideWhenUsed="1"/>
+    <w:lsdException w:name="envelope return" w:semiHidden="1" w:unhideWhenUsed="1"/>
+    <w:lsdException w:name="footnote reference" w:semiHidden="1" w:unhideWhenUsed="1"/>
+    <w:lsdException w:name="annotation reference" w:semiHidden="1" w:unhideWhenUsed="1"/>
+    <w:lsdException w:name="line number" w:semiHidden="1" w:unhideWhenUsed="1"/>
+    <w:lsdException w:name="page number" w:semiHidden="1" w:unhideWhenUsed="1"/>
+    <w:lsdException w:name="endnote reference" w:semiHidden="1" w:unhideWhenUsed="1"/>
+    <w:lsdException w:name="endnote text" w:semiHidden="1" w:unhideWhenUsed="1"/>
+    <w:lsdException w:name="table of authorities" w:semiHidden="1" w:unhideWhenUsed="1"/>
+    <w:lsdException w:name="macro" w:semiHidden="1" w:unhideWhenUsed="1"/>
+    <w:lsdException w:name="toa heading" w:semiHidden="1" w:unhideWhenUsed="1"/>
+    <w:lsdException w:name="List" w:semiHidden="1" w:unhideWhenUsed="1"/>
+    <w:lsdException w:name="List Bullet" w:semiHidden="1" w:unhideWhenUsed="1"/>
+    <w:lsdException w:name="List Number" w:semiHidden="1" w:unhideWhenUsed="1"/>
+    <w:lsdException w:name="List 2" w:semiHidden="1" w:unhideWhenUsed="1"/>
+    <w:lsdException w:name="List 3" w:semiHidden="1" w:unhideWhenUsed="1"/>
+    <w:lsdException w:name="List 4" w:semiHidden="1" w:unhideWhenUsed="1"/>
+    <w:lsdException w:name="List 5" w:semiHidden="1" w:unhideWhenUsed="1"/>
+    <w:lsdException w:name="List Bullet 2" w:semiHidden="1" w:unhideWhenUsed="1"/>
+    <w:lsdException w:name="List Bullet 3" w:semiHidden="1" w:unhideWhenUsed="1"/>
+    <w:lsdException w:name="List Bullet 4" w:semiHidden="1" w:unhideWhenUsed="1"/>
+    <w:lsdException w:name="List Bullet 5" w:semiHidden="1" w:unhideWhenUsed="1"/>
+    <w:lsdException w:name="List Number 2" w:semiHidden="1" w:unhideWhenUsed="1"/>
+    <w:lsdException w:name="List Number 3" w:semiHidden="1" w:unhideWhenUsed="1"/>
+    <w:lsdException w:name="List Number 4" w:semiHidden="1" w:unhideWhenUsed="1"/>
+    <w:lsdException w:name="List Number 5" w:semiHidden="1" w:unhideWhenUsed="1"/>
+    <w:lsdException w:name="Title" w:uiPriority="10" w:qFormat="1"/>
+    <w:lsdException w:name="Closing" w:semiHidden="1" w:unhideWhenUsed="1"/>
+    <w:lsdException w:name="Signature" w:semiHidden="1" w:unhideWhenUsed="1"/>
+    <w:lsdException w:name="Default Paragraph Font" w:semiHidden="1" w:uiPriority="1" w:unhideWhenUsed="1"/>
+    <w:lsdException w:name="Body Text" w:semiHidden="1" w:unhideWhenUsed="1"/>
+    <w:lsdException w:name="Body Text Indent" w:semiHidden="1" w:unhideWhenUsed="1"/>
+    <w:lsdException w:name="List Continue" w:semiHidden="1" w:unhideWhenUsed="1"/>
+    <w:lsdException w:name="List Continue 2" w:semiHidden="1" w:unhideWhenUsed="1"/>
+    <w:lsdException w:name="List Continue 3" w:semiHidden="1" w:unhideWhenUsed="1"/>
+    <w:lsdException w:name="List Continue 4" w:semiHidden="1" w:unhideWhenUsed="1"/>
+    <w:lsdException w:name="List Continue 5" w:semiHidden="1" w:unhideWhenUsed="1"/>
+    <w:lsdException w:name="Message Header" w:semiHidden="1" w:unhideWhenUsed="1"/>
+    <w:lsdException w:name="Subtitle" w:uiPriority="11" w:qFormat="1"/>
+    <w:lsdException w:name="Salutation" w:semiHidden="1" w:unhideWhenUsed="1"/>
+    <w:lsdException w:name="Date" w:semiHidden="1" w:unhideWhenUsed="1"/>
+    <w:lsdException w:name="Body Text First Indent" w:semiHidden="1" w:unhideWhenUsed="1"/>
+    <w:lsdException w:name="Body Text First Indent 2" w:semiHidden="1" w:unhideWhenUsed="1"/>
+    <w:lsdException w:name="Note Heading" w:semiHidden="1" w:unhideWhenUsed="1"/>
+    <w:lsdException w:name="Body Text 2" w:semiHidden="1" w:unhideWhenUsed="1"/>
+    <w:lsdException w:name="Body Text 3" w:semiHidden="1" w:unhideWhenUsed="1"/>
+    <w:lsdException w:name="Body Text Indent 2" w:semiHidden="1" w:unhideWhenUsed="1"/>
+    <w:lsdException w:name="Body Text Indent 3" w:semiHidden="1" w:unhideWhenUsed="1"/>
+    <w:lsdException w:name="Block Text" w:semiHidden="1" w:unhideWhenUsed="1"/>
+    <w:lsdException w:name="Hyperlink" w:semiHidden="1" w:unhideWhenUsed="1"/>
+    <w:lsdException w:name="FollowedHyperlink" w:semiHidden="1" w:unhideWhenUsed="1"/>
+    <w:lsdException w:name="Strong" w:uiPriority="22" w:qFormat="1"/>
+    <w:lsdException w:name="Emphasis" w:uiPriority="20" w:qFormat="1"/>
+    <w:lsdException w:name="Document Map" w:semiHidden="1" w:unhideWhenUsed="1"/>
+    <w:lsdException w:name="Plain Text" w:semiHidden="1" w:unhideWhenUsed="1"/>
+    <w:lsdException w:name="E-mail Signature" w:semiHidden="1" w:unhideWhenUsed="1"/>
+    <w:lsdException w:name="HTML Top of Form" w:semiHidden="1" w:unhideWhenUsed="1"/>
+    <w:lsdException w:name="HTML Bottom of Form" w:semiHidden="1" w:unhideWhenUsed="1"/>
+    <w:lsdException w:name="Normal (Web)" w:semiHidden="1" w:unhideWhenUsed="1"/>
+    <w:lsdException w:name="HTML Acronym" w:semiHidden="1" w:unhideWhenUsed="1"/>
+    <w:lsdException w:name="HTML Address" w:semiHidden="1" w:unhideWhenUsed="1"/>
+    <w:lsdException w:name="HTML Cite" w:semiHidden="1" w:unhideWhenUsed="1"/>
+    <w:lsdException w:name="HTML Code" w:semiHidden="1" w:unhideWhenUsed="1"/>
+    <w:lsdException w:name="HTML Definition" w:semiHidden="1" w:unhideWhenUsed="1"/>
+    <w:lsdException w:name="HTML Keyboard" w:semiHidden="1" w:unhideWhenUsed="1"/>
+    <w:lsdException w:name="HTML Preformatted" w:semiHidden="1" w:unhideWhenUsed="1"/>
+    <w:lsdException w:name="HTML Sample" w:semiHidden="1" w:unhideWhenUsed="1"/>
+    <w:lsdException w:name="HTML Typewriter" w:semiHidden="1" w:unhideWhenUsed="1"/>
+    <w:lsdException w:name="HTML Variable" w:semiHidden="1" w:unhideWhenUsed="1"/>
+    <w:lsdException w:name="Normal Table" w:semiHidden="1" w:unhideWhenUsed="1"/>
+    <w:lsdException w:name="annotation subject" w:semiHidden="1" w:unhideWhenUsed="1"/>
+    <w:lsdException w:name="No List" w:semiHidden="1" w:unhideWhenUsed="1"/>
+    <w:lsdException w:name="Outline List 1" w:semiHidden="1" w:unhideWhenUsed="1"/>
+    <w:lsdException w:name="Outline List 2" w:semiHidden="1" w:unhideWhenUsed="1"/>
+    <w:lsdException w:name="Outline List 3" w:semiHidden="1" w:unhideWhenUsed="1"/>
+    <w:lsdException w:name="Table Simple 1" w:semiHidden="1" w:unhideWhenUsed="1"/>
+    <w:lsdException w:name="Table Simple 2" w:semiHidden="1" w:unhideWhenUsed="1"/>
+    <w:lsdException w:name="Table Simple 3" w:semiHidden="1" w:unhideWhenUsed="1"/>
+    <w:lsdException w:name="Table Classic 1" w:semiHidden="1" w:unhideWhenUsed="1"/>
+    <w:lsdException w:name="Table Classic 2" w:semiHidden="1" w:unhideWhenUsed="1"/>
+    <w:lsdException w:name="Table Classic 3" w:semiHidden="1" w:unhideWhenUsed="1"/>
+    <w:lsdException w:name="Table Classic 4" w:semiHidden="1" w:unhideWhenUsed="1"/>
+    <w:lsdException w:name="Table Colorful 1" w:semiHidden="1" w:unhideWhenUsed="1"/>
+    <w:lsdException w:name="Table Colorful 2" w:semiHidden="1" w:unhideWhenUsed="1"/>
+    <w:lsdException w:name="Table Colorful 3" w:semiHidden="1" w:unhideWhenUsed="1"/>
+    <w:lsdException w:name="Table Columns 1" w:semiHidden="1" w:unhideWhenUsed="1"/>
+    <w:lsdException w:name="Table Columns 2" w:semiHidden="1" w:unhideWhenUsed="1"/>
+    <w:lsdException w:name="Table Columns 3" w:semiHidden="1" w:unhideWhenUsed="1"/>
+    <w:lsdException w:name="Table Columns 4" w:semiHidden="1" w:unhideWhenUsed="1"/>
+    <w:lsdException w:name="Table Columns 5" w:semiHidden="1" w:unhideWhenUsed="1"/>
+    <w:lsdException w:name="Table Grid 1" w:semiHidden="1" w:unhideWhenUsed="1"/>
+    <w:lsdException w:name="Table Grid 2" w:semiHidden="1" w:unhideWhenUsed="1"/>
+    <w:lsdException w:name="Table Grid 3" w:semiHidden="1" w:unhideWhenUsed="1"/>
+    <w:lsdException w:name="Table Grid 4" w:semiHidden="1" w:unhideWhenUsed="1"/>
+    <w:lsdException w:name="Table Grid 5" w:semiHidden="1" w:unhideWhenUsed="1"/>
+    <w:lsdException w:name="Table Grid 6" w:semiHidden="1" w:unhideWhenUsed="1"/>
+    <w:lsdException w:name="Table Grid 7" w:semiHidden="1" w:unhideWhenUsed="1"/>
+    <w:lsdException w:name="Table Grid 8" w:semiHidden="1" w:unhideWhenUsed="1"/>
+    <w:lsdException w:name="Table List 1" w:semiHidden="1" w:unhideWhenUsed="1"/>
+    <w:lsdException w:name="Table List 2" w:semiHidden="1" w:unhideWhenUsed="1"/>
+    <w:lsdException w:name="Table List 3" w:semiHidden="1" w:unhideWhenUsed="1"/>
+    <w:lsdException w:name="Table List 4" w:semiHidden="1" w:unhideWhenUsed="1"/>
+    <w:lsdException w:name="Table List 5" w:semiHidden="1" w:unhideWhenUsed="1"/>
+    <w:lsdException w:name="Table List 6" w:semiHidden="1" w:unhideWhenUsed="1"/>
+    <w:lsdException w:name="Table List 7" w:semiHidden="1" w:unhideWhenUsed="1"/>
+    <w:lsdException w:name="Table List 8" w:semiHidden="1" w:unhideWhenUsed="1"/>
+    <w:lsdException w:name="Table 3D effects 1" w:semiHidden="1" w:unhideWhenUsed="1"/>
+    <w:lsdException w:name="Table 3D effects 2" w:semiHidden="1" w:unhideWhenUsed="1"/>
+    <w:lsdException w:name="Table 3D effects 3" w:semiHidden="1" w:unhideWhenUsed="1"/>
+    <w:lsdException w:name="Table Contemporary" w:semiHidden="1" w:unhideWhenUsed="1"/>
+    <w:lsdException w:name="Table Elegant" w:semiHidden="1" w:unhideWhenUsed="1"/>
+    <w:lsdException w:name="Table Professional" w:semiHidden="1" w:unhideWhenUsed="1"/>
+    <w:lsdException w:name="Table Subtle 1" w:semiHidden="1" w:unhideWhenUsed="1"/>
+    <w:lsdException w:name="Table Subtle 2" w:semiHidden="1" w:unhideWhenUsed="1"/>
+    <w:lsdException w:name="Table Web 1" w:semiHidden="1" w:unhideWhenUsed="1"/>
+    <w:lsdException w:name="Table Web 2" w:semiHidden="1" w:unhideWhenUsed="1"/>
+    <w:lsdException w:name="Table Web 3" w:semiHidden="1" w:unhideWhenUsed="1"/>
+    <w:lsdException w:name="Balloon Text" w:semiHidden="1" w:unhideWhenUsed="1"/>
+    <w:lsdException w:name="Table Grid" w:uiPriority="59"/>
+    <w:lsdException w:name="Table Theme" w:semiHidden="1" w:unhideWhenUsed="1"/>
+    <w:lsdException w:name="Placeholder Text" w:semiHidden="1"/>
+    <w:lsdException w:name="No Spacing" w:uiPriority="1" w:qFormat="1"/>
+    <w:lsdException w:name="Light Shading" w:uiPriority="60"/>
+    <w:lsdException w:name="Light List" w:uiPriority="61"/>
+    <w:lsdException w:name="Light Grid" w:uiPriority="62"/>
+    <w:lsdException w:name="Medium Shading 1" w:uiPriority="63"/>
+    <w:lsdException w:name="Medium Shading 2" w:uiPriority="64"/>
+    <w:lsdException w:name="Medium List 1" w:uiPriority="65"/>
+    <w:lsdException w:name="Medium List 2" w:uiPriority="66"/>
+    <w:lsdException w:name="Medium Grid 1" w:uiPriority="67"/>
+    <w:lsdException w:name="Medium Grid 2" w:uiPriority="68"/>
+    <w:lsdException w:name="Medium Grid 3" w:uiPriority="69"/>
+    <w:lsdException w:name="Dark List" w:uiPriority="70"/>
+    <w:lsdException w:name="Colorful Shading" w:uiPriority="71"/>
+    <w:lsdException w:name="Colorful List" w:uiPriority="72"/>
+    <w:lsdException w:name="Colorful Grid" w:uiPriority="73"/>
+    <w:lsdException w:name="Light Shading Accent 1" w:uiPriority="60"/>
+    <w:lsdException w:name="Light List Accent 1" w:uiPriority="61"/>
+    <w:lsdException w:name="Light Grid Accent 1" w:uiPriority="62"/>
+    <w:lsdException w:name="Medium Shading 1 Accent 1" w:uiPriority="63"/>
+    <w:lsdException w:name="Medium Shading 2 Accent 1" w:uiPriority="64"/>
+    <w:lsdException w:name="Medium List 1 Accent 1" w:uiPriority="65"/>
+    <w:lsdException w:name="Revision" w:semiHidden="1"/>
+    <w:lsdException w:name="List Paragraph" w:uiPriority="34" w:qFormat="1"/>
+    <w:lsdException w:name="Quote" w:uiPriority="29" w:qFormat="1"/>
+    <w:lsdException w:name="Intense Quote" w:uiPriority="30" w:qFormat="1"/>
+    <w:lsdException w:name="Medium List 2 Accent 1" w:uiPriority="66"/>
+    <w:lsdException w:name="Medium Grid 1 Accent 1" w:uiPriority="67"/>
+    <w:lsdException w:name="Medium Grid 2 Accent 1" w:uiPriority="68"/>
+    <w:lsdException w:name="Medium Grid 3 Accent 1" w:uiPriority="69"/>
+    <w:lsdException w:name="Dark List Accent 1" w:uiPriority="70"/>
+    <w:lsdException w:name="Colorful Shading Accent 1" w:uiPriority="71"/>
+    <w:lsdException w:name="Colorful List Accent 1" w:uiPriority="72"/>
+    <w:lsdException w:name="Colorful Grid Accent 1" w:uiPriority="73"/>
+    <w:lsdException w:name="Light Shading Accent 2" w:uiPriority="60"/>
+    <w:lsdException w:name="Light List Accent 2" w:uiPriority="61"/>
+    <w:lsdException w:name="Light Grid Accent 2" w:uiPriority="62"/>
+    <w:lsdException w:name="Medium Shading 1 Accent 2" w:uiPriority="63"/>
+    <w:lsdException w:name="Medium Shading 2 Accent 2" w:uiPriority="64"/>
+    <w:lsdException w:name="Medium List 1 Accent 2" w:uiPriority="65"/>
+    <w:lsdException w:name="Medium List 2 Accent 2" w:uiPriority="66"/>
+    <w:lsdException w:name="Medium Grid 1 Accent 2" w:uiPriority="67"/>
+    <w:lsdException w:name="Medium Grid 2 Accent 2" w:uiPriority="68"/>
+    <w:lsdException w:name="Medium Grid 3 Accent 2" w:uiPriority="69"/>
+    <w:lsdException w:name="Dark List Accent 2" w:uiPriority="70"/>
+    <w:lsdException w:name="Colorful Shading Accent 2" w:uiPriority="71"/>
+    <w:lsdException w:name="Colorful List Accent 2" w:uiPriority="72"/>
+    <w:lsdException w:name="Colorful Grid Accent 2" w:uiPriority="73"/>
+    <w:lsdException w:name="Light Shading Accent 3" w:uiPriority="60"/>
+    <w:lsdException w:name="Light List Accent 3" w:uiPriority="61"/>
+    <w:lsdException w:name="Light Grid Accent 3" w:uiPriority="62"/>
+    <w:lsdException w:name="Medium Shading 1 Accent 3" w:uiPriority="63"/>
+    <w:lsdException w:name="Medium Shading 2 Accent 3" w:uiPriority="64"/>
+    <w:lsdException w:name="Medium List 1 Accent 3" w:uiPriority="65"/>
+    <w:lsdException w:name="Medium List 2 Accent 3" w:uiPriority="66"/>
+    <w:lsdException w:name="Medium Grid 1 Accent 3" w:uiPriority="67"/>
+    <w:lsdException w:name="Medium Grid 2 Accent 3" w:uiPriority="68"/>
+    <w:lsdException w:name="Medium Grid 3 Accent 3" w:uiPriority="69"/>
+    <w:lsdException w:name="Dark List Accent 3" w:uiPriority="70"/>
+    <w:lsdException w:name="Colorful Shading Accent 3" w:uiPriority="71"/>
+    <w:lsdException w:name="Colorful List Accent 3" w:uiPriority="72"/>
+    <w:lsdException w:name="Colorful Grid Accent 3" w:uiPriority="73"/>
+    <w:lsdException w:name="Light Shading Accent 4" w:uiPriority="60"/>
+    <w:lsdException w:name="Light List Accent 4" w:uiPriority="61"/>
+    <w:lsdException w:name="Light Grid Accent 4" w:uiPriority="62"/>
+    <w:lsdException w:name="Medium Shading 1 Accent 4" w:uiPriority="63"/>
+    <w:lsdException w:name="Medium Shading 2 Accent 4" w:uiPriority="64"/>
+    <w:lsdException w:name="Medium List 1 Accent 4" w:uiPriority="65"/>
+    <w:lsdException w:name="Medium List 2 Accent 4" w:uiPriority="66"/>
+    <w:lsdException w:name="Medium Grid 1 Accent 4" w:uiPriority="67"/>
+    <w:lsdException w:name="Medium Grid 2 Accent 4" w:uiPriority="68"/>
+    <w:lsdException w:name="Medium Grid 3 Accent 4" w:uiPriority="69"/>
+    <w:lsdException w:name="Dark List Accent 4" w:uiPriority="70"/>
+    <w:lsdException w:name="Colorful Shading Accent 4" w:uiPriority="71"/>
+    <w:lsdException w:name="Colorful List Accent 4" w:uiPriority="72"/>
+    <w:lsdException w:name="Colorful Grid Accent 4" w:uiPriority="73"/>
+    <w:lsdException w:name="Light Shading Accent 5" w:uiPriority="60"/>
+    <w:lsdException w:name="Light List Accent 5" w:uiPriority="61"/>
+    <w:lsdException w:name="Light Grid Accent 5" w:uiPriority="62"/>
+    <w:lsdException w:name="Medium Shading 1 Accent 5" w:uiPriority="63"/>
+    <w:lsdException w:name="Medium Shading 2 Accent 5" w:uiPriority="64"/>
+    <w:lsdException w:name="Medium List 1 Accent 5" w:uiPriority="65"/>
+    <w:lsdException w:name="Medium List 2 Accent 5" w:uiPriority="66"/>
+    <w:lsdException w:name="Medium Grid 1 Accent 5" w:uiPriority="67"/>
+    <w:lsdException w:name="Medium Grid 2 Accent 5" w:uiPriority="68"/>
+    <w:lsdException w:name="Medium Grid 3 Accent 5" w:uiPriority="69"/>
+    <w:lsdException w:name="Dark List Accent 5" w:uiPriority="70"/>
+    <w:lsdException w:name="Colorful Shading Accent 5" w:uiPriority="71"/>
+    <w:lsdException w:name="Colorful List Accent 5" w:uiPriority="72"/>
+    <w:lsdException w:name="Colorful Grid Accent 5" w:uiPriority="73"/>
+    <w:lsdException w:name="Light Shading Accent 6" w:uiPriority="60"/>
+    <w:lsdException w:name="Light List Accent 6" w:uiPriority="61"/>
+    <w:lsdException w:name="Light Grid Accent 6" w:uiPriority="62"/>
+    <w:lsdException w:name="Medium Shading 1 Accent 6" w:uiPriority="63"/>
+    <w:lsdException w:name="Medium Shading 2 Accent 6" w:uiPriority="64"/>
+    <w:lsdException w:name="Medium List 1 Accent 6" w:uiPriority="65"/>
+    <w:lsdException w:name="Medium List 2 Accent 6" w:uiPriority="66"/>
+    <w:lsdException w:name="Medium Grid 1 Accent 6" w:uiPriority="67"/>
+    <w:lsdException w:name="Medium Grid 2 Accent 6" w:uiPriority="68"/>
+    <w:lsdException w:name="Medium Grid 3 Accent 6" w:uiPriority="69"/>
+    <w:lsdException w:name="Dark List Accent 6" w:uiPriority="70"/>
+    <w:lsdException w:name="Colorful Shading Accent 6" w:uiPriority="71"/>
+    <w:lsdException w:name="Colorful List Accent 6" w:uiPriority="72"/>
+    <w:lsdException w:name="Colorful Grid Accent 6" w:uiPriority="73"/>
+    <w:lsdException w:name="Subtle Emphasis" w:uiPriority="19" w:qFormat="1"/>
+    <w:lsdException w:name="Intense Emphasis" w:uiPriority="21" w:qFormat="1"/>
+    <w:lsdException w:name="Subtle Reference" w:uiPriority="31" w:qFormat="1"/>
+    <w:lsdException w:name="Intense Reference" w:uiPriority="32" w:qFormat="1"/>
+    <w:lsdException w:name="Book Title" w:uiPriority="33" w:qFormat="1"/>
+    <w:lsdException w:name="Bibliography" w:semiHidden="1" w:uiPriority="37" w:unhideWhenUsed="1"/>
+    <w:lsdException w:name="TOC Heading" w:semiHidden="1" w:uiPriority="39" w:unhideWhenUsed="1" w:qFormat="1"/>
+    <w:lsdException w:name="Plain Table 1" w:uiPriority="41"/>
+    <w:lsdException w:name="Plain Table 2" w:uiPriority="42"/>
+    <w:lsdException w:name="Plain Table 3" w:uiPriority="43"/>
+    <w:lsdException w:name="Plain Table 4" w:uiPriority="44"/>
+    <w:lsdException w:name="Plain Table 5" w:uiPriority="45"/>
+    <w:lsdException w:name="Grid Table Light" w:uiPriority="40"/>
+    <w:lsdException w:name="Grid Table 1 Light" w:uiPriority="46"/>
+    <w:lsdException w:name="Grid Table 2" w:uiPriority="47"/>
+    <w:lsdException w:name="Grid Table 3" w:uiPriority="48"/>
+    <w:lsdException w:name="Grid Table 4" w:uiPriority="49"/>
+    <w:lsdException w:name="Grid Table 5 Dark" w:uiPriority="50"/>
+    <w:lsdException w:name="Grid Table 6 Colorful" w:uiPriority="51"/>
+    <w:lsdException w:name="Grid Table 7 Colorful" w:uiPriority="52"/>
+    <w:lsdException w:name="Grid Table 1 Light Accent 1" w:uiPriority="46"/>
+    <w:lsdException w:name="Grid Table 2 Accent 1" w:uiPriority="47"/>
+    <w:lsdException w:name="Grid Table 3 Accent 1" w:uiPriority="48"/>
+    <w:lsdException w:name="Grid Table 4 Accent 1" w:uiPriority="49"/>
+    <w:lsdException w:name="Grid Table 5 Dark Accent 1" w:uiPriority="50"/>
+    <w:lsdException w:name="Grid Table 6 Colorful Accent 1" w:uiPriority="51"/>
+    <w:lsdException w:name="Grid Table 7 Colorful Accent 1" w:uiPriority="52"/>
+    <w:lsdException w:name="Grid Table 1 Light Accent 2" w:uiPriority="46"/>
+    <w:lsdException w:name="Grid Table 2 Accent 2" w:uiPriority="47"/>
+    <w:lsdException w:name="Grid Table 3 Accent 2" w:uiPriority="48"/>
+    <w:lsdException w:name="Grid Table 4 Accent 2" w:uiPriority="49"/>
+    <w:lsdException w:name="Grid Table 5 Dark Accent 2" w:uiPriority="50"/>
+    <w:lsdException w:name="Grid Table 6 Colorful Accent 2" w:uiPriority="51"/>
+    <w:lsdException w:name="Grid Table 7 Colorful Accent 2" w:uiPriority="52"/>
+    <w:lsdException w:name="Grid Table 1 Light Accent 3" w:uiPriority="46"/>
+    <w:lsdException w:name="Grid Table 2 Accent 3" w:uiPriority="47"/>
+    <w:lsdException w:name="Grid Table 3 Accent 3" w:uiPriority="48"/>
+    <w:lsdException w:name="Grid Table 4 Accent 3" w:uiPriority="49"/>
+    <w:lsdException w:name="Grid Table 5 Dark Accent 3" w:uiPriority="50"/>
+    <w:lsdException w:name="Grid Table 6 Colorful Accent 3" w:uiPriority="51"/>
+    <w:lsdException w:name="Grid Table 7 Colorful Accent 3" w:uiPriority="52"/>
+    <w:lsdException w:name="Grid Table 1 Light Accent 4" w:uiPriority="46"/>
+    <w:lsdException w:name="Grid Table 2 Accent 4" w:uiPriority="47"/>
+    <w:lsdException w:name="Grid Table 3 Accent 4" w:uiPriority="48"/>
+    <w:lsdException w:name="Grid Table 4 Accent 4" w:uiPriority="49"/>
+    <w:lsdException w:name="Grid Table 5 Dark Accent 4" w:uiPriority="50"/>
+    <w:lsdException w:name="Grid Table 6 Colorful Accent 4" w:uiPriority="51"/>
+    <w:lsdException w:name="Grid Table 7 Colorful Accent 4" w:uiPriority="52"/>
+    <w:lsdException w:name="Grid Table 1 Light Accent 5" w:uiPriority="46"/>
+    <w:lsdException w:name="Grid Table 2 Accent 5" w:uiPriority="47"/>
+    <w:lsdException w:name="Grid Table 3 Accent 5" w:uiPriority="48"/>
+    <w:lsdException w:name="Grid Table 4 Accent 5" w:uiPriority="49"/>
+    <w:lsdException w:name="Grid Table 5 Dark Accent 5" w:uiPriority="50"/>
+    <w:lsdException w:name="Grid Table 6 Colorful Accent 5" w:uiPriority="51"/>
+    <w:lsdException w:name="Grid Table 7 Colorful Accent 5" w:uiPriority="52"/>
+    <w:lsdException w:name="Grid Table 1 Light Accent 6" w:uiPriority="46"/>
+    <w:lsdException w:name="Grid Table 2 Accent 6" w:uiPriority="47"/>
+    <w:lsdException w:name="Grid Table 3 Accent 6" w:uiPriority="48"/>
+    <w:lsdException w:name="Grid Table 4 Accent 6" w:uiPriority="49"/>
+    <w:lsdException w:name="Grid Table 5 Dark Accent 6" w:uiPriority="50"/>
+    <w:lsdException w:name="Grid Table 6 Colorful Accent 6" w:uiPriority="51"/>
+    <w:lsdException w:name="Grid Table 7 Colorful Accent 6" w:uiPriority="52"/>
+    <w:lsdException w:name="List Table 1 Light" w:uiPriority="46"/>
+    <w:lsdException w:name="List Table 2" w:uiPriority="47"/>
+    <w:lsdException w:name="List Table 3" w:uiPriority="48"/>
+    <w:lsdException w:name="List Table 4" w:uiPriority="49"/>
+    <w:lsdException w:name="List Table 5 Dark" w:uiPriority="50"/>
+    <w:lsdException w:name="List Table 6 Colorful" w:uiPriority="51"/>
+    <w:lsdException w:name="List Table 7 Colorful" w:uiPriority="52"/>
+    <w:lsdException w:name="List Table 1 Light Accent 1" w:uiPriority="46"/>
+    <w:lsdException w:name="List Table 2 Accent 1" w:uiPriority="47"/>
+    <w:lsdException w:name="List Table 3 Accent 1" w:uiPriority="48"/>
+    <w:lsdException w:name="List Table 4 Accent 1" w:uiPriority="49"/>
+    <w:lsdException w:name="List Table 5 Dark Accent 1" w:uiPriority="50"/>
+    <w:lsdException w:name="List Table 6 Colorful Accent 1" w:uiPriority="51"/>
+    <w:lsdException w:name="List Table 7 Colorful Accent 1" w:uiPriority="52"/>
+    <w:lsdException w:name="List Table 1 Light Accent 2" w:uiPriority="46"/>
+    <w:lsdException w:name="List Table 2 Accent 2" w:uiPriority="47"/>
+    <w:lsdException w:name="List Table 3 Accent 2" w:uiPriority="48"/>
+    <w:lsdException w:name="List Table 4 Accent 2" w:uiPriority="49"/>
+    <w:lsdException w:name="List Table 5 Dark Accent 2" w:uiPriority="50"/>
+    <w:lsdException w:name="List Table 6 Colorful Accent 2" w:uiPriority="51"/>
+    <w:lsdException w:name="List Table 7 Colorful Accent 2" w:uiPriority="52"/>
+    <w:lsdException w:name="List Table 1 Light Accent 3" w:uiPriority="46"/>
+    <w:lsdException w:name="List Table 2 Accent 3" w:uiPriority="47"/>
+    <w:lsdException w:name="List Table 3 Accent 3" w:uiPriority="48"/>
+    <w:lsdException w:name="List Table 4 Accent 3" w:uiPriority="49"/>
+    <w:lsdException w:name="List Table 5 Dark Accent 3" w:uiPriority="50"/>
+    <w:lsdException w:name="List Table 6 Colorful Accent 3" w:uiPriority="51"/>
+    <w:lsdException w:name="List Table 7 Colorful Accent 3" w:uiPriority="52"/>
+    <w:lsdException w:name="List Table 1 Light Accent 4" w:uiPriority="46"/>
+    <w:lsdException w:name="List Table 2 Accent 4" w:uiPriority="47"/>
+    <w:lsdException w:name="List Table 3 Accent 4" w:uiPriority="48"/>
+    <w:lsdException w:name="List Table 4 Accent 4" w:uiPriority="49"/>
+    <w:lsdException w:name="List Table 5 Dark Accent 4" w:uiPriority="50"/>
+    <w:lsdException w:name="List Table 6 Colorful Accent 4" w:uiPriority="51"/>
+    <w:lsdException w:name="List Table 7 Colorful Accent 4" w:uiPriority="52"/>
+    <w:lsdException w:name="List Table 1 Light Accent 5" w:uiPriority="46"/>
+    <w:lsdException w:name="List Table 2 Accent 5" w:uiPriority="47"/>
+    <w:lsdException w:name="List Table 3 Accent 5" w:uiPriority="48"/>
+    <w:lsdException w:name="List Table 4 Accent 5" w:uiPriority="49"/>
+    <w:lsdException w:name="List Table 5 Dark Accent 5" w:uiPriority="50"/>
+    <w:lsdException w:name="List Table 6 Colorful Accent 5" w:uiPriority="51"/>
+    <w:lsdException w:name="List Table 7 Colorful Accent 5" w:uiPriority="52"/>
+    <w:lsdException w:name="List Table 1 Light Accent 6" w:uiPriority="46"/>
+    <w:lsdException w:name="List Table 2 Accent 6" w:uiPriority="47"/>
+    <w:lsdException w:name="List Table 3 Accent 6" w:uiPriority="48"/>
+    <w:lsdException w:name="List Table 4 Accent 6" w:uiPriority="49"/>
+    <w:lsdException w:name="List Table 5 Dark Accent 6" w:uiPriority="50"/>
+    <w:lsdException w:name="List Table 6 Colorful Accent 6" w:uiPriority="51"/>
+    <w:lsdException w:name="List Table 7 Colorful Accent 6" w:uiPriority="52"/>
   </w:latentStyles>
   <w:style w:type="paragraph" w:default="1" w:styleId="Normal">
     <w:name w:val="Normal"/>

</xml_diff>

<commit_message>
Updating instruction for environment preparation
</commit_message>
<xml_diff>
--- a/doc/Environment_Preparation_For_Development.docx
+++ b/doc/Environment_Preparation_For_Development.docx
@@ -1,6 +1,6 @@
 
 <file path=word/document.xml><?xml version="1.0" encoding="utf-8"?>
-<w:document xmlns:wpc="http://schemas.microsoft.com/office/word/2010/wordprocessingCanvas" xmlns:mc="http://schemas.openxmlformats.org/markup-compatibility/2006" xmlns:o="urn:schemas-microsoft-com:office:office" xmlns:r="http://schemas.openxmlformats.org/officeDocument/2006/relationships" xmlns:m="http://schemas.openxmlformats.org/officeDocument/2006/math" xmlns:v="urn:schemas-microsoft-com:vml" xmlns:wp14="http://schemas.microsoft.com/office/word/2010/wordprocessingDrawing" xmlns:wp="http://schemas.openxmlformats.org/drawingml/2006/wordprocessingDrawing" xmlns:w10="urn:schemas-microsoft-com:office:word" xmlns:w="http://schemas.openxmlformats.org/wordprocessingml/2006/main" xmlns:w14="http://schemas.microsoft.com/office/word/2010/wordml" xmlns:w15="http://schemas.microsoft.com/office/word/2012/wordml" xmlns:wpg="http://schemas.microsoft.com/office/word/2010/wordprocessingGroup" xmlns:wpi="http://schemas.microsoft.com/office/word/2010/wordprocessingInk" xmlns:wne="http://schemas.microsoft.com/office/word/2006/wordml" xmlns:wps="http://schemas.microsoft.com/office/word/2010/wordprocessingShape" mc:Ignorable="w14 w15 wp14">
+<w:document xmlns:wpc="http://schemas.microsoft.com/office/word/2010/wordprocessingCanvas" xmlns:mc="http://schemas.openxmlformats.org/markup-compatibility/2006" xmlns:o="urn:schemas-microsoft-com:office:office" xmlns:r="http://schemas.openxmlformats.org/officeDocument/2006/relationships" xmlns:m="http://schemas.openxmlformats.org/officeDocument/2006/math" xmlns:v="urn:schemas-microsoft-com:vml" xmlns:wp14="http://schemas.microsoft.com/office/word/2010/wordprocessingDrawing" xmlns:wp="http://schemas.openxmlformats.org/drawingml/2006/wordprocessingDrawing" xmlns:w10="urn:schemas-microsoft-com:office:word" xmlns:w="http://schemas.openxmlformats.org/wordprocessingml/2006/main" xmlns:w14="http://schemas.microsoft.com/office/word/2010/wordml" xmlns:wpg="http://schemas.microsoft.com/office/word/2010/wordprocessingGroup" xmlns:wpi="http://schemas.microsoft.com/office/word/2010/wordprocessingInk" xmlns:wne="http://schemas.microsoft.com/office/word/2006/wordml" xmlns:wps="http://schemas.microsoft.com/office/word/2010/wordprocessingShape" mc:Ignorable="w14 wp14">
   <w:body>
     <w:p>
       <w:pPr>
@@ -25,35 +25,7 @@
         <w:rPr>
           <w:lang w:val="ru-RU"/>
         </w:rPr>
-        <w:t xml:space="preserve">когда новая СУБД будет в </w:t>
-      </w:r>
-      <w:proofErr w:type="spellStart"/>
-      <w:r>
-        <w:rPr>
-          <w:lang w:val="ru-RU"/>
-        </w:rPr>
-        <w:t>проде</w:t>
-      </w:r>
-      <w:proofErr w:type="spellEnd"/>
-      <w:r>
-        <w:rPr>
-          <w:lang w:val="ru-RU"/>
-        </w:rPr>
-        <w:t xml:space="preserve">, достаточно будет взять текущий дамп базы, без </w:t>
-      </w:r>
-      <w:proofErr w:type="spellStart"/>
-      <w:r>
-        <w:rPr>
-          <w:lang w:val="ru-RU"/>
-        </w:rPr>
-        <w:t>патчей</w:t>
-      </w:r>
-      <w:proofErr w:type="spellEnd"/>
-      <w:r>
-        <w:rPr>
-          <w:lang w:val="ru-RU"/>
-        </w:rPr>
-        <w:t>)</w:t>
+        <w:t>когда новая СУБД будет в проде, достаточно будет взять текущий дамп базы, без патчей)</w:t>
       </w:r>
     </w:p>
     <w:p>
@@ -73,25 +45,15 @@
         </w:numPr>
         <w:spacing w:after="0" w:line="240" w:lineRule="auto"/>
       </w:pPr>
-      <w:proofErr w:type="spellStart"/>
-      <w:r>
-        <w:rPr>
-          <w:lang w:val="ru-RU"/>
-        </w:rPr>
-        <w:t>Сетапим</w:t>
-      </w:r>
-      <w:proofErr w:type="spellEnd"/>
-      <w:r>
-        <w:rPr>
-          <w:lang w:val="ru-RU"/>
-        </w:rPr>
-        <w:t xml:space="preserve"> базу данных </w:t>
-      </w:r>
-      <w:proofErr w:type="spellStart"/>
+      <w:r>
+        <w:rPr>
+          <w:lang w:val="ru-RU"/>
+        </w:rPr>
+        <w:t xml:space="preserve">Сетапим базу данных </w:t>
+      </w:r>
       <w:r>
         <w:t>Mysql</w:t>
       </w:r>
-      <w:proofErr w:type="spellEnd"/>
       <w:r>
         <w:rPr>
           <w:lang w:val="ru-RU"/>
@@ -133,11 +95,7 @@
         <w:t>homeless</w:t>
       </w:r>
       <w:r>
-        <w:t>` CHARACTER SET utf8 COLLATE utf8_general_</w:t>
-      </w:r>
-      <w:proofErr w:type="gramStart"/>
-      <w:r>
-        <w:t>ci;</w:t>
+        <w:t>` CHARACTER SET utf8 COLLATE utf8_general_ci;</w:t>
       </w:r>
       <w:r>
         <w:br/>
@@ -151,7 +109,6 @@
         </w:rPr>
         <w:t>и</w:t>
       </w:r>
-      <w:proofErr w:type="gramEnd"/>
       <w:r>
         <w:t xml:space="preserve"> </w:t>
       </w:r>
@@ -269,7 +226,6 @@
       <w:r>
         <w:t xml:space="preserve"> `</w:t>
       </w:r>
-      <w:proofErr w:type="spellStart"/>
       <w:r>
         <w:t>homeless</w:t>
       </w:r>
@@ -279,7 +235,6 @@
       <w:r>
         <w:t>localhost</w:t>
       </w:r>
-      <w:proofErr w:type="spellEnd"/>
       <w:r>
         <w:t xml:space="preserve">` </w:t>
       </w:r>
@@ -309,10 +264,7 @@
         <w:t xml:space="preserve"> </w:t>
       </w:r>
       <w:r>
-        <w:t>localhost</w:t>
-      </w:r>
-      <w:r>
-        <w:t xml:space="preserve"> </w:t>
+        <w:t xml:space="preserve">localhost </w:t>
       </w:r>
       <w:r>
         <w:t>`</w:t>
@@ -347,33 +299,23 @@
         <w:rPr>
           <w:lang w:val="ru-RU"/>
         </w:rPr>
-        <w:t xml:space="preserve"> и является совместимым лишь со старой версией СУБД (толстый </w:t>
-      </w:r>
-      <w:proofErr w:type="gramStart"/>
-      <w:r>
-        <w:rPr>
-          <w:lang w:val="ru-RU"/>
-        </w:rPr>
-        <w:t>клиент)</w:t>
-      </w:r>
-      <w:r>
-        <w:rPr>
-          <w:lang w:val="ru-RU"/>
-        </w:rPr>
-        <w:br/>
-      </w:r>
-      <w:r>
-        <w:rPr>
-          <w:lang w:val="ru-RU"/>
-        </w:rPr>
-        <w:br/>
-      </w:r>
-      <w:proofErr w:type="spellStart"/>
+        <w:t xml:space="preserve"> и является совместимым лишь со старой версией СУБД (толстый клиент)</w:t>
+      </w:r>
+      <w:r>
+        <w:rPr>
+          <w:lang w:val="ru-RU"/>
+        </w:rPr>
+        <w:br/>
+      </w:r>
+      <w:r>
+        <w:rPr>
+          <w:lang w:val="ru-RU"/>
+        </w:rPr>
+        <w:br/>
+      </w:r>
       <w:r>
         <w:t>mysql</w:t>
       </w:r>
-      <w:proofErr w:type="spellEnd"/>
-      <w:proofErr w:type="gramEnd"/>
       <w:r>
         <w:rPr>
           <w:lang w:val="ru-RU"/>
@@ -410,28 +352,24 @@
         </w:rPr>
         <w:t xml:space="preserve"> </w:t>
       </w:r>
-      <w:proofErr w:type="spellStart"/>
       <w:r>
         <w:rPr>
           <w:lang w:val="ru-RU"/>
         </w:rPr>
         <w:t>база_данных</w:t>
       </w:r>
-      <w:proofErr w:type="spellEnd"/>
       <w:r>
         <w:rPr>
           <w:lang w:val="ru-RU"/>
         </w:rPr>
         <w:t xml:space="preserve"> &lt; </w:t>
       </w:r>
-      <w:proofErr w:type="spellStart"/>
       <w:r>
         <w:rPr>
           <w:lang w:val="ru-RU"/>
         </w:rPr>
         <w:t>путь_к_дампу</w:t>
       </w:r>
-      <w:proofErr w:type="spellEnd"/>
       <w:r>
         <w:rPr>
           <w:lang w:val="ru-RU"/>
@@ -456,11 +394,9 @@
         </w:rPr>
         <w:t>.</w:t>
       </w:r>
-      <w:proofErr w:type="spellStart"/>
       <w:r>
         <w:t>sql</w:t>
       </w:r>
-      <w:proofErr w:type="spellEnd"/>
       <w:r>
         <w:rPr>
           <w:lang w:val="ru-RU"/>
@@ -496,80 +432,14 @@
         <w:rPr>
           <w:lang w:val="ru-RU"/>
         </w:rPr>
-        <w:t xml:space="preserve">m </w:t>
-      </w:r>
-      <w:proofErr w:type="spellStart"/>
-      <w:r>
-        <w:rPr>
-          <w:lang w:val="ru-RU"/>
-        </w:rPr>
-        <w:t>Files</w:t>
-      </w:r>
-      <w:proofErr w:type="spellEnd"/>
-      <w:r>
-        <w:rPr>
-          <w:lang w:val="ru-RU"/>
-        </w:rPr>
-        <w:t>\</w:t>
-      </w:r>
-      <w:proofErr w:type="spellStart"/>
-      <w:r>
-        <w:rPr>
-          <w:lang w:val="ru-RU"/>
-        </w:rPr>
-        <w:t>MySQL</w:t>
-      </w:r>
-      <w:proofErr w:type="spellEnd"/>
-      <w:r>
-        <w:rPr>
-          <w:lang w:val="ru-RU"/>
-        </w:rPr>
-        <w:t>\</w:t>
-      </w:r>
-      <w:proofErr w:type="spellStart"/>
-      <w:r>
-        <w:rPr>
-          <w:lang w:val="ru-RU"/>
-        </w:rPr>
-        <w:t>My</w:t>
-      </w:r>
-      <w:bookmarkStart w:id="0" w:name="_GoBack"/>
-      <w:bookmarkEnd w:id="0"/>
-      <w:r>
-        <w:rPr>
-          <w:lang w:val="ru-RU"/>
-        </w:rPr>
-        <w:t>SQL</w:t>
-      </w:r>
-      <w:proofErr w:type="spellEnd"/>
-      <w:r>
-        <w:rPr>
-          <w:lang w:val="ru-RU"/>
-        </w:rPr>
-        <w:t xml:space="preserve"> </w:t>
-      </w:r>
-      <w:proofErr w:type="spellStart"/>
-      <w:r>
-        <w:rPr>
-          <w:lang w:val="ru-RU"/>
-        </w:rPr>
-        <w:t>Server</w:t>
-      </w:r>
-      <w:proofErr w:type="spellEnd"/>
-      <w:r>
-        <w:rPr>
-          <w:lang w:val="ru-RU"/>
-        </w:rPr>
-        <w:t xml:space="preserve"> 5.6\</w:t>
-      </w:r>
-      <w:proofErr w:type="spellStart"/>
+        <w:t>m Files\MySQL\MySQL Server 5.6\</w:t>
+      </w:r>
       <w:r>
         <w:rPr>
           <w:lang w:val="ru-RU"/>
         </w:rPr>
         <w:t>my.cnf</w:t>
       </w:r>
-      <w:proofErr w:type="spellEnd"/>
       <w:r>
         <w:rPr>
           <w:lang w:val="ru-RU"/>
@@ -580,21 +450,7 @@
         <w:rPr>
           <w:lang w:val="ru-RU"/>
         </w:rPr>
-        <w:t>[</w:t>
-      </w:r>
-      <w:proofErr w:type="spellStart"/>
-      <w:r>
-        <w:rPr>
-          <w:lang w:val="ru-RU"/>
-        </w:rPr>
-        <w:t>mysqld</w:t>
-      </w:r>
-      <w:proofErr w:type="spellEnd"/>
-      <w:r>
-        <w:rPr>
-          <w:lang w:val="ru-RU"/>
-        </w:rPr>
-        <w:t>]</w:t>
+        <w:t>[mysqld]</w:t>
       </w:r>
       <w:r>
         <w:rPr>
@@ -608,19 +464,11 @@
         </w:rPr>
         <w:br/>
       </w:r>
-      <w:proofErr w:type="spellStart"/>
-      <w:r>
-        <w:rPr>
-          <w:lang w:val="ru-RU"/>
-        </w:rPr>
-        <w:t>lower_case_table_names</w:t>
-      </w:r>
-      <w:proofErr w:type="spellEnd"/>
-      <w:r>
-        <w:rPr>
-          <w:lang w:val="ru-RU"/>
-        </w:rPr>
-        <w:t>=2</w:t>
+      <w:r>
+        <w:rPr>
+          <w:lang w:val="ru-RU"/>
+        </w:rPr>
+        <w:t>lower_case_table_names=2</w:t>
       </w:r>
       <w:r>
         <w:rPr>
@@ -652,21 +500,7 @@
         <w:rPr>
           <w:lang w:val="ru-RU"/>
         </w:rPr>
-        <w:t xml:space="preserve">Далее необходимо накатить основной </w:t>
-      </w:r>
-      <w:proofErr w:type="spellStart"/>
-      <w:r>
-        <w:rPr>
-          <w:lang w:val="ru-RU"/>
-        </w:rPr>
-        <w:t>патч</w:t>
-      </w:r>
-      <w:proofErr w:type="spellEnd"/>
-      <w:r>
-        <w:rPr>
-          <w:lang w:val="ru-RU"/>
-        </w:rPr>
-        <w:t xml:space="preserve"> (</w:t>
+        <w:t>Далее необходимо накатить патч (</w:t>
       </w:r>
       <w:r>
         <w:t>patch</w:t>
@@ -677,16 +511,47 @@
         </w:rPr>
         <w:t>.</w:t>
       </w:r>
-      <w:proofErr w:type="spellStart"/>
       <w:r>
         <w:t>sql</w:t>
       </w:r>
-      <w:proofErr w:type="spellEnd"/>
-      <w:r>
-        <w:rPr>
-          <w:lang w:val="ru-RU"/>
-        </w:rPr>
-        <w:t>):</w:t>
+      <w:r>
+        <w:rPr>
+          <w:lang w:val="ru-RU"/>
+        </w:rPr>
+        <w:t>)</w:t>
+      </w:r>
+      <w:r>
+        <w:rPr>
+          <w:lang w:val="ru-RU"/>
+        </w:rPr>
+        <w:t xml:space="preserve">, </w:t>
+      </w:r>
+      <w:r>
+        <w:rPr>
+          <w:lang w:val="ru-RU"/>
+        </w:rPr>
+        <w:t xml:space="preserve">если в нем лишь одна конструкция типа </w:t>
+      </w:r>
+      <w:r>
+        <w:t>select</w:t>
+      </w:r>
+      <w:r>
+        <w:rPr>
+          <w:lang w:val="ru-RU"/>
+        </w:rPr>
+        <w:t xml:space="preserve"> 1, </w:t>
+      </w:r>
+      <w:r>
+        <w:rPr>
+          <w:lang w:val="ru-RU"/>
+        </w:rPr>
+        <w:t>то можно этот шаг пропустить</w:t>
+      </w:r>
+      <w:r>
+        <w:rPr>
+          <w:lang w:val="ru-RU"/>
+        </w:rPr>
+        <w:t>:</w:t>
       </w:r>
     </w:p>
     <w:p>
@@ -703,13 +568,9 @@
         </w:rPr>
         <w:br/>
       </w:r>
-      <w:proofErr w:type="spellStart"/>
-      <w:proofErr w:type="gramStart"/>
       <w:r>
         <w:t>mysql</w:t>
       </w:r>
-      <w:proofErr w:type="spellEnd"/>
-      <w:proofErr w:type="gramEnd"/>
       <w:r>
         <w:rPr>
           <w:lang w:val="ru-RU"/>
@@ -746,19 +607,11 @@
         </w:rPr>
         <w:t xml:space="preserve"> </w:t>
       </w:r>
-      <w:proofErr w:type="spellStart"/>
-      <w:r>
-        <w:rPr>
-          <w:lang w:val="ru-RU"/>
-        </w:rPr>
-        <w:t>база_данных</w:t>
-      </w:r>
-      <w:proofErr w:type="spellEnd"/>
-      <w:r>
-        <w:rPr>
-          <w:lang w:val="ru-RU"/>
-        </w:rPr>
-        <w:t xml:space="preserve"> </w:t>
+      <w:r>
+        <w:rPr>
+          <w:lang w:val="ru-RU"/>
+        </w:rPr>
+        <w:t xml:space="preserve">база_данных </w:t>
       </w:r>
       <w:r>
         <w:rPr>
@@ -766,19 +619,11 @@
         </w:rPr>
         <w:t xml:space="preserve">&lt; </w:t>
       </w:r>
-      <w:proofErr w:type="spellStart"/>
-      <w:r>
-        <w:rPr>
-          <w:lang w:val="ru-RU"/>
-        </w:rPr>
-        <w:t>путь_к_патчу</w:t>
-      </w:r>
-      <w:proofErr w:type="spellEnd"/>
-      <w:r>
-        <w:rPr>
-          <w:lang w:val="ru-RU"/>
-        </w:rPr>
-        <w:t xml:space="preserve"> (</w:t>
+      <w:r>
+        <w:rPr>
+          <w:lang w:val="ru-RU"/>
+        </w:rPr>
+        <w:t>путь_к_патчу (</w:t>
       </w:r>
       <w:r>
         <w:t>patch</w:t>
@@ -789,11 +634,9 @@
         </w:rPr>
         <w:t>.</w:t>
       </w:r>
-      <w:proofErr w:type="spellStart"/>
       <w:r>
         <w:t>sql</w:t>
       </w:r>
-      <w:proofErr w:type="spellEnd"/>
       <w:r>
         <w:rPr>
           <w:lang w:val="ru-RU"/>
@@ -823,289 +666,128 @@
         <w:rPr>
           <w:lang w:val="ru-RU"/>
         </w:rPr>
-        <w:t xml:space="preserve">Поскольку при миграции данных на </w:t>
-      </w:r>
-      <w:proofErr w:type="spellStart"/>
-      <w:r>
-        <w:rPr>
-          <w:lang w:val="ru-RU"/>
-        </w:rPr>
-        <w:t>прод</w:t>
-      </w:r>
-      <w:proofErr w:type="spellEnd"/>
-      <w:r>
-        <w:rPr>
-          <w:lang w:val="ru-RU"/>
-        </w:rPr>
-        <w:t xml:space="preserve"> будет дополнительно вызываться скрипт </w:t>
-      </w:r>
-      <w:proofErr w:type="spellStart"/>
-      <w:r>
-        <w:rPr>
-          <w:lang w:val="ru-RU"/>
-        </w:rPr>
-        <w:t>scripts</w:t>
-      </w:r>
-      <w:proofErr w:type="spellEnd"/>
-      <w:r>
-        <w:rPr>
-          <w:lang w:val="ru-RU"/>
-        </w:rPr>
-        <w:t>\</w:t>
-      </w:r>
-      <w:proofErr w:type="spellStart"/>
-      <w:r>
-        <w:rPr>
-          <w:lang w:val="ru-RU"/>
-        </w:rPr>
-        <w:t>migrate</w:t>
-      </w:r>
-      <w:proofErr w:type="spellEnd"/>
-      <w:r>
-        <w:rPr>
-          <w:lang w:val="ru-RU"/>
-        </w:rPr>
-        <w:t>\</w:t>
-      </w:r>
-      <w:proofErr w:type="spellStart"/>
-      <w:r>
-        <w:rPr>
-          <w:lang w:val="ru-RU"/>
-        </w:rPr>
-        <w:t>Main.groovy</w:t>
-      </w:r>
-      <w:proofErr w:type="spellEnd"/>
-      <w:r>
-        <w:rPr>
-          <w:lang w:val="ru-RU"/>
-        </w:rPr>
-        <w:t xml:space="preserve">, а при условии отсутствия данных клиентов он не нужен, просто выполняем последний </w:t>
-      </w:r>
-      <w:proofErr w:type="spellStart"/>
-      <w:r>
-        <w:rPr>
-          <w:lang w:val="ru-RU"/>
-        </w:rPr>
-        <w:t>патч</w:t>
-      </w:r>
-      <w:proofErr w:type="spellEnd"/>
-      <w:r>
-        <w:rPr>
-          <w:lang w:val="ru-RU"/>
-        </w:rPr>
-        <w:t xml:space="preserve"> </w:t>
-      </w:r>
-      <w:proofErr w:type="spellStart"/>
-      <w:r>
-        <w:t>postinstall</w:t>
-      </w:r>
-      <w:proofErr w:type="spellEnd"/>
+        <w:t xml:space="preserve">С базой покончено, ставим </w:t>
+      </w:r>
+      <w:r>
+        <w:t>application</w:t>
+      </w:r>
+      <w:r>
+        <w:rPr>
+          <w:lang w:val="ru-RU"/>
+        </w:rPr>
+        <w:t xml:space="preserve"> </w:t>
+      </w:r>
+      <w:r>
+        <w:t>server</w:t>
+      </w:r>
+      <w:r>
+        <w:rPr>
+          <w:lang w:val="ru-RU"/>
+        </w:rPr>
+        <w:t xml:space="preserve"> </w:t>
+      </w:r>
+      <w:r>
+        <w:rPr>
+          <w:lang w:val="ru-RU"/>
+        </w:rPr>
+        <w:t xml:space="preserve">на примере </w:t>
+      </w:r>
+      <w:r>
+        <w:t>Apache</w:t>
+      </w:r>
+      <w:r>
+        <w:rPr>
+          <w:lang w:val="ru-RU"/>
+        </w:rPr>
+        <w:t xml:space="preserve"> </w:t>
+      </w:r>
+      <w:r>
+        <w:t>Tomcat</w:t>
+      </w:r>
+      <w:r>
+        <w:rPr>
+          <w:lang w:val="ru-RU"/>
+        </w:rPr>
+        <w:t xml:space="preserve"> </w:t>
+      </w:r>
+      <w:r>
+        <w:rPr>
+          <w:lang w:val="ru-RU"/>
+        </w:rPr>
+        <w:t xml:space="preserve">и конфигурим там </w:t>
+      </w:r>
+      <w:r>
+        <w:t>jndi</w:t>
+      </w:r>
+      <w:r>
+        <w:rPr>
+          <w:lang w:val="ru-RU"/>
+        </w:rPr>
+        <w:t xml:space="preserve"> </w:t>
+      </w:r>
+      <w:r>
+        <w:rPr>
+          <w:lang w:val="ru-RU"/>
+        </w:rPr>
+        <w:t xml:space="preserve">ресурс. Отладка идет под версией </w:t>
+      </w:r>
+      <w:r>
+        <w:rPr>
+          <w:lang w:val="ru-RU"/>
+        </w:rPr>
+        <w:t xml:space="preserve">7.0.59, </w:t>
+      </w:r>
+      <w:r>
+        <w:rPr>
+          <w:lang w:val="ru-RU"/>
+        </w:rPr>
+        <w:t xml:space="preserve">именно она и рекомендована к использованию в дальнейшем. Качаем ее с оффсайта и распаковываем ее недалеко от корня рабочего диска (под </w:t>
+      </w:r>
+      <w:r>
+        <w:t>Linux</w:t>
+      </w:r>
+      <w:r>
+        <w:rPr>
+          <w:lang w:val="ru-RU"/>
+        </w:rPr>
+        <w:t xml:space="preserve"> </w:t>
+      </w:r>
+      <w:r>
+        <w:rPr>
+          <w:lang w:val="ru-RU"/>
+        </w:rPr>
+        <w:t>–</w:t>
+      </w:r>
+      <w:r>
+        <w:rPr>
+          <w:lang w:val="ru-RU"/>
+        </w:rPr>
+        <w:t xml:space="preserve"> </w:t>
+      </w:r>
+      <w:r>
+        <w:rPr>
+          <w:lang w:val="ru-RU"/>
+        </w:rPr>
+        <w:t xml:space="preserve">без разницы). В </w:t>
+      </w:r>
+      <w:r>
+        <w:t>conf</w:t>
+      </w:r>
+      <w:r>
+        <w:rPr>
+          <w:lang w:val="ru-RU"/>
+        </w:rPr>
+        <w:t>/</w:t>
+      </w:r>
+      <w:r>
+        <w:t>server</w:t>
+      </w:r>
       <w:r>
         <w:rPr>
           <w:lang w:val="ru-RU"/>
         </w:rPr>
         <w:t>.</w:t>
       </w:r>
-      <w:proofErr w:type="spellStart"/>
-      <w:r>
-        <w:t>sql</w:t>
-      </w:r>
-      <w:proofErr w:type="spellEnd"/>
-      <w:r>
-        <w:rPr>
-          <w:lang w:val="ru-RU"/>
-        </w:rPr>
-        <w:t xml:space="preserve"> </w:t>
-      </w:r>
-      <w:r>
-        <w:rPr>
-          <w:lang w:val="ru-RU"/>
-        </w:rPr>
-        <w:t xml:space="preserve">таким же способом, как и в </w:t>
-      </w:r>
-      <w:r>
-        <w:rPr>
-          <w:lang w:val="ru-RU"/>
-        </w:rPr>
-        <w:t>[3].</w:t>
-      </w:r>
-      <w:r>
-        <w:rPr>
-          <w:lang w:val="ru-RU"/>
-        </w:rPr>
-        <w:br/>
-      </w:r>
-    </w:p>
-    <w:p>
-      <w:pPr>
-        <w:pStyle w:val="ListParagraph"/>
-        <w:numPr>
-          <w:ilvl w:val="0"/>
-          <w:numId w:val="1"/>
-        </w:numPr>
-        <w:spacing w:after="0" w:line="240" w:lineRule="auto"/>
-        <w:rPr>
-          <w:lang w:val="ru-RU"/>
-        </w:rPr>
-      </w:pPr>
-      <w:r>
-        <w:rPr>
-          <w:lang w:val="ru-RU"/>
-        </w:rPr>
-        <w:t xml:space="preserve">С базой покончено, ставим </w:t>
-      </w:r>
-      <w:r>
-        <w:t>application</w:t>
-      </w:r>
-      <w:r>
-        <w:rPr>
-          <w:lang w:val="ru-RU"/>
-        </w:rPr>
-        <w:t xml:space="preserve"> </w:t>
-      </w:r>
-      <w:r>
-        <w:t>server</w:t>
-      </w:r>
-      <w:r>
-        <w:rPr>
-          <w:lang w:val="ru-RU"/>
-        </w:rPr>
-        <w:t xml:space="preserve"> </w:t>
-      </w:r>
-      <w:r>
-        <w:rPr>
-          <w:lang w:val="ru-RU"/>
-        </w:rPr>
-        <w:t xml:space="preserve">на примере </w:t>
-      </w:r>
-      <w:r>
-        <w:t>Apache</w:t>
-      </w:r>
-      <w:r>
-        <w:rPr>
-          <w:lang w:val="ru-RU"/>
-        </w:rPr>
-        <w:t xml:space="preserve"> </w:t>
-      </w:r>
-      <w:r>
-        <w:t>Tomcat</w:t>
-      </w:r>
-      <w:r>
-        <w:rPr>
-          <w:lang w:val="ru-RU"/>
-        </w:rPr>
-        <w:t xml:space="preserve"> </w:t>
-      </w:r>
-      <w:r>
-        <w:rPr>
-          <w:lang w:val="ru-RU"/>
-        </w:rPr>
-        <w:t xml:space="preserve">и </w:t>
-      </w:r>
-      <w:proofErr w:type="spellStart"/>
-      <w:r>
-        <w:rPr>
-          <w:lang w:val="ru-RU"/>
-        </w:rPr>
-        <w:t>конфигурим</w:t>
-      </w:r>
-      <w:proofErr w:type="spellEnd"/>
-      <w:r>
-        <w:rPr>
-          <w:lang w:val="ru-RU"/>
-        </w:rPr>
-        <w:t xml:space="preserve"> там </w:t>
-      </w:r>
-      <w:proofErr w:type="spellStart"/>
-      <w:r>
-        <w:t>jndi</w:t>
-      </w:r>
-      <w:proofErr w:type="spellEnd"/>
-      <w:r>
-        <w:rPr>
-          <w:lang w:val="ru-RU"/>
-        </w:rPr>
-        <w:t xml:space="preserve"> </w:t>
-      </w:r>
-      <w:r>
-        <w:rPr>
-          <w:lang w:val="ru-RU"/>
-        </w:rPr>
-        <w:t xml:space="preserve">ресурс. Отладка идет под версией </w:t>
-      </w:r>
-      <w:r>
-        <w:rPr>
-          <w:lang w:val="ru-RU"/>
-        </w:rPr>
-        <w:t xml:space="preserve">7.0.59, </w:t>
-      </w:r>
-      <w:r>
-        <w:rPr>
-          <w:lang w:val="ru-RU"/>
-        </w:rPr>
-        <w:t xml:space="preserve">именно она и рекомендована к использованию в дальнейшем. Качаем ее с </w:t>
-      </w:r>
-      <w:proofErr w:type="spellStart"/>
-      <w:r>
-        <w:rPr>
-          <w:lang w:val="ru-RU"/>
-        </w:rPr>
-        <w:t>оффсайта</w:t>
-      </w:r>
-      <w:proofErr w:type="spellEnd"/>
-      <w:r>
-        <w:rPr>
-          <w:lang w:val="ru-RU"/>
-        </w:rPr>
-        <w:t xml:space="preserve"> и распаковываем ее недалеко от корня рабочего диска (под </w:t>
-      </w:r>
-      <w:r>
-        <w:t>Linux</w:t>
-      </w:r>
-      <w:r>
-        <w:rPr>
-          <w:lang w:val="ru-RU"/>
-        </w:rPr>
-        <w:t xml:space="preserve"> </w:t>
-      </w:r>
-      <w:r>
-        <w:rPr>
-          <w:lang w:val="ru-RU"/>
-        </w:rPr>
-        <w:t>–</w:t>
-      </w:r>
-      <w:r>
-        <w:rPr>
-          <w:lang w:val="ru-RU"/>
-        </w:rPr>
-        <w:t xml:space="preserve"> </w:t>
-      </w:r>
-      <w:r>
-        <w:rPr>
-          <w:lang w:val="ru-RU"/>
-        </w:rPr>
-        <w:t xml:space="preserve">без разницы). В </w:t>
-      </w:r>
-      <w:proofErr w:type="spellStart"/>
-      <w:r>
-        <w:t>conf</w:t>
-      </w:r>
-      <w:proofErr w:type="spellEnd"/>
-      <w:r>
-        <w:rPr>
-          <w:lang w:val="ru-RU"/>
-        </w:rPr>
-        <w:t>/</w:t>
-      </w:r>
-      <w:r>
-        <w:t>server</w:t>
-      </w:r>
-      <w:r>
-        <w:rPr>
-          <w:lang w:val="ru-RU"/>
-        </w:rPr>
-        <w:t>.</w:t>
-      </w:r>
       <w:r>
         <w:t>xml</w:t>
       </w:r>
@@ -1119,55 +801,37 @@
         <w:rPr>
           <w:lang w:val="ru-RU"/>
         </w:rPr>
-        <w:t xml:space="preserve">в </w:t>
-      </w:r>
-      <w:proofErr w:type="gramStart"/>
-      <w:r>
-        <w:rPr>
-          <w:lang w:val="ru-RU"/>
-        </w:rPr>
-        <w:t>теге</w:t>
-      </w:r>
-      <w:r>
-        <w:rPr>
-          <w:lang w:val="ru-RU"/>
-        </w:rPr>
-        <w:t xml:space="preserve">  &lt;</w:t>
-      </w:r>
-      <w:proofErr w:type="spellStart"/>
-      <w:proofErr w:type="gramEnd"/>
-      <w:r>
-        <w:rPr>
-          <w:lang w:val="ru-RU"/>
-        </w:rPr>
-        <w:t>GlobalNamingResources</w:t>
-      </w:r>
-      <w:proofErr w:type="spellEnd"/>
-      <w:r>
-        <w:rPr>
-          <w:lang w:val="ru-RU"/>
-        </w:rPr>
-        <w:t>&gt;</w:t>
-      </w:r>
-      <w:r>
-        <w:rPr>
-          <w:lang w:val="ru-RU"/>
-        </w:rPr>
-        <w:t xml:space="preserve"> </w:t>
-      </w:r>
-      <w:proofErr w:type="spellStart"/>
-      <w:r>
-        <w:rPr>
-          <w:lang w:val="ru-RU"/>
-        </w:rPr>
-        <w:t>конфигурим</w:t>
-      </w:r>
-      <w:proofErr w:type="spellEnd"/>
-      <w:r>
-        <w:rPr>
-          <w:lang w:val="ru-RU"/>
-        </w:rPr>
-        <w:t xml:space="preserve"> ресурс</w:t>
+        <w:t>в теге</w:t>
+      </w:r>
+      <w:r>
+        <w:rPr>
+          <w:lang w:val="ru-RU"/>
+        </w:rPr>
+        <w:t xml:space="preserve">  &lt;GlobalNamingResources&gt;</w:t>
+      </w:r>
+      <w:r>
+        <w:rPr>
+          <w:lang w:val="ru-RU"/>
+        </w:rPr>
+        <w:t xml:space="preserve"> конфигурим ресурс</w:t>
+      </w:r>
+      <w:r>
+        <w:rPr>
+          <w:lang w:val="ru-RU"/>
+        </w:rPr>
+        <w:br/>
+      </w:r>
+      <w:r>
+        <w:rPr>
+          <w:lang w:val="ru-RU"/>
+        </w:rPr>
+        <w:br/>
+      </w:r>
+      <w:r>
+        <w:rPr>
+          <w:lang w:val="ru-RU"/>
+        </w:rPr>
+        <w:br/>
       </w:r>
       <w:r>
         <w:rPr>
@@ -1240,24 +904,6 @@
           <w:lang w:val="ru-RU"/>
         </w:rPr>
         <w:lastRenderedPageBreak/>
-        <w:br/>
-      </w:r>
-      <w:r>
-        <w:rPr>
-          <w:lang w:val="ru-RU"/>
-        </w:rPr>
-        <w:br/>
-      </w:r>
-      <w:r>
-        <w:rPr>
-          <w:lang w:val="ru-RU"/>
-        </w:rPr>
-        <w:br/>
-      </w:r>
-      <w:r>
-        <w:rPr>
-          <w:lang w:val="ru-RU"/>
-        </w:rPr>
         <w:br/>
       </w:r>
       <w:r>
@@ -1381,32 +1027,14 @@
                               <w:spacing w:after="0" w:line="240" w:lineRule="auto"/>
                             </w:pPr>
                             <w:r>
-                              <w:t xml:space="preserve">     </w:t>
+                              <w:t xml:space="preserve">     name="jdbc/</w:t>
                             </w:r>
-                            <w:proofErr w:type="gramStart"/>
-                            <w:r>
-                              <w:t>name</w:t>
-                            </w:r>
-                            <w:proofErr w:type="gramEnd"/>
-                            <w:r>
-                              <w:t>="</w:t>
-                            </w:r>
-                            <w:proofErr w:type="spellStart"/>
-                            <w:r>
-                              <w:t>jdbc</w:t>
-                            </w:r>
-                            <w:proofErr w:type="spellEnd"/>
-                            <w:r>
-                              <w:t>/</w:t>
-                            </w:r>
-                            <w:proofErr w:type="spellStart"/>
                             <w:r>
                               <w:rPr>
                                 <w:b/>
                               </w:rPr>
                               <w:t>DevelopmentDB</w:t>
                             </w:r>
-                            <w:proofErr w:type="spellEnd"/>
                             <w:r>
                               <w:t>"</w:t>
                             </w:r>
@@ -1416,17 +1044,7 @@
                               <w:spacing w:after="0" w:line="240" w:lineRule="auto"/>
                             </w:pPr>
                             <w:r>
-                              <w:t xml:space="preserve">     </w:t>
-                            </w:r>
-                            <w:proofErr w:type="spellStart"/>
-                            <w:proofErr w:type="gramStart"/>
-                            <w:r>
-                              <w:t>auth</w:t>
-                            </w:r>
-                            <w:proofErr w:type="spellEnd"/>
-                            <w:proofErr w:type="gramEnd"/>
-                            <w:r>
-                              <w:t>="Container"</w:t>
+                              <w:t xml:space="preserve">     auth="Container"</w:t>
                             </w:r>
                           </w:p>
                           <w:p>
@@ -1434,23 +1052,7 @@
                               <w:spacing w:after="0" w:line="240" w:lineRule="auto"/>
                             </w:pPr>
                             <w:r>
-                              <w:t xml:space="preserve">     </w:t>
-                            </w:r>
-                            <w:proofErr w:type="gramStart"/>
-                            <w:r>
-                              <w:t>type</w:t>
-                            </w:r>
-                            <w:proofErr w:type="gramEnd"/>
-                            <w:r>
-                              <w:t>="</w:t>
-                            </w:r>
-                            <w:proofErr w:type="spellStart"/>
-                            <w:r>
-                              <w:t>javax.sql.DataSource</w:t>
-                            </w:r>
-                            <w:proofErr w:type="spellEnd"/>
-                            <w:r>
-                              <w:t>"</w:t>
+                              <w:t xml:space="preserve">     type="javax.sql.DataSource"</w:t>
                             </w:r>
                           </w:p>
                           <w:p>
@@ -1458,23 +1060,7 @@
                               <w:spacing w:after="0" w:line="240" w:lineRule="auto"/>
                             </w:pPr>
                             <w:r>
-                              <w:t xml:space="preserve">     </w:t>
-                            </w:r>
-                            <w:proofErr w:type="gramStart"/>
-                            <w:r>
-                              <w:t>factory</w:t>
-                            </w:r>
-                            <w:proofErr w:type="gramEnd"/>
-                            <w:r>
-                              <w:t>="</w:t>
-                            </w:r>
-                            <w:proofErr w:type="spellStart"/>
-                            <w:r>
-                              <w:t>org.apache.tomcat.jdbc.pool.DataSourceFactory</w:t>
-                            </w:r>
-                            <w:proofErr w:type="spellEnd"/>
-                            <w:r>
-                              <w:t>"</w:t>
+                              <w:t xml:space="preserve">     factory="org.apache.tomcat.jdbc.pool.DataSourceFactory"</w:t>
                             </w:r>
                           </w:p>
                           <w:p>
@@ -1482,17 +1068,7 @@
                               <w:spacing w:after="0" w:line="240" w:lineRule="auto"/>
                             </w:pPr>
                             <w:r>
-                              <w:t xml:space="preserve">     </w:t>
-                            </w:r>
-                            <w:proofErr w:type="spellStart"/>
-                            <w:proofErr w:type="gramStart"/>
-                            <w:r>
-                              <w:t>initialSize</w:t>
-                            </w:r>
-                            <w:proofErr w:type="spellEnd"/>
-                            <w:proofErr w:type="gramEnd"/>
-                            <w:r>
-                              <w:t>="5"</w:t>
+                              <w:t xml:space="preserve">     initialSize="5"</w:t>
                             </w:r>
                           </w:p>
                           <w:p>
@@ -1500,17 +1076,7 @@
                               <w:spacing w:after="0" w:line="240" w:lineRule="auto"/>
                             </w:pPr>
                             <w:r>
-                              <w:t xml:space="preserve">     </w:t>
-                            </w:r>
-                            <w:proofErr w:type="spellStart"/>
-                            <w:proofErr w:type="gramStart"/>
-                            <w:r>
-                              <w:t>maxActive</w:t>
-                            </w:r>
-                            <w:proofErr w:type="spellEnd"/>
-                            <w:proofErr w:type="gramEnd"/>
-                            <w:r>
-                              <w:t>="55"</w:t>
+                              <w:t xml:space="preserve">     maxActive="55"</w:t>
                             </w:r>
                           </w:p>
                           <w:p>
@@ -1518,17 +1084,7 @@
                               <w:spacing w:after="0" w:line="240" w:lineRule="auto"/>
                             </w:pPr>
                             <w:r>
-                              <w:t xml:space="preserve">     </w:t>
-                            </w:r>
-                            <w:proofErr w:type="spellStart"/>
-                            <w:proofErr w:type="gramStart"/>
-                            <w:r>
-                              <w:t>maxIdle</w:t>
-                            </w:r>
-                            <w:proofErr w:type="spellEnd"/>
-                            <w:proofErr w:type="gramEnd"/>
-                            <w:r>
-                              <w:t>="21"</w:t>
+                              <w:t xml:space="preserve">     maxIdle="21"</w:t>
                             </w:r>
                           </w:p>
                           <w:p>
@@ -1536,17 +1092,7 @@
                               <w:spacing w:after="0" w:line="240" w:lineRule="auto"/>
                             </w:pPr>
                             <w:r>
-                              <w:t xml:space="preserve">     </w:t>
-                            </w:r>
-                            <w:proofErr w:type="spellStart"/>
-                            <w:proofErr w:type="gramStart"/>
-                            <w:r>
-                              <w:t>minIdle</w:t>
-                            </w:r>
-                            <w:proofErr w:type="spellEnd"/>
-                            <w:proofErr w:type="gramEnd"/>
-                            <w:r>
-                              <w:t>="13"</w:t>
+                              <w:t xml:space="preserve">     minIdle="13"</w:t>
                             </w:r>
                           </w:p>
                           <w:p>
@@ -1554,17 +1100,7 @@
                               <w:spacing w:after="0" w:line="240" w:lineRule="auto"/>
                             </w:pPr>
                             <w:r>
-                              <w:t xml:space="preserve">     </w:t>
-                            </w:r>
-                            <w:proofErr w:type="spellStart"/>
-                            <w:proofErr w:type="gramStart"/>
-                            <w:r>
-                              <w:t>timeBetweenEvictionRunsMillis</w:t>
-                            </w:r>
-                            <w:proofErr w:type="spellEnd"/>
-                            <w:proofErr w:type="gramEnd"/>
-                            <w:r>
-                              <w:t>="34000"</w:t>
+                              <w:t xml:space="preserve">     timeBetweenEvictionRunsMillis="34000"</w:t>
                             </w:r>
                           </w:p>
                           <w:p>
@@ -1572,17 +1108,7 @@
                               <w:spacing w:after="0" w:line="240" w:lineRule="auto"/>
                             </w:pPr>
                             <w:r>
-                              <w:t xml:space="preserve">     </w:t>
-                            </w:r>
-                            <w:proofErr w:type="spellStart"/>
-                            <w:proofErr w:type="gramStart"/>
-                            <w:r>
-                              <w:t>minEvictableIdleTimeMillis</w:t>
-                            </w:r>
-                            <w:proofErr w:type="spellEnd"/>
-                            <w:proofErr w:type="gramEnd"/>
-                            <w:r>
-                              <w:t>="55000"</w:t>
+                              <w:t xml:space="preserve">     minEvictableIdleTimeMillis="55000"</w:t>
                             </w:r>
                           </w:p>
                           <w:p>
@@ -1590,17 +1116,7 @@
                               <w:spacing w:after="0" w:line="240" w:lineRule="auto"/>
                             </w:pPr>
                             <w:r>
-                              <w:t xml:space="preserve">     </w:t>
-                            </w:r>
-                            <w:proofErr w:type="spellStart"/>
-                            <w:proofErr w:type="gramStart"/>
-                            <w:r>
-                              <w:t>validationQuery</w:t>
-                            </w:r>
-                            <w:proofErr w:type="spellEnd"/>
-                            <w:proofErr w:type="gramEnd"/>
-                            <w:r>
-                              <w:t>="SELECT 1"</w:t>
+                              <w:t xml:space="preserve">     validationQuery="SELECT 1"</w:t>
                             </w:r>
                           </w:p>
                           <w:p>
@@ -1608,17 +1124,7 @@
                               <w:spacing w:after="0" w:line="240" w:lineRule="auto"/>
                             </w:pPr>
                             <w:r>
-                              <w:t xml:space="preserve">     </w:t>
-                            </w:r>
-                            <w:proofErr w:type="spellStart"/>
-                            <w:proofErr w:type="gramStart"/>
-                            <w:r>
-                              <w:t>validationInterval</w:t>
-                            </w:r>
-                            <w:proofErr w:type="spellEnd"/>
-                            <w:proofErr w:type="gramEnd"/>
-                            <w:r>
-                              <w:t>="34"</w:t>
+                              <w:t xml:space="preserve">     validationInterval="34"</w:t>
                             </w:r>
                           </w:p>
                           <w:p>
@@ -1626,17 +1132,7 @@
                               <w:spacing w:after="0" w:line="240" w:lineRule="auto"/>
                             </w:pPr>
                             <w:r>
-                              <w:t xml:space="preserve">     </w:t>
-                            </w:r>
-                            <w:proofErr w:type="spellStart"/>
-                            <w:proofErr w:type="gramStart"/>
-                            <w:r>
-                              <w:t>testOnBorrow</w:t>
-                            </w:r>
-                            <w:proofErr w:type="spellEnd"/>
-                            <w:proofErr w:type="gramEnd"/>
-                            <w:r>
-                              <w:t>="true"</w:t>
+                              <w:t xml:space="preserve">     testOnBorrow="true"</w:t>
                             </w:r>
                           </w:p>
                           <w:p>
@@ -1644,17 +1140,7 @@
                               <w:spacing w:after="0" w:line="240" w:lineRule="auto"/>
                             </w:pPr>
                             <w:r>
-                              <w:t xml:space="preserve">     </w:t>
-                            </w:r>
-                            <w:proofErr w:type="spellStart"/>
-                            <w:proofErr w:type="gramStart"/>
-                            <w:r>
-                              <w:t>removeAbandoned</w:t>
-                            </w:r>
-                            <w:proofErr w:type="spellEnd"/>
-                            <w:proofErr w:type="gramEnd"/>
-                            <w:r>
-                              <w:t>="true"</w:t>
+                              <w:t xml:space="preserve">     removeAbandoned="true"</w:t>
                             </w:r>
                           </w:p>
                           <w:p>
@@ -1662,17 +1148,7 @@
                               <w:spacing w:after="0" w:line="240" w:lineRule="auto"/>
                             </w:pPr>
                             <w:r>
-                              <w:t xml:space="preserve">     </w:t>
-                            </w:r>
-                            <w:proofErr w:type="spellStart"/>
-                            <w:proofErr w:type="gramStart"/>
-                            <w:r>
-                              <w:t>removeAbandonedTimeout</w:t>
-                            </w:r>
-                            <w:proofErr w:type="spellEnd"/>
-                            <w:proofErr w:type="gramEnd"/>
-                            <w:r>
-                              <w:t>="233"</w:t>
+                              <w:t xml:space="preserve">     removeAbandonedTimeout="233"</w:t>
                             </w:r>
                           </w:p>
                           <w:p>
@@ -1680,15 +1156,7 @@
                               <w:spacing w:after="0" w:line="240" w:lineRule="auto"/>
                             </w:pPr>
                             <w:r>
-                              <w:t xml:space="preserve">     </w:t>
-                            </w:r>
-                            <w:proofErr w:type="gramStart"/>
-                            <w:r>
-                              <w:t>username</w:t>
-                            </w:r>
-                            <w:proofErr w:type="gramEnd"/>
-                            <w:r>
-                              <w:t>="</w:t>
+                              <w:t xml:space="preserve">     username="</w:t>
                             </w:r>
                             <w:r>
                               <w:rPr>
@@ -1706,15 +1174,7 @@
                               <w:spacing w:after="0" w:line="240" w:lineRule="auto"/>
                             </w:pPr>
                             <w:r>
-                              <w:t xml:space="preserve">     </w:t>
-                            </w:r>
-                            <w:proofErr w:type="gramStart"/>
-                            <w:r>
-                              <w:t>password</w:t>
-                            </w:r>
-                            <w:proofErr w:type="gramEnd"/>
-                            <w:r>
-                              <w:t>="</w:t>
+                              <w:t xml:space="preserve">     password="</w:t>
                             </w:r>
                             <w:r>
                               <w:rPr>
@@ -1732,25 +1192,7 @@
                               <w:spacing w:after="0" w:line="240" w:lineRule="auto"/>
                             </w:pPr>
                             <w:r>
-                              <w:t xml:space="preserve">     </w:t>
-                            </w:r>
-                            <w:proofErr w:type="spellStart"/>
-                            <w:proofErr w:type="gramStart"/>
-                            <w:r>
-                              <w:t>driverClassName</w:t>
-                            </w:r>
-                            <w:proofErr w:type="spellEnd"/>
-                            <w:proofErr w:type="gramEnd"/>
-                            <w:r>
-                              <w:t>="</w:t>
-                            </w:r>
-                            <w:proofErr w:type="spellStart"/>
-                            <w:r>
-                              <w:t>com.mysql.jdbc.Driver</w:t>
-                            </w:r>
-                            <w:proofErr w:type="spellEnd"/>
-                            <w:r>
-                              <w:t>"</w:t>
+                              <w:t xml:space="preserve">     driverClassName="com.mysql.jdbc.Driver"</w:t>
                             </w:r>
                           </w:p>
                           <w:p>
@@ -1758,15 +1200,7 @@
                               <w:spacing w:after="0" w:line="240" w:lineRule="auto"/>
                             </w:pPr>
                             <w:r>
-                              <w:t xml:space="preserve">     </w:t>
-                            </w:r>
-                            <w:proofErr w:type="gramStart"/>
-                            <w:r>
-                              <w:t>url</w:t>
-                            </w:r>
-                            <w:proofErr w:type="gramEnd"/>
-                            <w:r>
-                              <w:t>="jdbc:mysql://localhost:3306/homeless?useUnicode=true&amp;amp;characterEncoding=UTF-8"</w:t>
+                              <w:t xml:space="preserve">     url="jdbc:mysql://localhost:3306/homeless?useUnicode=true&amp;amp;characterEncoding=UTF-8"</w:t>
                             </w:r>
                           </w:p>
                           <w:p>
@@ -1794,7 +1228,7 @@
               </wp:anchor>
             </w:drawing>
           </mc:Choice>
-          <mc:Fallback>
+          <mc:Fallback xmlns:w15="http://schemas.microsoft.com/office/word/2012/wordml">
             <w:pict>
               <v:shapetype w14:anchorId="35E902B6" id="_x0000_t202" coordsize="21600,21600" o:spt="202" path="m,l,21600r21600,l21600,xe">
                 <v:stroke joinstyle="miter"/>
@@ -2256,11 +1690,9 @@
         <w:br/>
         <w:t xml:space="preserve">А в </w:t>
       </w:r>
-      <w:proofErr w:type="spellStart"/>
       <w:r>
         <w:t>conf</w:t>
       </w:r>
-      <w:proofErr w:type="spellEnd"/>
       <w:r>
         <w:rPr>
           <w:lang w:val="ru-RU"/>
@@ -2289,21 +1721,7 @@
         <w:rPr>
           <w:lang w:val="ru-RU"/>
         </w:rPr>
-        <w:t xml:space="preserve">надо указать </w:t>
-      </w:r>
-      <w:proofErr w:type="spellStart"/>
-      <w:r>
-        <w:rPr>
-          <w:lang w:val="ru-RU"/>
-        </w:rPr>
-        <w:t>линк</w:t>
-      </w:r>
-      <w:proofErr w:type="spellEnd"/>
-      <w:r>
-        <w:rPr>
-          <w:lang w:val="ru-RU"/>
-        </w:rPr>
-        <w:t xml:space="preserve"> на этот ресурс </w:t>
+        <w:t xml:space="preserve">надо указать линк на этот ресурс </w:t>
       </w:r>
       <w:r>
         <w:rPr>
@@ -2323,151 +1741,7 @@
           <w:szCs w:val="20"/>
           <w:lang w:val="ru-RU"/>
         </w:rPr>
-        <w:t>&lt;</w:t>
-      </w:r>
-      <w:proofErr w:type="spellStart"/>
-      <w:r>
-        <w:rPr>
-          <w:sz w:val="20"/>
-          <w:szCs w:val="20"/>
-          <w:lang w:val="ru-RU"/>
-        </w:rPr>
-        <w:t>ResourceLink</w:t>
-      </w:r>
-      <w:proofErr w:type="spellEnd"/>
-      <w:r>
-        <w:rPr>
-          <w:sz w:val="20"/>
-          <w:szCs w:val="20"/>
-          <w:lang w:val="ru-RU"/>
-        </w:rPr>
-        <w:t xml:space="preserve"> </w:t>
-      </w:r>
-      <w:proofErr w:type="spellStart"/>
-      <w:r>
-        <w:rPr>
-          <w:sz w:val="20"/>
-          <w:szCs w:val="20"/>
-          <w:lang w:val="ru-RU"/>
-        </w:rPr>
-        <w:t>name</w:t>
-      </w:r>
-      <w:proofErr w:type="spellEnd"/>
-      <w:r>
-        <w:rPr>
-          <w:sz w:val="20"/>
-          <w:szCs w:val="20"/>
-          <w:lang w:val="ru-RU"/>
-        </w:rPr>
-        <w:t>="</w:t>
-      </w:r>
-      <w:proofErr w:type="spellStart"/>
-      <w:r>
-        <w:rPr>
-          <w:sz w:val="20"/>
-          <w:szCs w:val="20"/>
-          <w:lang w:val="ru-RU"/>
-        </w:rPr>
-        <w:t>DevelopmentDB</w:t>
-      </w:r>
-      <w:proofErr w:type="spellEnd"/>
-      <w:r>
-        <w:rPr>
-          <w:sz w:val="20"/>
-          <w:szCs w:val="20"/>
-          <w:lang w:val="ru-RU"/>
-        </w:rPr>
-        <w:t xml:space="preserve">" </w:t>
-      </w:r>
-      <w:proofErr w:type="spellStart"/>
-      <w:r>
-        <w:rPr>
-          <w:sz w:val="20"/>
-          <w:szCs w:val="20"/>
-          <w:lang w:val="ru-RU"/>
-        </w:rPr>
-        <w:t>global</w:t>
-      </w:r>
-      <w:proofErr w:type="spellEnd"/>
-      <w:r>
-        <w:rPr>
-          <w:sz w:val="20"/>
-          <w:szCs w:val="20"/>
-          <w:lang w:val="ru-RU"/>
-        </w:rPr>
-        <w:t>="</w:t>
-      </w:r>
-      <w:proofErr w:type="spellStart"/>
-      <w:r>
-        <w:rPr>
-          <w:sz w:val="20"/>
-          <w:szCs w:val="20"/>
-          <w:lang w:val="ru-RU"/>
-        </w:rPr>
-        <w:t>jdbc</w:t>
-      </w:r>
-      <w:proofErr w:type="spellEnd"/>
-      <w:r>
-        <w:rPr>
-          <w:sz w:val="20"/>
-          <w:szCs w:val="20"/>
-          <w:lang w:val="ru-RU"/>
-        </w:rPr>
-        <w:t>/</w:t>
-      </w:r>
-      <w:proofErr w:type="spellStart"/>
-      <w:r>
-        <w:rPr>
-          <w:sz w:val="20"/>
-          <w:szCs w:val="20"/>
-          <w:lang w:val="ru-RU"/>
-        </w:rPr>
-        <w:t>DevelopmentDB</w:t>
-      </w:r>
-      <w:proofErr w:type="spellEnd"/>
-      <w:r>
-        <w:rPr>
-          <w:sz w:val="20"/>
-          <w:szCs w:val="20"/>
-          <w:lang w:val="ru-RU"/>
-        </w:rPr>
-        <w:t xml:space="preserve">" </w:t>
-      </w:r>
-      <w:proofErr w:type="spellStart"/>
-      <w:r>
-        <w:rPr>
-          <w:sz w:val="20"/>
-          <w:szCs w:val="20"/>
-          <w:lang w:val="ru-RU"/>
-        </w:rPr>
-        <w:t>type</w:t>
-      </w:r>
-      <w:proofErr w:type="spellEnd"/>
-      <w:r>
-        <w:rPr>
-          <w:sz w:val="20"/>
-          <w:szCs w:val="20"/>
-          <w:lang w:val="ru-RU"/>
-        </w:rPr>
-        <w:t>="</w:t>
-      </w:r>
-      <w:proofErr w:type="spellStart"/>
-      <w:r>
-        <w:rPr>
-          <w:sz w:val="20"/>
-          <w:szCs w:val="20"/>
-          <w:lang w:val="ru-RU"/>
-        </w:rPr>
-        <w:t>javax.sql.DataSource</w:t>
-      </w:r>
-      <w:proofErr w:type="spellEnd"/>
-      <w:r>
-        <w:rPr>
-          <w:sz w:val="20"/>
-          <w:szCs w:val="20"/>
-          <w:lang w:val="ru-RU"/>
-        </w:rPr>
-        <w:t>"/&gt;</w:t>
+        <w:t>&lt;ResourceLink name="DevelopmentDB" global="jdbc/DevelopmentDB" type="javax.sql.DataSource"/&gt;</w:t>
       </w:r>
       <w:r>
         <w:rPr>
@@ -2496,19 +1770,11 @@
         </w:rPr>
         <w:t xml:space="preserve"> </w:t>
       </w:r>
-      <w:proofErr w:type="spellStart"/>
-      <w:r>
-        <w:rPr>
-          <w:lang w:val="ru-RU"/>
-        </w:rPr>
-        <w:t>томката</w:t>
-      </w:r>
-      <w:proofErr w:type="spellEnd"/>
-      <w:r>
-        <w:rPr>
-          <w:lang w:val="ru-RU"/>
-        </w:rPr>
-        <w:t xml:space="preserve"> нужно положить драйвер для </w:t>
+      <w:r>
+        <w:rPr>
+          <w:lang w:val="ru-RU"/>
+        </w:rPr>
+        <w:t xml:space="preserve">томката нужно положить драйвер для </w:t>
       </w:r>
       <w:r>
         <w:t>MySQL</w:t>
@@ -2519,11 +1785,9 @@
         </w:rPr>
         <w:t xml:space="preserve"> (</w:t>
       </w:r>
-      <w:proofErr w:type="spellStart"/>
       <w:r>
         <w:t>mysql</w:t>
       </w:r>
-      <w:proofErr w:type="spellEnd"/>
       <w:r>
         <w:rPr>
           <w:lang w:val="ru-RU"/>
@@ -2575,62 +1839,18 @@
         </w:rPr>
         <w:t xml:space="preserve">взять его можно из </w:t>
       </w:r>
-      <w:proofErr w:type="spellStart"/>
-      <w:r>
-        <w:rPr>
-          <w:lang w:val="ru-RU"/>
-        </w:rPr>
-        <w:t>homeless</w:t>
-      </w:r>
-      <w:proofErr w:type="spellEnd"/>
-      <w:r>
-        <w:rPr>
-          <w:lang w:val="ru-RU"/>
-        </w:rPr>
-        <w:t>\</w:t>
-      </w:r>
-      <w:proofErr w:type="spellStart"/>
-      <w:r>
-        <w:rPr>
-          <w:lang w:val="ru-RU"/>
-        </w:rPr>
-        <w:t>scripts</w:t>
-      </w:r>
-      <w:proofErr w:type="spellEnd"/>
-      <w:r>
-        <w:rPr>
-          <w:lang w:val="ru-RU"/>
-        </w:rPr>
-        <w:t>\</w:t>
-      </w:r>
-      <w:proofErr w:type="spellStart"/>
-      <w:r>
-        <w:rPr>
-          <w:lang w:val="ru-RU"/>
-        </w:rPr>
-        <w:t>migrate</w:t>
-      </w:r>
-      <w:proofErr w:type="spellEnd"/>
-      <w:r>
-        <w:rPr>
-          <w:lang w:val="ru-RU"/>
-        </w:rPr>
-        <w:t>\mysql-connector-java-5.1.21.jar</w:t>
-      </w:r>
-      <w:r>
-        <w:rPr>
-          <w:lang w:val="ru-RU"/>
-        </w:rPr>
-        <w:t xml:space="preserve"> или из </w:t>
-      </w:r>
-      <w:proofErr w:type="spellStart"/>
-      <w:r>
-        <w:rPr>
-          <w:lang w:val="ru-RU"/>
-        </w:rPr>
-        <w:t>интернетов</w:t>
-      </w:r>
-      <w:proofErr w:type="spellEnd"/>
+      <w:r>
+        <w:rPr>
+          <w:lang w:val="ru-RU"/>
+        </w:rPr>
+        <w:t>homeless\scripts\migrate\mysql-connector-java-5.1.21.jar</w:t>
+      </w:r>
+      <w:r>
+        <w:rPr>
+          <w:lang w:val="ru-RU"/>
+        </w:rPr>
+        <w:t xml:space="preserve"> или из интернетов</w:t>
+      </w:r>
       <w:r>
         <w:rPr>
           <w:lang w:val="ru-RU"/>
@@ -2644,7 +1864,7 @@
         <w:br/>
         <w:t xml:space="preserve">Подробности можно почитать на </w:t>
       </w:r>
-      <w:hyperlink r:id="rId5" w:history="1">
+      <w:hyperlink r:id="rId6" w:history="1">
         <w:r>
           <w:rPr>
             <w:rStyle w:val="Hyperlink"/>
@@ -2676,21 +1896,7 @@
         <w:rPr>
           <w:lang w:val="ru-RU"/>
         </w:rPr>
-        <w:t xml:space="preserve">Итак, </w:t>
-      </w:r>
-      <w:proofErr w:type="spellStart"/>
-      <w:r>
-        <w:rPr>
-          <w:lang w:val="ru-RU"/>
-        </w:rPr>
-        <w:t>томкат</w:t>
-      </w:r>
-      <w:proofErr w:type="spellEnd"/>
-      <w:r>
-        <w:rPr>
-          <w:lang w:val="ru-RU"/>
-        </w:rPr>
-        <w:t xml:space="preserve"> готов, база готова. Можно просто запустить аппликацию, можно сделать этот через </w:t>
+        <w:t xml:space="preserve">Итак, томкат готов, база готова. Можно просто запустить аппликацию, можно сделать этот через </w:t>
       </w:r>
       <w:r>
         <w:t>IDE</w:t>
@@ -2724,21 +1930,7 @@
         <w:rPr>
           <w:lang w:val="ru-RU"/>
         </w:rPr>
-        <w:t xml:space="preserve">Для запуска отдельно стоящего </w:t>
-      </w:r>
-      <w:proofErr w:type="spellStart"/>
-      <w:r>
-        <w:rPr>
-          <w:lang w:val="ru-RU"/>
-        </w:rPr>
-        <w:t>инстанса</w:t>
-      </w:r>
-      <w:proofErr w:type="spellEnd"/>
-      <w:r>
-        <w:rPr>
-          <w:lang w:val="ru-RU"/>
-        </w:rPr>
-        <w:t xml:space="preserve"> нужно </w:t>
+        <w:t xml:space="preserve">Для запуска отдельно стоящего инстанса нужно </w:t>
       </w:r>
       <w:r>
         <w:rPr>
@@ -2761,11 +1953,9 @@
         </w:rPr>
         <w:t xml:space="preserve">из исходников командой </w:t>
       </w:r>
-      <w:proofErr w:type="spellStart"/>
       <w:r>
         <w:t>mvn</w:t>
       </w:r>
-      <w:proofErr w:type="spellEnd"/>
       <w:r>
         <w:rPr>
           <w:lang w:val="ru-RU"/>
@@ -2811,44 +2001,20 @@
         </w:rPr>
         <w:t xml:space="preserve">закинуть в директорию с </w:t>
       </w:r>
-      <w:proofErr w:type="spellStart"/>
       <w:r>
         <w:t>webapps</w:t>
       </w:r>
-      <w:proofErr w:type="spellEnd"/>
       <w:r>
         <w:rPr>
           <w:lang w:val="ru-RU"/>
         </w:rPr>
         <w:t xml:space="preserve">. </w:t>
       </w:r>
-      <w:proofErr w:type="spellStart"/>
-      <w:r>
-        <w:rPr>
-          <w:lang w:val="ru-RU"/>
-        </w:rPr>
-        <w:t>Томкат</w:t>
-      </w:r>
-      <w:proofErr w:type="spellEnd"/>
-      <w:r>
-        <w:rPr>
-          <w:lang w:val="ru-RU"/>
-        </w:rPr>
-        <w:t xml:space="preserve"> сам </w:t>
-      </w:r>
-      <w:proofErr w:type="spellStart"/>
-      <w:r>
-        <w:rPr>
-          <w:lang w:val="ru-RU"/>
-        </w:rPr>
-        <w:t>задеплоит</w:t>
-      </w:r>
-      <w:proofErr w:type="spellEnd"/>
-      <w:r>
-        <w:rPr>
-          <w:lang w:val="ru-RU"/>
-        </w:rPr>
-        <w:t xml:space="preserve"> приложение при старте (скрипты в </w:t>
+      <w:r>
+        <w:rPr>
+          <w:lang w:val="ru-RU"/>
+        </w:rPr>
+        <w:t xml:space="preserve">Томкат сам задеплоит приложение при старте (скрипты в </w:t>
       </w:r>
       <w:r>
         <w:t>bin</w:t>
@@ -2891,41 +2057,11 @@
         <w:rPr>
           <w:lang w:val="ru-RU"/>
         </w:rPr>
-        <w:t xml:space="preserve">не пройдет, т.к. нужно </w:t>
-      </w:r>
-      <w:proofErr w:type="spellStart"/>
-      <w:r>
-        <w:rPr>
-          <w:lang w:val="ru-RU"/>
-        </w:rPr>
-        <w:t>заинсталлировать</w:t>
-      </w:r>
-      <w:proofErr w:type="spellEnd"/>
-      <w:r>
-        <w:rPr>
-          <w:lang w:val="ru-RU"/>
-        </w:rPr>
-        <w:t xml:space="preserve"> </w:t>
-      </w:r>
-      <w:proofErr w:type="spellStart"/>
-      <w:r>
-        <w:rPr>
-          <w:lang w:val="ru-RU"/>
-        </w:rPr>
-        <w:t>кастомную</w:t>
-      </w:r>
-      <w:proofErr w:type="spellEnd"/>
-      <w:r>
-        <w:rPr>
-          <w:lang w:val="ru-RU"/>
-        </w:rPr>
-        <w:t xml:space="preserve"> сборку </w:t>
-      </w:r>
-      <w:proofErr w:type="spellStart"/>
+        <w:t xml:space="preserve">не пройдет, т.к. нужно заинсталлировать кастомную сборку </w:t>
+      </w:r>
       <w:r>
         <w:t>primefaces</w:t>
       </w:r>
-      <w:proofErr w:type="spellEnd"/>
       <w:r>
         <w:rPr>
           <w:lang w:val="ru-RU"/>
@@ -2938,11 +2074,9 @@
         </w:rPr>
         <w:t xml:space="preserve">см. комментарии в </w:t>
       </w:r>
-      <w:proofErr w:type="spellStart"/>
       <w:r>
         <w:t>pom</w:t>
       </w:r>
-      <w:proofErr w:type="spellEnd"/>
       <w:r>
         <w:rPr>
           <w:lang w:val="ru-RU"/>
@@ -2967,7 +2101,6 @@
       <w:r>
         <w:t>homeless</w:t>
       </w:r>
-      <w:proofErr w:type="gramStart"/>
       <w:r>
         <w:rPr>
           <w:lang w:val="ru-RU"/>
@@ -2985,14 +2118,7 @@
           <w:lang w:val="ru-RU"/>
         </w:rPr>
         <w:br/>
-        <w:t>Запущенное</w:t>
-      </w:r>
-      <w:proofErr w:type="gramEnd"/>
-      <w:r>
-        <w:rPr>
-          <w:lang w:val="ru-RU"/>
-        </w:rPr>
-        <w:t xml:space="preserve"> приложение будет доступно по адресу </w:t>
+        <w:t xml:space="preserve">Запущенное приложение будет доступно по адресу </w:t>
       </w:r>
       <w:r>
         <w:t>http://localhost:8080/homeless</w:t>
@@ -3065,21 +2191,7 @@
         <w:rPr>
           <w:lang w:val="ru-RU"/>
         </w:rPr>
-        <w:t xml:space="preserve">и </w:t>
-      </w:r>
-      <w:proofErr w:type="spellStart"/>
-      <w:r>
-        <w:rPr>
-          <w:lang w:val="ru-RU"/>
-        </w:rPr>
-        <w:t>задеплоить</w:t>
-      </w:r>
-      <w:proofErr w:type="spellEnd"/>
-      <w:r>
-        <w:rPr>
-          <w:lang w:val="ru-RU"/>
-        </w:rPr>
-        <w:t xml:space="preserve"> его в </w:t>
+        <w:t xml:space="preserve">и задеплоить его в </w:t>
       </w:r>
       <w:r>
         <w:t>tomcat</w:t>
@@ -3123,11 +2235,9 @@
         </w:rPr>
         <w:t>\</w:t>
       </w:r>
-      <w:proofErr w:type="spellStart"/>
       <w:r>
         <w:t>src</w:t>
       </w:r>
-      <w:proofErr w:type="spellEnd"/>
       <w:r>
         <w:rPr>
           <w:lang w:val="ru-RU"/>
@@ -3228,24 +2338,9 @@
         <w:rPr>
           <w:lang w:val="ru-RU"/>
         </w:rPr>
-        <w:t xml:space="preserve">до приложения с движком отчетов (если оба приложения будут жить в одном </w:t>
-      </w:r>
-      <w:proofErr w:type="spellStart"/>
-      <w:r>
-        <w:rPr>
-          <w:lang w:val="ru-RU"/>
-        </w:rPr>
-        <w:t>томкате</w:t>
-      </w:r>
-      <w:proofErr w:type="spellEnd"/>
-      <w:r>
-        <w:rPr>
-          <w:lang w:val="ru-RU"/>
-        </w:rPr>
-        <w:t xml:space="preserve">, то путь к нему будет </w:t>
-      </w:r>
-      <w:hyperlink r:id="rId6" w:history="1">
-        <w:proofErr w:type="gramStart"/>
+        <w:t xml:space="preserve">до приложения с движком отчетов (если оба приложения будут жить в одном томкате, то путь к нему будет </w:t>
+      </w:r>
+      <w:hyperlink r:id="rId7" w:history="1">
         <w:r>
           <w:rPr>
             <w:rStyle w:val="Hyperlink"/>
@@ -3258,14 +2353,7 @@
         <w:rPr>
           <w:lang w:val="ru-RU"/>
         </w:rPr>
-        <w:t xml:space="preserve"> )</w:t>
-      </w:r>
-      <w:proofErr w:type="gramEnd"/>
-      <w:r>
-        <w:rPr>
-          <w:lang w:val="ru-RU"/>
-        </w:rPr>
-        <w:t xml:space="preserve"> и затем пересобрать приложение </w:t>
+        <w:t xml:space="preserve"> ) и затем пересобрать приложение </w:t>
       </w:r>
       <w:r>
         <w:t>homeless</w:t>
@@ -3280,21 +2368,7 @@
         <w:rPr>
           <w:lang w:val="ru-RU"/>
         </w:rPr>
-        <w:t xml:space="preserve">После </w:t>
-      </w:r>
-      <w:proofErr w:type="spellStart"/>
-      <w:r>
-        <w:rPr>
-          <w:lang w:val="ru-RU"/>
-        </w:rPr>
-        <w:t>деплоймента</w:t>
-      </w:r>
-      <w:proofErr w:type="spellEnd"/>
-      <w:r>
-        <w:rPr>
-          <w:lang w:val="ru-RU"/>
-        </w:rPr>
-        <w:t xml:space="preserve"> последнего, будет работать вся функциональность.</w:t>
+        <w:t>После деплоймента последнего, будет работать вся функциональность.</w:t>
       </w:r>
       <w:r>
         <w:rPr>
@@ -3303,11 +2377,9 @@
         <w:br/>
         <w:t xml:space="preserve">Поскольку удобно разрабатывать в </w:t>
       </w:r>
-      <w:proofErr w:type="spellStart"/>
       <w:r>
         <w:t>Intellij</w:t>
       </w:r>
-      <w:proofErr w:type="spellEnd"/>
       <w:r>
         <w:rPr>
           <w:lang w:val="ru-RU"/>
@@ -3327,14 +2399,7 @@
         <w:rPr>
           <w:lang w:val="ru-RU"/>
         </w:rPr>
-        <w:t xml:space="preserve">оба проекта открыты в разных окнах и </w:t>
-      </w:r>
-      <w:r>
-        <w:rPr>
-          <w:lang w:val="ru-RU"/>
-        </w:rPr>
-        <w:lastRenderedPageBreak/>
-        <w:t>сконфигурированы на разные порты.</w:t>
+        <w:t>оба проекта открыты в разных окнах и сконфигурированы на разные порты.</w:t>
       </w:r>
       <w:r>
         <w:rPr>
@@ -3359,6 +2424,7 @@
         <w:rPr>
           <w:lang w:val="ru-RU"/>
         </w:rPr>
+        <w:lastRenderedPageBreak/>
         <w:t xml:space="preserve">Чтобы добавить проект в </w:t>
       </w:r>
       <w:r>
@@ -3389,66 +2455,37 @@
         <w:rPr>
           <w:lang w:val="ru-RU"/>
         </w:rPr>
-        <w:t xml:space="preserve">проекта, </w:t>
-      </w:r>
-      <w:proofErr w:type="gramStart"/>
-      <w:r>
-        <w:rPr>
-          <w:lang w:val="ru-RU"/>
-        </w:rPr>
-        <w:t>убедиться</w:t>
-      </w:r>
-      <w:proofErr w:type="gramEnd"/>
-      <w:r>
-        <w:rPr>
-          <w:lang w:val="ru-RU"/>
-        </w:rPr>
-        <w:t xml:space="preserve"> что </w:t>
-      </w:r>
-      <w:proofErr w:type="spellStart"/>
-      <w:r>
-        <w:rPr>
-          <w:lang w:val="ru-RU"/>
-        </w:rPr>
-        <w:t>кастомный</w:t>
-      </w:r>
-      <w:proofErr w:type="spellEnd"/>
-      <w:r>
-        <w:rPr>
-          <w:lang w:val="ru-RU"/>
-        </w:rPr>
-        <w:t xml:space="preserve"> </w:t>
-      </w:r>
-      <w:proofErr w:type="spellStart"/>
+        <w:t xml:space="preserve">проекта, убедиться что кастомный </w:t>
+      </w:r>
       <w:r>
         <w:t>primefaces</w:t>
       </w:r>
-      <w:proofErr w:type="spellEnd"/>
-      <w:r>
-        <w:rPr>
-          <w:lang w:val="ru-RU"/>
-        </w:rPr>
-        <w:t xml:space="preserve"> </w:t>
-      </w:r>
-      <w:r>
-        <w:rPr>
-          <w:lang w:val="ru-RU"/>
-        </w:rPr>
-        <w:t xml:space="preserve">уже </w:t>
-      </w:r>
-      <w:proofErr w:type="spellStart"/>
-      <w:r>
-        <w:rPr>
-          <w:lang w:val="ru-RU"/>
-        </w:rPr>
-        <w:t>заинсталлирован</w:t>
-      </w:r>
-      <w:proofErr w:type="spellEnd"/>
-      <w:r>
-        <w:rPr>
-          <w:lang w:val="ru-RU"/>
-        </w:rPr>
-        <w:t xml:space="preserve"> в локальный кэш и </w:t>
+      <w:r>
+        <w:rPr>
+          <w:lang w:val="ru-RU"/>
+        </w:rPr>
+        <w:t xml:space="preserve"> (из директории </w:t>
+      </w:r>
+      <w:r>
+        <w:t>lib</w:t>
+      </w:r>
+      <w:r>
+        <w:rPr>
+          <w:lang w:val="ru-RU"/>
+        </w:rPr>
+        <w:t>)</w:t>
+      </w:r>
+      <w:r>
+        <w:rPr>
+          <w:lang w:val="ru-RU"/>
+        </w:rPr>
+        <w:t xml:space="preserve"> </w:t>
+      </w:r>
+      <w:r>
+        <w:rPr>
+          <w:lang w:val="ru-RU"/>
+        </w:rPr>
+        <w:t xml:space="preserve">уже заинсталлирован в локальный кэш и </w:t>
       </w:r>
       <w:r>
         <w:t>idea</w:t>
@@ -3463,7 +2500,30 @@
         <w:rPr>
           <w:lang w:val="ru-RU"/>
         </w:rPr>
-        <w:t xml:space="preserve">может его подцепить. Проект собирается на версии </w:t>
+        <w:t>может его подцепить</w:t>
+      </w:r>
+      <w:r>
+        <w:rPr>
+          <w:lang w:val="ru-RU"/>
+        </w:rPr>
+        <w:t xml:space="preserve"> (</w:t>
+      </w:r>
+      <w:r>
+        <w:rPr>
+          <w:lang w:val="ru-RU"/>
+        </w:rPr>
+        <w:t xml:space="preserve">см. комментарии в </w:t>
+      </w:r>
+      <w:r>
+        <w:t>pom.xml)</w:t>
+      </w:r>
+      <w:bookmarkStart w:id="0" w:name="_GoBack"/>
+      <w:bookmarkEnd w:id="0"/>
+      <w:r>
+        <w:rPr>
+          <w:lang w:val="ru-RU"/>
+        </w:rPr>
+        <w:t xml:space="preserve">. Проект собирается на версии </w:t>
       </w:r>
       <w:r>
         <w:t>maven</w:t>
@@ -3495,11 +2555,9 @@
         </w:rPr>
         <w:t xml:space="preserve">возможно, перейдет на </w:t>
       </w:r>
-      <w:proofErr w:type="spellStart"/>
       <w:r>
         <w:t>OpenJDK</w:t>
       </w:r>
-      <w:proofErr w:type="spellEnd"/>
       <w:r>
         <w:rPr>
           <w:lang w:val="ru-RU"/>
@@ -3510,21 +2568,7 @@
         <w:rPr>
           <w:lang w:val="ru-RU"/>
         </w:rPr>
-        <w:t xml:space="preserve">После этого нужно добавить </w:t>
-      </w:r>
-      <w:proofErr w:type="spellStart"/>
-      <w:r>
-        <w:rPr>
-          <w:lang w:val="ru-RU"/>
-        </w:rPr>
-        <w:t>фичи</w:t>
-      </w:r>
-      <w:proofErr w:type="spellEnd"/>
-      <w:r>
-        <w:rPr>
-          <w:lang w:val="ru-RU"/>
-        </w:rPr>
-        <w:t xml:space="preserve"> на проект (</w:t>
+        <w:t>После этого нужно добавить фичи на проект (</w:t>
       </w:r>
       <w:r>
         <w:t>JSF</w:t>
@@ -3535,11 +2579,9 @@
         </w:rPr>
         <w:t xml:space="preserve">, </w:t>
       </w:r>
-      <w:proofErr w:type="spellStart"/>
       <w:r>
         <w:t>PrimeFaces</w:t>
       </w:r>
-      <w:proofErr w:type="spellEnd"/>
       <w:r>
         <w:rPr>
           <w:lang w:val="ru-RU"/>
@@ -3564,11 +2606,9 @@
         </w:rPr>
         <w:t xml:space="preserve"> </w:t>
       </w:r>
-      <w:proofErr w:type="spellStart"/>
       <w:r>
         <w:t>etc</w:t>
       </w:r>
-      <w:proofErr w:type="spellEnd"/>
       <w:r>
         <w:rPr>
           <w:lang w:val="ru-RU"/>
@@ -3581,7 +2621,6 @@
         </w:rPr>
         <w:t xml:space="preserve">и создать конфигурацию запуска, указав </w:t>
       </w:r>
-      <w:proofErr w:type="gramStart"/>
       <w:r>
         <w:t>war</w:t>
       </w:r>
@@ -3594,7 +2633,6 @@
       <w:r>
         <w:t>exploded</w:t>
       </w:r>
-      <w:proofErr w:type="gramEnd"/>
       <w:r>
         <w:rPr>
           <w:lang w:val="ru-RU"/>
@@ -3607,44 +2645,36 @@
         </w:rPr>
         <w:t xml:space="preserve">в этом случае появится возможность видеть изменения в скриптах </w:t>
       </w:r>
-      <w:proofErr w:type="spellStart"/>
       <w:r>
         <w:t>xhtml</w:t>
       </w:r>
-      <w:proofErr w:type="spellEnd"/>
       <w:r>
         <w:rPr>
           <w:lang w:val="ru-RU"/>
         </w:rPr>
         <w:t xml:space="preserve">, </w:t>
       </w:r>
-      <w:proofErr w:type="spellStart"/>
       <w:r>
         <w:t>css</w:t>
       </w:r>
-      <w:proofErr w:type="spellEnd"/>
       <w:r>
         <w:rPr>
           <w:lang w:val="ru-RU"/>
         </w:rPr>
         <w:t xml:space="preserve">, </w:t>
       </w:r>
-      <w:proofErr w:type="spellStart"/>
       <w:r>
         <w:t>javascript</w:t>
       </w:r>
-      <w:proofErr w:type="spellEnd"/>
-      <w:r>
-        <w:rPr>
-          <w:lang w:val="ru-RU"/>
-        </w:rPr>
-        <w:t xml:space="preserve"> </w:t>
-      </w:r>
-      <w:proofErr w:type="spellStart"/>
+      <w:r>
+        <w:rPr>
+          <w:lang w:val="ru-RU"/>
+        </w:rPr>
+        <w:t xml:space="preserve"> </w:t>
+      </w:r>
       <w:r>
         <w:t>etc</w:t>
       </w:r>
-      <w:proofErr w:type="spellEnd"/>
       <w:r>
         <w:rPr>
           <w:lang w:val="ru-RU"/>
@@ -3687,8 +2717,8 @@
 </file>
 
 <file path=word/numbering.xml><?xml version="1.0" encoding="utf-8"?>
-<w:numbering xmlns:wpc="http://schemas.microsoft.com/office/word/2010/wordprocessingCanvas" xmlns:mc="http://schemas.openxmlformats.org/markup-compatibility/2006" xmlns:o="urn:schemas-microsoft-com:office:office" xmlns:r="http://schemas.openxmlformats.org/officeDocument/2006/relationships" xmlns:m="http://schemas.openxmlformats.org/officeDocument/2006/math" xmlns:v="urn:schemas-microsoft-com:vml" xmlns:wp14="http://schemas.microsoft.com/office/word/2010/wordprocessingDrawing" xmlns:wp="http://schemas.openxmlformats.org/drawingml/2006/wordprocessingDrawing" xmlns:w10="urn:schemas-microsoft-com:office:word" xmlns:w="http://schemas.openxmlformats.org/wordprocessingml/2006/main" xmlns:w14="http://schemas.microsoft.com/office/word/2010/wordml" xmlns:w15="http://schemas.microsoft.com/office/word/2012/wordml" xmlns:wpg="http://schemas.microsoft.com/office/word/2010/wordprocessingGroup" xmlns:wpi="http://schemas.microsoft.com/office/word/2010/wordprocessingInk" xmlns:wne="http://schemas.microsoft.com/office/word/2006/wordml" xmlns:wps="http://schemas.microsoft.com/office/word/2010/wordprocessingShape" mc:Ignorable="w14 w15 wp14">
-  <w:abstractNum w:abstractNumId="0" w15:restartNumberingAfterBreak="0">
+<w:numbering xmlns:wpc="http://schemas.microsoft.com/office/word/2010/wordprocessingCanvas" xmlns:mc="http://schemas.openxmlformats.org/markup-compatibility/2006" xmlns:o="urn:schemas-microsoft-com:office:office" xmlns:r="http://schemas.openxmlformats.org/officeDocument/2006/relationships" xmlns:m="http://schemas.openxmlformats.org/officeDocument/2006/math" xmlns:v="urn:schemas-microsoft-com:vml" xmlns:wp14="http://schemas.microsoft.com/office/word/2010/wordprocessingDrawing" xmlns:wp="http://schemas.openxmlformats.org/drawingml/2006/wordprocessingDrawing" xmlns:w10="urn:schemas-microsoft-com:office:word" xmlns:w="http://schemas.openxmlformats.org/wordprocessingml/2006/main" xmlns:w14="http://schemas.microsoft.com/office/word/2010/wordml" xmlns:wpg="http://schemas.microsoft.com/office/word/2010/wordprocessingGroup" xmlns:wpi="http://schemas.microsoft.com/office/word/2010/wordprocessingInk" xmlns:wne="http://schemas.microsoft.com/office/word/2006/wordml" xmlns:wps="http://schemas.microsoft.com/office/word/2010/wordprocessingShape" mc:Ignorable="w14 wp14">
+  <w:abstractNum w:abstractNumId="0">
     <w:nsid w:val="13817BF8"/>
     <w:multiLevelType w:val="hybridMultilevel"/>
     <w:tmpl w:val="09345FF4"/>
@@ -3784,7 +2814,7 @@
 </file>
 
 <file path=word/styles.xml><?xml version="1.0" encoding="utf-8"?>
-<w:styles xmlns:mc="http://schemas.openxmlformats.org/markup-compatibility/2006" xmlns:r="http://schemas.openxmlformats.org/officeDocument/2006/relationships" xmlns:w="http://schemas.openxmlformats.org/wordprocessingml/2006/main" xmlns:w14="http://schemas.microsoft.com/office/word/2010/wordml" xmlns:w15="http://schemas.microsoft.com/office/word/2012/wordml" mc:Ignorable="w14 w15">
+<w:styles xmlns:mc="http://schemas.openxmlformats.org/markup-compatibility/2006" xmlns:r="http://schemas.openxmlformats.org/officeDocument/2006/relationships" xmlns:w="http://schemas.openxmlformats.org/wordprocessingml/2006/main" xmlns:w14="http://schemas.microsoft.com/office/word/2010/wordml" mc:Ignorable="w14">
   <w:docDefaults>
     <w:rPrDefault>
       <w:rPr>
@@ -3800,378 +2830,386 @@
       </w:pPr>
     </w:pPrDefault>
   </w:docDefaults>
-  <w:latentStyles w:defLockedState="0" w:defUIPriority="99" w:defSemiHidden="0" w:defUnhideWhenUsed="0" w:defQFormat="0" w:count="371">
-    <w:lsdException w:name="Normal" w:uiPriority="0" w:qFormat="1"/>
-    <w:lsdException w:name="heading 1" w:uiPriority="9" w:qFormat="1"/>
-    <w:lsdException w:name="heading 2" w:semiHidden="1" w:uiPriority="9" w:unhideWhenUsed="1" w:qFormat="1"/>
-    <w:lsdException w:name="heading 3" w:semiHidden="1" w:uiPriority="9" w:unhideWhenUsed="1" w:qFormat="1"/>
-    <w:lsdException w:name="heading 4" w:semiHidden="1" w:uiPriority="9" w:unhideWhenUsed="1" w:qFormat="1"/>
-    <w:lsdException w:name="heading 5" w:semiHidden="1" w:uiPriority="9" w:unhideWhenUsed="1" w:qFormat="1"/>
-    <w:lsdException w:name="heading 6" w:semiHidden="1" w:uiPriority="9" w:unhideWhenUsed="1" w:qFormat="1"/>
-    <w:lsdException w:name="heading 7" w:semiHidden="1" w:uiPriority="9" w:unhideWhenUsed="1" w:qFormat="1"/>
-    <w:lsdException w:name="heading 8" w:semiHidden="1" w:uiPriority="9" w:unhideWhenUsed="1" w:qFormat="1"/>
-    <w:lsdException w:name="heading 9" w:semiHidden="1" w:uiPriority="9" w:unhideWhenUsed="1" w:qFormat="1"/>
-    <w:lsdException w:name="index 1" w:semiHidden="1" w:unhideWhenUsed="1"/>
-    <w:lsdException w:name="index 2" w:semiHidden="1" w:unhideWhenUsed="1"/>
-    <w:lsdException w:name="index 3" w:semiHidden="1" w:unhideWhenUsed="1"/>
-    <w:lsdException w:name="index 4" w:semiHidden="1" w:unhideWhenUsed="1"/>
-    <w:lsdException w:name="index 5" w:semiHidden="1" w:unhideWhenUsed="1"/>
-    <w:lsdException w:name="index 6" w:semiHidden="1" w:unhideWhenUsed="1"/>
-    <w:lsdException w:name="index 7" w:semiHidden="1" w:unhideWhenUsed="1"/>
-    <w:lsdException w:name="index 8" w:semiHidden="1" w:unhideWhenUsed="1"/>
-    <w:lsdException w:name="index 9" w:semiHidden="1" w:unhideWhenUsed="1"/>
-    <w:lsdException w:name="toc 1" w:semiHidden="1" w:uiPriority="39" w:unhideWhenUsed="1"/>
-    <w:lsdException w:name="toc 2" w:semiHidden="1" w:uiPriority="39" w:unhideWhenUsed="1"/>
-    <w:lsdException w:name="toc 3" w:semiHidden="1" w:uiPriority="39" w:unhideWhenUsed="1"/>
-    <w:lsdException w:name="toc 4" w:semiHidden="1" w:uiPriority="39" w:unhideWhenUsed="1"/>
-    <w:lsdException w:name="toc 5" w:semiHidden="1" w:uiPriority="39" w:unhideWhenUsed="1"/>
-    <w:lsdException w:name="toc 6" w:semiHidden="1" w:uiPriority="39" w:unhideWhenUsed="1"/>
-    <w:lsdException w:name="toc 7" w:semiHidden="1" w:uiPriority="39" w:unhideWhenUsed="1"/>
-    <w:lsdException w:name="toc 8" w:semiHidden="1" w:uiPriority="39" w:unhideWhenUsed="1"/>
-    <w:lsdException w:name="toc 9" w:semiHidden="1" w:uiPriority="39" w:unhideWhenUsed="1"/>
-    <w:lsdException w:name="Normal Indent" w:semiHidden="1" w:unhideWhenUsed="1"/>
-    <w:lsdException w:name="footnote text" w:semiHidden="1" w:unhideWhenUsed="1"/>
-    <w:lsdException w:name="annotation text" w:semiHidden="1" w:unhideWhenUsed="1"/>
-    <w:lsdException w:name="header" w:semiHidden="1" w:unhideWhenUsed="1"/>
-    <w:lsdException w:name="footer" w:semiHidden="1" w:unhideWhenUsed="1"/>
-    <w:lsdException w:name="index heading" w:semiHidden="1" w:unhideWhenUsed="1"/>
-    <w:lsdException w:name="caption" w:semiHidden="1" w:uiPriority="35" w:unhideWhenUsed="1" w:qFormat="1"/>
-    <w:lsdException w:name="table of figures" w:semiHidden="1" w:unhideWhenUsed="1"/>
-    <w:lsdException w:name="envelope address" w:semiHidden="1" w:unhideWhenUsed="1"/>
-    <w:lsdException w:name="envelope return" w:semiHidden="1" w:unhideWhenUsed="1"/>
-    <w:lsdException w:name="footnote reference" w:semiHidden="1" w:unhideWhenUsed="1"/>
-    <w:lsdException w:name="annotation reference" w:semiHidden="1" w:unhideWhenUsed="1"/>
-    <w:lsdException w:name="line number" w:semiHidden="1" w:unhideWhenUsed="1"/>
-    <w:lsdException w:name="page number" w:semiHidden="1" w:unhideWhenUsed="1"/>
-    <w:lsdException w:name="endnote reference" w:semiHidden="1" w:unhideWhenUsed="1"/>
-    <w:lsdException w:name="endnote text" w:semiHidden="1" w:unhideWhenUsed="1"/>
-    <w:lsdException w:name="table of authorities" w:semiHidden="1" w:unhideWhenUsed="1"/>
-    <w:lsdException w:name="macro" w:semiHidden="1" w:unhideWhenUsed="1"/>
-    <w:lsdException w:name="toa heading" w:semiHidden="1" w:unhideWhenUsed="1"/>
-    <w:lsdException w:name="List" w:semiHidden="1" w:unhideWhenUsed="1"/>
-    <w:lsdException w:name="List Bullet" w:semiHidden="1" w:unhideWhenUsed="1"/>
-    <w:lsdException w:name="List Number" w:semiHidden="1" w:unhideWhenUsed="1"/>
-    <w:lsdException w:name="List 2" w:semiHidden="1" w:unhideWhenUsed="1"/>
-    <w:lsdException w:name="List 3" w:semiHidden="1" w:unhideWhenUsed="1"/>
-    <w:lsdException w:name="List 4" w:semiHidden="1" w:unhideWhenUsed="1"/>
-    <w:lsdException w:name="List 5" w:semiHidden="1" w:unhideWhenUsed="1"/>
-    <w:lsdException w:name="List Bullet 2" w:semiHidden="1" w:unhideWhenUsed="1"/>
-    <w:lsdException w:name="List Bullet 3" w:semiHidden="1" w:unhideWhenUsed="1"/>
-    <w:lsdException w:name="List Bullet 4" w:semiHidden="1" w:unhideWhenUsed="1"/>
-    <w:lsdException w:name="List Bullet 5" w:semiHidden="1" w:unhideWhenUsed="1"/>
-    <w:lsdException w:name="List Number 2" w:semiHidden="1" w:unhideWhenUsed="1"/>
-    <w:lsdException w:name="List Number 3" w:semiHidden="1" w:unhideWhenUsed="1"/>
-    <w:lsdException w:name="List Number 4" w:semiHidden="1" w:unhideWhenUsed="1"/>
-    <w:lsdException w:name="List Number 5" w:semiHidden="1" w:unhideWhenUsed="1"/>
-    <w:lsdException w:name="Title" w:uiPriority="10" w:qFormat="1"/>
-    <w:lsdException w:name="Closing" w:semiHidden="1" w:unhideWhenUsed="1"/>
-    <w:lsdException w:name="Signature" w:semiHidden="1" w:unhideWhenUsed="1"/>
-    <w:lsdException w:name="Default Paragraph Font" w:semiHidden="1" w:uiPriority="1" w:unhideWhenUsed="1"/>
-    <w:lsdException w:name="Body Text" w:semiHidden="1" w:unhideWhenUsed="1"/>
-    <w:lsdException w:name="Body Text Indent" w:semiHidden="1" w:unhideWhenUsed="1"/>
-    <w:lsdException w:name="List Continue" w:semiHidden="1" w:unhideWhenUsed="1"/>
-    <w:lsdException w:name="List Continue 2" w:semiHidden="1" w:unhideWhenUsed="1"/>
-    <w:lsdException w:name="List Continue 3" w:semiHidden="1" w:unhideWhenUsed="1"/>
-    <w:lsdException w:name="List Continue 4" w:semiHidden="1" w:unhideWhenUsed="1"/>
-    <w:lsdException w:name="List Continue 5" w:semiHidden="1" w:unhideWhenUsed="1"/>
-    <w:lsdException w:name="Message Header" w:semiHidden="1" w:unhideWhenUsed="1"/>
-    <w:lsdException w:name="Subtitle" w:uiPriority="11" w:qFormat="1"/>
-    <w:lsdException w:name="Salutation" w:semiHidden="1" w:unhideWhenUsed="1"/>
-    <w:lsdException w:name="Date" w:semiHidden="1" w:unhideWhenUsed="1"/>
-    <w:lsdException w:name="Body Text First Indent" w:semiHidden="1" w:unhideWhenUsed="1"/>
-    <w:lsdException w:name="Body Text First Indent 2" w:semiHidden="1" w:unhideWhenUsed="1"/>
-    <w:lsdException w:name="Note Heading" w:semiHidden="1" w:unhideWhenUsed="1"/>
-    <w:lsdException w:name="Body Text 2" w:semiHidden="1" w:unhideWhenUsed="1"/>
-    <w:lsdException w:name="Body Text 3" w:semiHidden="1" w:unhideWhenUsed="1"/>
-    <w:lsdException w:name="Body Text Indent 2" w:semiHidden="1" w:unhideWhenUsed="1"/>
-    <w:lsdException w:name="Body Text Indent 3" w:semiHidden="1" w:unhideWhenUsed="1"/>
-    <w:lsdException w:name="Block Text" w:semiHidden="1" w:unhideWhenUsed="1"/>
-    <w:lsdException w:name="Hyperlink" w:semiHidden="1" w:unhideWhenUsed="1"/>
-    <w:lsdException w:name="FollowedHyperlink" w:semiHidden="1" w:unhideWhenUsed="1"/>
-    <w:lsdException w:name="Strong" w:uiPriority="22" w:qFormat="1"/>
-    <w:lsdException w:name="Emphasis" w:uiPriority="20" w:qFormat="1"/>
-    <w:lsdException w:name="Document Map" w:semiHidden="1" w:unhideWhenUsed="1"/>
-    <w:lsdException w:name="Plain Text" w:semiHidden="1" w:unhideWhenUsed="1"/>
-    <w:lsdException w:name="E-mail Signature" w:semiHidden="1" w:unhideWhenUsed="1"/>
-    <w:lsdException w:name="HTML Top of Form" w:semiHidden="1" w:unhideWhenUsed="1"/>
-    <w:lsdException w:name="HTML Bottom of Form" w:semiHidden="1" w:unhideWhenUsed="1"/>
-    <w:lsdException w:name="Normal (Web)" w:semiHidden="1" w:unhideWhenUsed="1"/>
-    <w:lsdException w:name="HTML Acronym" w:semiHidden="1" w:unhideWhenUsed="1"/>
-    <w:lsdException w:name="HTML Address" w:semiHidden="1" w:unhideWhenUsed="1"/>
-    <w:lsdException w:name="HTML Cite" w:semiHidden="1" w:unhideWhenUsed="1"/>
-    <w:lsdException w:name="HTML Code" w:semiHidden="1" w:unhideWhenUsed="1"/>
-    <w:lsdException w:name="HTML Definition" w:semiHidden="1" w:unhideWhenUsed="1"/>
-    <w:lsdException w:name="HTML Keyboard" w:semiHidden="1" w:unhideWhenUsed="1"/>
-    <w:lsdException w:name="HTML Preformatted" w:semiHidden="1" w:unhideWhenUsed="1"/>
-    <w:lsdException w:name="HTML Sample" w:semiHidden="1" w:unhideWhenUsed="1"/>
-    <w:lsdException w:name="HTML Typewriter" w:semiHidden="1" w:unhideWhenUsed="1"/>
-    <w:lsdException w:name="HTML Variable" w:semiHidden="1" w:unhideWhenUsed="1"/>
-    <w:lsdException w:name="Normal Table" w:semiHidden="1" w:unhideWhenUsed="1"/>
-    <w:lsdException w:name="annotation subject" w:semiHidden="1" w:unhideWhenUsed="1"/>
-    <w:lsdException w:name="No List" w:semiHidden="1" w:unhideWhenUsed="1"/>
-    <w:lsdException w:name="Outline List 1" w:semiHidden="1" w:unhideWhenUsed="1"/>
-    <w:lsdException w:name="Outline List 2" w:semiHidden="1" w:unhideWhenUsed="1"/>
-    <w:lsdException w:name="Outline List 3" w:semiHidden="1" w:unhideWhenUsed="1"/>
-    <w:lsdException w:name="Table Simple 1" w:semiHidden="1" w:unhideWhenUsed="1"/>
-    <w:lsdException w:name="Table Simple 2" w:semiHidden="1" w:unhideWhenUsed="1"/>
-    <w:lsdException w:name="Table Simple 3" w:semiHidden="1" w:unhideWhenUsed="1"/>
-    <w:lsdException w:name="Table Classic 1" w:semiHidden="1" w:unhideWhenUsed="1"/>
-    <w:lsdException w:name="Table Classic 2" w:semiHidden="1" w:unhideWhenUsed="1"/>
-    <w:lsdException w:name="Table Classic 3" w:semiHidden="1" w:unhideWhenUsed="1"/>
-    <w:lsdException w:name="Table Classic 4" w:semiHidden="1" w:unhideWhenUsed="1"/>
-    <w:lsdException w:name="Table Colorful 1" w:semiHidden="1" w:unhideWhenUsed="1"/>
-    <w:lsdException w:name="Table Colorful 2" w:semiHidden="1" w:unhideWhenUsed="1"/>
-    <w:lsdException w:name="Table Colorful 3" w:semiHidden="1" w:unhideWhenUsed="1"/>
-    <w:lsdException w:name="Table Columns 1" w:semiHidden="1" w:unhideWhenUsed="1"/>
-    <w:lsdException w:name="Table Columns 2" w:semiHidden="1" w:unhideWhenUsed="1"/>
-    <w:lsdException w:name="Table Columns 3" w:semiHidden="1" w:unhideWhenUsed="1"/>
-    <w:lsdException w:name="Table Columns 4" w:semiHidden="1" w:unhideWhenUsed="1"/>
-    <w:lsdException w:name="Table Columns 5" w:semiHidden="1" w:unhideWhenUsed="1"/>
-    <w:lsdException w:name="Table Grid 1" w:semiHidden="1" w:unhideWhenUsed="1"/>
-    <w:lsdException w:name="Table Grid 2" w:semiHidden="1" w:unhideWhenUsed="1"/>
-    <w:lsdException w:name="Table Grid 3" w:semiHidden="1" w:unhideWhenUsed="1"/>
-    <w:lsdException w:name="Table Grid 4" w:semiHidden="1" w:unhideWhenUsed="1"/>
-    <w:lsdException w:name="Table Grid 5" w:semiHidden="1" w:unhideWhenUsed="1"/>
-    <w:lsdException w:name="Table Grid 6" w:semiHidden="1" w:unhideWhenUsed="1"/>
-    <w:lsdException w:name="Table Grid 7" w:semiHidden="1" w:unhideWhenUsed="1"/>
-    <w:lsdException w:name="Table Grid 8" w:semiHidden="1" w:unhideWhenUsed="1"/>
-    <w:lsdException w:name="Table List 1" w:semiHidden="1" w:unhideWhenUsed="1"/>
-    <w:lsdException w:name="Table List 2" w:semiHidden="1" w:unhideWhenUsed="1"/>
-    <w:lsdException w:name="Table List 3" w:semiHidden="1" w:unhideWhenUsed="1"/>
-    <w:lsdException w:name="Table List 4" w:semiHidden="1" w:unhideWhenUsed="1"/>
-    <w:lsdException w:name="Table List 5" w:semiHidden="1" w:unhideWhenUsed="1"/>
-    <w:lsdException w:name="Table List 6" w:semiHidden="1" w:unhideWhenUsed="1"/>
-    <w:lsdException w:name="Table List 7" w:semiHidden="1" w:unhideWhenUsed="1"/>
-    <w:lsdException w:name="Table List 8" w:semiHidden="1" w:unhideWhenUsed="1"/>
-    <w:lsdException w:name="Table 3D effects 1" w:semiHidden="1" w:unhideWhenUsed="1"/>
-    <w:lsdException w:name="Table 3D effects 2" w:semiHidden="1" w:unhideWhenUsed="1"/>
-    <w:lsdException w:name="Table 3D effects 3" w:semiHidden="1" w:unhideWhenUsed="1"/>
-    <w:lsdException w:name="Table Contemporary" w:semiHidden="1" w:unhideWhenUsed="1"/>
-    <w:lsdException w:name="Table Elegant" w:semiHidden="1" w:unhideWhenUsed="1"/>
-    <w:lsdException w:name="Table Professional" w:semiHidden="1" w:unhideWhenUsed="1"/>
-    <w:lsdException w:name="Table Subtle 1" w:semiHidden="1" w:unhideWhenUsed="1"/>
-    <w:lsdException w:name="Table Subtle 2" w:semiHidden="1" w:unhideWhenUsed="1"/>
-    <w:lsdException w:name="Table Web 1" w:semiHidden="1" w:unhideWhenUsed="1"/>
-    <w:lsdException w:name="Table Web 2" w:semiHidden="1" w:unhideWhenUsed="1"/>
-    <w:lsdException w:name="Table Web 3" w:semiHidden="1" w:unhideWhenUsed="1"/>
-    <w:lsdException w:name="Balloon Text" w:semiHidden="1" w:unhideWhenUsed="1"/>
-    <w:lsdException w:name="Table Grid" w:uiPriority="59"/>
-    <w:lsdException w:name="Table Theme" w:semiHidden="1" w:unhideWhenUsed="1"/>
-    <w:lsdException w:name="Placeholder Text" w:semiHidden="1"/>
-    <w:lsdException w:name="No Spacing" w:uiPriority="1" w:qFormat="1"/>
-    <w:lsdException w:name="Light Shading" w:uiPriority="60"/>
-    <w:lsdException w:name="Light List" w:uiPriority="61"/>
-    <w:lsdException w:name="Light Grid" w:uiPriority="62"/>
-    <w:lsdException w:name="Medium Shading 1" w:uiPriority="63"/>
-    <w:lsdException w:name="Medium Shading 2" w:uiPriority="64"/>
-    <w:lsdException w:name="Medium List 1" w:uiPriority="65"/>
-    <w:lsdException w:name="Medium List 2" w:uiPriority="66"/>
-    <w:lsdException w:name="Medium Grid 1" w:uiPriority="67"/>
-    <w:lsdException w:name="Medium Grid 2" w:uiPriority="68"/>
-    <w:lsdException w:name="Medium Grid 3" w:uiPriority="69"/>
-    <w:lsdException w:name="Dark List" w:uiPriority="70"/>
-    <w:lsdException w:name="Colorful Shading" w:uiPriority="71"/>
-    <w:lsdException w:name="Colorful List" w:uiPriority="72"/>
-    <w:lsdException w:name="Colorful Grid" w:uiPriority="73"/>
-    <w:lsdException w:name="Light Shading Accent 1" w:uiPriority="60"/>
-    <w:lsdException w:name="Light List Accent 1" w:uiPriority="61"/>
-    <w:lsdException w:name="Light Grid Accent 1" w:uiPriority="62"/>
-    <w:lsdException w:name="Medium Shading 1 Accent 1" w:uiPriority="63"/>
-    <w:lsdException w:name="Medium Shading 2 Accent 1" w:uiPriority="64"/>
-    <w:lsdException w:name="Medium List 1 Accent 1" w:uiPriority="65"/>
-    <w:lsdException w:name="Revision" w:semiHidden="1"/>
-    <w:lsdException w:name="List Paragraph" w:uiPriority="34" w:qFormat="1"/>
-    <w:lsdException w:name="Quote" w:uiPriority="29" w:qFormat="1"/>
-    <w:lsdException w:name="Intense Quote" w:uiPriority="30" w:qFormat="1"/>
-    <w:lsdException w:name="Medium List 2 Accent 1" w:uiPriority="66"/>
-    <w:lsdException w:name="Medium Grid 1 Accent 1" w:uiPriority="67"/>
-    <w:lsdException w:name="Medium Grid 2 Accent 1" w:uiPriority="68"/>
-    <w:lsdException w:name="Medium Grid 3 Accent 1" w:uiPriority="69"/>
-    <w:lsdException w:name="Dark List Accent 1" w:uiPriority="70"/>
-    <w:lsdException w:name="Colorful Shading Accent 1" w:uiPriority="71"/>
-    <w:lsdException w:name="Colorful List Accent 1" w:uiPriority="72"/>
-    <w:lsdException w:name="Colorful Grid Accent 1" w:uiPriority="73"/>
-    <w:lsdException w:name="Light Shading Accent 2" w:uiPriority="60"/>
-    <w:lsdException w:name="Light List Accent 2" w:uiPriority="61"/>
-    <w:lsdException w:name="Light Grid Accent 2" w:uiPriority="62"/>
-    <w:lsdException w:name="Medium Shading 1 Accent 2" w:uiPriority="63"/>
-    <w:lsdException w:name="Medium Shading 2 Accent 2" w:uiPriority="64"/>
-    <w:lsdException w:name="Medium List 1 Accent 2" w:uiPriority="65"/>
-    <w:lsdException w:name="Medium List 2 Accent 2" w:uiPriority="66"/>
-    <w:lsdException w:name="Medium Grid 1 Accent 2" w:uiPriority="67"/>
-    <w:lsdException w:name="Medium Grid 2 Accent 2" w:uiPriority="68"/>
-    <w:lsdException w:name="Medium Grid 3 Accent 2" w:uiPriority="69"/>
-    <w:lsdException w:name="Dark List Accent 2" w:uiPriority="70"/>
-    <w:lsdException w:name="Colorful Shading Accent 2" w:uiPriority="71"/>
-    <w:lsdException w:name="Colorful List Accent 2" w:uiPriority="72"/>
-    <w:lsdException w:name="Colorful Grid Accent 2" w:uiPriority="73"/>
-    <w:lsdException w:name="Light Shading Accent 3" w:uiPriority="60"/>
-    <w:lsdException w:name="Light List Accent 3" w:uiPriority="61"/>
-    <w:lsdException w:name="Light Grid Accent 3" w:uiPriority="62"/>
-    <w:lsdException w:name="Medium Shading 1 Accent 3" w:uiPriority="63"/>
-    <w:lsdException w:name="Medium Shading 2 Accent 3" w:uiPriority="64"/>
-    <w:lsdException w:name="Medium List 1 Accent 3" w:uiPriority="65"/>
-    <w:lsdException w:name="Medium List 2 Accent 3" w:uiPriority="66"/>
-    <w:lsdException w:name="Medium Grid 1 Accent 3" w:uiPriority="67"/>
-    <w:lsdException w:name="Medium Grid 2 Accent 3" w:uiPriority="68"/>
-    <w:lsdException w:name="Medium Grid 3 Accent 3" w:uiPriority="69"/>
-    <w:lsdException w:name="Dark List Accent 3" w:uiPriority="70"/>
-    <w:lsdException w:name="Colorful Shading Accent 3" w:uiPriority="71"/>
-    <w:lsdException w:name="Colorful List Accent 3" w:uiPriority="72"/>
-    <w:lsdException w:name="Colorful Grid Accent 3" w:uiPriority="73"/>
-    <w:lsdException w:name="Light Shading Accent 4" w:uiPriority="60"/>
-    <w:lsdException w:name="Light List Accent 4" w:uiPriority="61"/>
-    <w:lsdException w:name="Light Grid Accent 4" w:uiPriority="62"/>
-    <w:lsdException w:name="Medium Shading 1 Accent 4" w:uiPriority="63"/>
-    <w:lsdException w:name="Medium Shading 2 Accent 4" w:uiPriority="64"/>
-    <w:lsdException w:name="Medium List 1 Accent 4" w:uiPriority="65"/>
-    <w:lsdException w:name="Medium List 2 Accent 4" w:uiPriority="66"/>
-    <w:lsdException w:name="Medium Grid 1 Accent 4" w:uiPriority="67"/>
-    <w:lsdException w:name="Medium Grid 2 Accent 4" w:uiPriority="68"/>
-    <w:lsdException w:name="Medium Grid 3 Accent 4" w:uiPriority="69"/>
-    <w:lsdException w:name="Dark List Accent 4" w:uiPriority="70"/>
-    <w:lsdException w:name="Colorful Shading Accent 4" w:uiPriority="71"/>
-    <w:lsdException w:name="Colorful List Accent 4" w:uiPriority="72"/>
-    <w:lsdException w:name="Colorful Grid Accent 4" w:uiPriority="73"/>
-    <w:lsdException w:name="Light Shading Accent 5" w:uiPriority="60"/>
-    <w:lsdException w:name="Light List Accent 5" w:uiPriority="61"/>
-    <w:lsdException w:name="Light Grid Accent 5" w:uiPriority="62"/>
-    <w:lsdException w:name="Medium Shading 1 Accent 5" w:uiPriority="63"/>
-    <w:lsdException w:name="Medium Shading 2 Accent 5" w:uiPriority="64"/>
-    <w:lsdException w:name="Medium List 1 Accent 5" w:uiPriority="65"/>
-    <w:lsdException w:name="Medium List 2 Accent 5" w:uiPriority="66"/>
-    <w:lsdException w:name="Medium Grid 1 Accent 5" w:uiPriority="67"/>
-    <w:lsdException w:name="Medium Grid 2 Accent 5" w:uiPriority="68"/>
-    <w:lsdException w:name="Medium Grid 3 Accent 5" w:uiPriority="69"/>
-    <w:lsdException w:name="Dark List Accent 5" w:uiPriority="70"/>
-    <w:lsdException w:name="Colorful Shading Accent 5" w:uiPriority="71"/>
-    <w:lsdException w:name="Colorful List Accent 5" w:uiPriority="72"/>
-    <w:lsdException w:name="Colorful Grid Accent 5" w:uiPriority="73"/>
-    <w:lsdException w:name="Light Shading Accent 6" w:uiPriority="60"/>
-    <w:lsdException w:name="Light List Accent 6" w:uiPriority="61"/>
-    <w:lsdException w:name="Light Grid Accent 6" w:uiPriority="62"/>
-    <w:lsdException w:name="Medium Shading 1 Accent 6" w:uiPriority="63"/>
-    <w:lsdException w:name="Medium Shading 2 Accent 6" w:uiPriority="64"/>
-    <w:lsdException w:name="Medium List 1 Accent 6" w:uiPriority="65"/>
-    <w:lsdException w:name="Medium List 2 Accent 6" w:uiPriority="66"/>
-    <w:lsdException w:name="Medium Grid 1 Accent 6" w:uiPriority="67"/>
-    <w:lsdException w:name="Medium Grid 2 Accent 6" w:uiPriority="68"/>
-    <w:lsdException w:name="Medium Grid 3 Accent 6" w:uiPriority="69"/>
-    <w:lsdException w:name="Dark List Accent 6" w:uiPriority="70"/>
-    <w:lsdException w:name="Colorful Shading Accent 6" w:uiPriority="71"/>
-    <w:lsdException w:name="Colorful List Accent 6" w:uiPriority="72"/>
-    <w:lsdException w:name="Colorful Grid Accent 6" w:uiPriority="73"/>
-    <w:lsdException w:name="Subtle Emphasis" w:uiPriority="19" w:qFormat="1"/>
-    <w:lsdException w:name="Intense Emphasis" w:uiPriority="21" w:qFormat="1"/>
-    <w:lsdException w:name="Subtle Reference" w:uiPriority="31" w:qFormat="1"/>
-    <w:lsdException w:name="Intense Reference" w:uiPriority="32" w:qFormat="1"/>
-    <w:lsdException w:name="Book Title" w:uiPriority="33" w:qFormat="1"/>
-    <w:lsdException w:name="Bibliography" w:semiHidden="1" w:uiPriority="37" w:unhideWhenUsed="1"/>
-    <w:lsdException w:name="TOC Heading" w:semiHidden="1" w:uiPriority="39" w:unhideWhenUsed="1" w:qFormat="1"/>
-    <w:lsdException w:name="Plain Table 1" w:uiPriority="41"/>
-    <w:lsdException w:name="Plain Table 2" w:uiPriority="42"/>
-    <w:lsdException w:name="Plain Table 3" w:uiPriority="43"/>
-    <w:lsdException w:name="Plain Table 4" w:uiPriority="44"/>
-    <w:lsdException w:name="Plain Table 5" w:uiPriority="45"/>
-    <w:lsdException w:name="Grid Table Light" w:uiPriority="40"/>
-    <w:lsdException w:name="Grid Table 1 Light" w:uiPriority="46"/>
-    <w:lsdException w:name="Grid Table 2" w:uiPriority="47"/>
-    <w:lsdException w:name="Grid Table 3" w:uiPriority="48"/>
-    <w:lsdException w:name="Grid Table 4" w:uiPriority="49"/>
-    <w:lsdException w:name="Grid Table 5 Dark" w:uiPriority="50"/>
-    <w:lsdException w:name="Grid Table 6 Colorful" w:uiPriority="51"/>
-    <w:lsdException w:name="Grid Table 7 Colorful" w:uiPriority="52"/>
-    <w:lsdException w:name="Grid Table 1 Light Accent 1" w:uiPriority="46"/>
-    <w:lsdException w:name="Grid Table 2 Accent 1" w:uiPriority="47"/>
-    <w:lsdException w:name="Grid Table 3 Accent 1" w:uiPriority="48"/>
-    <w:lsdException w:name="Grid Table 4 Accent 1" w:uiPriority="49"/>
-    <w:lsdException w:name="Grid Table 5 Dark Accent 1" w:uiPriority="50"/>
-    <w:lsdException w:name="Grid Table 6 Colorful Accent 1" w:uiPriority="51"/>
-    <w:lsdException w:name="Grid Table 7 Colorful Accent 1" w:uiPriority="52"/>
-    <w:lsdException w:name="Grid Table 1 Light Accent 2" w:uiPriority="46"/>
-    <w:lsdException w:name="Grid Table 2 Accent 2" w:uiPriority="47"/>
-    <w:lsdException w:name="Grid Table 3 Accent 2" w:uiPriority="48"/>
-    <w:lsdException w:name="Grid Table 4 Accent 2" w:uiPriority="49"/>
-    <w:lsdException w:name="Grid Table 5 Dark Accent 2" w:uiPriority="50"/>
-    <w:lsdException w:name="Grid Table 6 Colorful Accent 2" w:uiPriority="51"/>
-    <w:lsdException w:name="Grid Table 7 Colorful Accent 2" w:uiPriority="52"/>
-    <w:lsdException w:name="Grid Table 1 Light Accent 3" w:uiPriority="46"/>
-    <w:lsdException w:name="Grid Table 2 Accent 3" w:uiPriority="47"/>
-    <w:lsdException w:name="Grid Table 3 Accent 3" w:uiPriority="48"/>
-    <w:lsdException w:name="Grid Table 4 Accent 3" w:uiPriority="49"/>
-    <w:lsdException w:name="Grid Table 5 Dark Accent 3" w:uiPriority="50"/>
-    <w:lsdException w:name="Grid Table 6 Colorful Accent 3" w:uiPriority="51"/>
-    <w:lsdException w:name="Grid Table 7 Colorful Accent 3" w:uiPriority="52"/>
-    <w:lsdException w:name="Grid Table 1 Light Accent 4" w:uiPriority="46"/>
-    <w:lsdException w:name="Grid Table 2 Accent 4" w:uiPriority="47"/>
-    <w:lsdException w:name="Grid Table 3 Accent 4" w:uiPriority="48"/>
-    <w:lsdException w:name="Grid Table 4 Accent 4" w:uiPriority="49"/>
-    <w:lsdException w:name="Grid Table 5 Dark Accent 4" w:uiPriority="50"/>
-    <w:lsdException w:name="Grid Table 6 Colorful Accent 4" w:uiPriority="51"/>
-    <w:lsdException w:name="Grid Table 7 Colorful Accent 4" w:uiPriority="52"/>
-    <w:lsdException w:name="Grid Table 1 Light Accent 5" w:uiPriority="46"/>
-    <w:lsdException w:name="Grid Table 2 Accent 5" w:uiPriority="47"/>
-    <w:lsdException w:name="Grid Table 3 Accent 5" w:uiPriority="48"/>
-    <w:lsdException w:name="Grid Table 4 Accent 5" w:uiPriority="49"/>
-    <w:lsdException w:name="Grid Table 5 Dark Accent 5" w:uiPriority="50"/>
-    <w:lsdException w:name="Grid Table 6 Colorful Accent 5" w:uiPriority="51"/>
-    <w:lsdException w:name="Grid Table 7 Colorful Accent 5" w:uiPriority="52"/>
-    <w:lsdException w:name="Grid Table 1 Light Accent 6" w:uiPriority="46"/>
-    <w:lsdException w:name="Grid Table 2 Accent 6" w:uiPriority="47"/>
-    <w:lsdException w:name="Grid Table 3 Accent 6" w:uiPriority="48"/>
-    <w:lsdException w:name="Grid Table 4 Accent 6" w:uiPriority="49"/>
-    <w:lsdException w:name="Grid Table 5 Dark Accent 6" w:uiPriority="50"/>
-    <w:lsdException w:name="Grid Table 6 Colorful Accent 6" w:uiPriority="51"/>
-    <w:lsdException w:name="Grid Table 7 Colorful Accent 6" w:uiPriority="52"/>
-    <w:lsdException w:name="List Table 1 Light" w:uiPriority="46"/>
-    <w:lsdException w:name="List Table 2" w:uiPriority="47"/>
-    <w:lsdException w:name="List Table 3" w:uiPriority="48"/>
-    <w:lsdException w:name="List Table 4" w:uiPriority="49"/>
-    <w:lsdException w:name="List Table 5 Dark" w:uiPriority="50"/>
-    <w:lsdException w:name="List Table 6 Colorful" w:uiPriority="51"/>
-    <w:lsdException w:name="List Table 7 Colorful" w:uiPriority="52"/>
-    <w:lsdException w:name="List Table 1 Light Accent 1" w:uiPriority="46"/>
-    <w:lsdException w:name="List Table 2 Accent 1" w:uiPriority="47"/>
-    <w:lsdException w:name="List Table 3 Accent 1" w:uiPriority="48"/>
-    <w:lsdException w:name="List Table 4 Accent 1" w:uiPriority="49"/>
-    <w:lsdException w:name="List Table 5 Dark Accent 1" w:uiPriority="50"/>
-    <w:lsdException w:name="List Table 6 Colorful Accent 1" w:uiPriority="51"/>
-    <w:lsdException w:name="List Table 7 Colorful Accent 1" w:uiPriority="52"/>
-    <w:lsdException w:name="List Table 1 Light Accent 2" w:uiPriority="46"/>
-    <w:lsdException w:name="List Table 2 Accent 2" w:uiPriority="47"/>
-    <w:lsdException w:name="List Table 3 Accent 2" w:uiPriority="48"/>
-    <w:lsdException w:name="List Table 4 Accent 2" w:uiPriority="49"/>
-    <w:lsdException w:name="List Table 5 Dark Accent 2" w:uiPriority="50"/>
-    <w:lsdException w:name="List Table 6 Colorful Accent 2" w:uiPriority="51"/>
-    <w:lsdException w:name="List Table 7 Colorful Accent 2" w:uiPriority="52"/>
-    <w:lsdException w:name="List Table 1 Light Accent 3" w:uiPriority="46"/>
-    <w:lsdException w:name="List Table 2 Accent 3" w:uiPriority="47"/>
-    <w:lsdException w:name="List Table 3 Accent 3" w:uiPriority="48"/>
-    <w:lsdException w:name="List Table 4 Accent 3" w:uiPriority="49"/>
-    <w:lsdException w:name="List Table 5 Dark Accent 3" w:uiPriority="50"/>
-    <w:lsdException w:name="List Table 6 Colorful Accent 3" w:uiPriority="51"/>
-    <w:lsdException w:name="List Table 7 Colorful Accent 3" w:uiPriority="52"/>
-    <w:lsdException w:name="List Table 1 Light Accent 4" w:uiPriority="46"/>
-    <w:lsdException w:name="List Table 2 Accent 4" w:uiPriority="47"/>
-    <w:lsdException w:name="List Table 3 Accent 4" w:uiPriority="48"/>
-    <w:lsdException w:name="List Table 4 Accent 4" w:uiPriority="49"/>
-    <w:lsdException w:name="List Table 5 Dark Accent 4" w:uiPriority="50"/>
-    <w:lsdException w:name="List Table 6 Colorful Accent 4" w:uiPriority="51"/>
-    <w:lsdException w:name="List Table 7 Colorful Accent 4" w:uiPriority="52"/>
-    <w:lsdException w:name="List Table 1 Light Accent 5" w:uiPriority="46"/>
-    <w:lsdException w:name="List Table 2 Accent 5" w:uiPriority="47"/>
-    <w:lsdException w:name="List Table 3 Accent 5" w:uiPriority="48"/>
-    <w:lsdException w:name="List Table 4 Accent 5" w:uiPriority="49"/>
-    <w:lsdException w:name="List Table 5 Dark Accent 5" w:uiPriority="50"/>
-    <w:lsdException w:name="List Table 6 Colorful Accent 5" w:uiPriority="51"/>
-    <w:lsdException w:name="List Table 7 Colorful Accent 5" w:uiPriority="52"/>
-    <w:lsdException w:name="List Table 1 Light Accent 6" w:uiPriority="46"/>
-    <w:lsdException w:name="List Table 2 Accent 6" w:uiPriority="47"/>
-    <w:lsdException w:name="List Table 3 Accent 6" w:uiPriority="48"/>
-    <w:lsdException w:name="List Table 4 Accent 6" w:uiPriority="49"/>
-    <w:lsdException w:name="List Table 5 Dark Accent 6" w:uiPriority="50"/>
-    <w:lsdException w:name="List Table 6 Colorful Accent 6" w:uiPriority="51"/>
-    <w:lsdException w:name="List Table 7 Colorful Accent 6" w:uiPriority="52"/>
+  <w:latentStyles w:defLockedState="0" w:defUIPriority="99" w:defSemiHidden="1" w:defUnhideWhenUsed="1" w:defQFormat="0" w:count="267">
+    <w:lsdException w:name="Normal" w:semiHidden="0" w:uiPriority="0" w:unhideWhenUsed="0" w:qFormat="1"/>
+    <w:lsdException w:name="heading 1" w:semiHidden="0" w:uiPriority="9" w:unhideWhenUsed="0" w:qFormat="1"/>
+    <w:lsdException w:name="heading 2" w:uiPriority="9" w:qFormat="1"/>
+    <w:lsdException w:name="heading 3" w:uiPriority="9" w:qFormat="1"/>
+    <w:lsdException w:name="heading 4" w:uiPriority="9" w:qFormat="1"/>
+    <w:lsdException w:name="heading 5" w:uiPriority="9" w:qFormat="1"/>
+    <w:lsdException w:name="heading 6" w:uiPriority="9" w:qFormat="1"/>
+    <w:lsdException w:name="heading 7" w:uiPriority="9" w:qFormat="1"/>
+    <w:lsdException w:name="heading 8" w:uiPriority="9" w:qFormat="1"/>
+    <w:lsdException w:name="heading 9" w:uiPriority="9" w:qFormat="1"/>
+    <w:lsdException w:name="toc 1" w:uiPriority="39"/>
+    <w:lsdException w:name="toc 2" w:uiPriority="39"/>
+    <w:lsdException w:name="toc 3" w:uiPriority="39"/>
+    <w:lsdException w:name="toc 4" w:uiPriority="39"/>
+    <w:lsdException w:name="toc 5" w:uiPriority="39"/>
+    <w:lsdException w:name="toc 6" w:uiPriority="39"/>
+    <w:lsdException w:name="toc 7" w:uiPriority="39"/>
+    <w:lsdException w:name="toc 8" w:uiPriority="39"/>
+    <w:lsdException w:name="toc 9" w:uiPriority="39"/>
+    <w:lsdException w:name="caption" w:uiPriority="35" w:qFormat="1"/>
+    <w:lsdException w:name="Title" w:semiHidden="0" w:uiPriority="10" w:unhideWhenUsed="0" w:qFormat="1"/>
+    <w:lsdException w:name="Default Paragraph Font" w:uiPriority="1"/>
+    <w:lsdException w:name="Subtitle" w:semiHidden="0" w:uiPriority="11" w:unhideWhenUsed="0" w:qFormat="1"/>
+    <w:lsdException w:name="Strong" w:semiHidden="0" w:uiPriority="22" w:unhideWhenUsed="0" w:qFormat="1"/>
+    <w:lsdException w:name="Emphasis" w:semiHidden="0" w:uiPriority="20" w:unhideWhenUsed="0" w:qFormat="1"/>
+    <w:lsdException w:name="Table Grid" w:semiHidden="0" w:uiPriority="59" w:unhideWhenUsed="0"/>
+    <w:lsdException w:name="Placeholder Text" w:unhideWhenUsed="0"/>
+    <w:lsdException w:name="No Spacing" w:semiHidden="0" w:uiPriority="1" w:unhideWhenUsed="0" w:qFormat="1"/>
+    <w:lsdException w:name="Light Shading" w:semiHidden="0" w:uiPriority="60" w:unhideWhenUsed="0"/>
+    <w:lsdException w:name="Light List" w:semiHidden="0" w:uiPriority="61" w:unhideWhenUsed="0"/>
+    <w:lsdException w:name="Light Grid" w:semiHidden="0" w:uiPriority="62" w:unhideWhenUsed="0"/>
+    <w:lsdException w:name="Medium Shading 1" w:semiHidden="0" w:uiPriority="63" w:unhideWhenUsed="0"/>
+    <w:lsdException w:name="Medium Shading 2" w:semiHidden="0" w:uiPriority="64" w:unhideWhenUsed="0"/>
+    <w:lsdException w:name="Medium List 1" w:semiHidden="0" w:uiPriority="65" w:unhideWhenUsed="0"/>
+    <w:lsdException w:name="Medium List 2" w:semiHidden="0" w:uiPriority="66" w:unhideWhenUsed="0"/>
+    <w:lsdException w:name="Medium Grid 1" w:semiHidden="0" w:uiPriority="67" w:unhideWhenUsed="0"/>
+    <w:lsdException w:name="Medium Grid 2" w:semiHidden="0" w:uiPriority="68" w:unhideWhenUsed="0"/>
+    <w:lsdException w:name="Medium Grid 3" w:semiHidden="0" w:uiPriority="69" w:unhideWhenUsed="0"/>
+    <w:lsdException w:name="Dark List" w:semiHidden="0" w:uiPriority="70" w:unhideWhenUsed="0"/>
+    <w:lsdException w:name="Colorful Shading" w:semiHidden="0" w:uiPriority="71" w:unhideWhenUsed="0"/>
+    <w:lsdException w:name="Colorful List" w:semiHidden="0" w:uiPriority="72" w:unhideWhenUsed="0"/>
+    <w:lsdException w:name="Colorful Grid" w:semiHidden="0" w:uiPriority="73" w:unhideWhenUsed="0"/>
+    <w:lsdException w:name="Light Shading Accent 1" w:semiHidden="0" w:uiPriority="60" w:unhideWhenUsed="0"/>
+    <w:lsdException w:name="Light List Accent 1" w:semiHidden="0" w:uiPriority="61" w:unhideWhenUsed="0"/>
+    <w:lsdException w:name="Light Grid Accent 1" w:semiHidden="0" w:uiPriority="62" w:unhideWhenUsed="0"/>
+    <w:lsdException w:name="Medium Shading 1 Accent 1" w:semiHidden="0" w:uiPriority="63" w:unhideWhenUsed="0"/>
+    <w:lsdException w:name="Medium Shading 2 Accent 1" w:semiHidden="0" w:uiPriority="64" w:unhideWhenUsed="0"/>
+    <w:lsdException w:name="Medium List 1 Accent 1" w:semiHidden="0" w:uiPriority="65" w:unhideWhenUsed="0"/>
+    <w:lsdException w:name="Revision" w:unhideWhenUsed="0"/>
+    <w:lsdException w:name="List Paragraph" w:semiHidden="0" w:uiPriority="34" w:unhideWhenUsed="0" w:qFormat="1"/>
+    <w:lsdException w:name="Quote" w:semiHidden="0" w:uiPriority="29" w:unhideWhenUsed="0" w:qFormat="1"/>
+    <w:lsdException w:name="Intense Quote" w:semiHidden="0" w:uiPriority="30" w:unhideWhenUsed="0" w:qFormat="1"/>
+    <w:lsdException w:name="Medium List 2 Accent 1" w:semiHidden="0" w:uiPriority="66" w:unhideWhenUsed="0"/>
+    <w:lsdException w:name="Medium Grid 1 Accent 1" w:semiHidden="0" w:uiPriority="67" w:unhideWhenUsed="0"/>
+    <w:lsdException w:name="Medium Grid 2 Accent 1" w:semiHidden="0" w:uiPriority="68" w:unhideWhenUsed="0"/>
+    <w:lsdException w:name="Medium Grid 3 Accent 1" w:semiHidden="0" w:uiPriority="69" w:unhideWhenUsed="0"/>
+    <w:lsdException w:name="Dark List Accent 1" w:semiHidden="0" w:uiPriority="70" w:unhideWhenUsed="0"/>
+    <w:lsdException w:name="Colorful Shading Accent 1" w:semiHidden="0" w:uiPriority="71" w:unhideWhenUsed="0"/>
+    <w:lsdException w:name="Colorful List Accent 1" w:semiHidden="0" w:uiPriority="72" w:unhideWhenUsed="0"/>
+    <w:lsdException w:name="Colorful Grid Accent 1" w:semiHidden="0" w:uiPriority="73" w:unhideWhenUsed="0"/>
+    <w:lsdException w:name="Light Shading Accent 2" w:semiHidden="0" w:uiPriority="60" w:unhideWhenUsed="0"/>
+    <w:lsdException w:name="Light List Accent 2" w:semiHidden="0" w:uiPriority="61" w:unhideWhenUsed="0"/>
+    <w:lsdException w:name="Light Grid Accent 2" w:semiHidden="0" w:uiPriority="62" w:unhideWhenUsed="0"/>
+    <w:lsdException w:name="Medium Shading 1 Accent 2" w:semiHidden="0" w:uiPriority="63" w:unhideWhenUsed="0"/>
+    <w:lsdException w:name="Medium Shading 2 Accent 2" w:semiHidden="0" w:uiPriority="64" w:unhideWhenUsed="0"/>
+    <w:lsdException w:name="Medium List 1 Accent 2" w:semiHidden="0" w:uiPriority="65" w:unhideWhenUsed="0"/>
+    <w:lsdException w:name="Medium List 2 Accent 2" w:semiHidden="0" w:uiPriority="66" w:unhideWhenUsed="0"/>
+    <w:lsdException w:name="Medium Grid 1 Accent 2" w:semiHidden="0" w:uiPriority="67" w:unhideWhenUsed="0"/>
+    <w:lsdException w:name="Medium Grid 2 Accent 2" w:semiHidden="0" w:uiPriority="68" w:unhideWhenUsed="0"/>
+    <w:lsdException w:name="Medium Grid 3 Accent 2" w:semiHidden="0" w:uiPriority="69" w:unhideWhenUsed="0"/>
+    <w:lsdException w:name="Dark List Accent 2" w:semiHidden="0" w:uiPriority="70" w:unhideWhenUsed="0"/>
+    <w:lsdException w:name="Colorful Shading Accent 2" w:semiHidden="0" w:uiPriority="71" w:unhideWhenUsed="0"/>
+    <w:lsdException w:name="Colorful List Accent 2" w:semiHidden="0" w:uiPriority="72" w:unhideWhenUsed="0"/>
+    <w:lsdException w:name="Colorful Grid Accent 2" w:semiHidden="0" w:uiPriority="73" w:unhideWhenUsed="0"/>
+    <w:lsdException w:name="Light Shading Accent 3" w:semiHidden="0" w:uiPriority="60" w:unhideWhenUsed="0"/>
+    <w:lsdException w:name="Light List Accent 3" w:semiHidden="0" w:uiPriority="61" w:unhideWhenUsed="0"/>
+    <w:lsdException w:name="Light Grid Accent 3" w:semiHidden="0" w:uiPriority="62" w:unhideWhenUsed="0"/>
+    <w:lsdException w:name="Medium Shading 1 Accent 3" w:semiHidden="0" w:uiPriority="63" w:unhideWhenUsed="0"/>
+    <w:lsdException w:name="Medium Shading 2 Accent 3" w:semiHidden="0" w:uiPriority="64" w:unhideWhenUsed="0"/>
+    <w:lsdException w:name="Medium List 1 Accent 3" w:semiHidden="0" w:uiPriority="65" w:unhideWhenUsed="0"/>
+    <w:lsdException w:name="Medium List 2 Accent 3" w:semiHidden="0" w:uiPriority="66" w:unhideWhenUsed="0"/>
+    <w:lsdException w:name="Medium Grid 1 Accent 3" w:semiHidden="0" w:uiPriority="67" w:unhideWhenUsed="0"/>
+    <w:lsdException w:name="Medium Grid 2 Accent 3" w:semiHidden="0" w:uiPriority="68" w:unhideWhenUsed="0"/>
+    <w:lsdException w:name="Medium Grid 3 Accent 3" w:semiHidden="0" w:uiPriority="69" w:unhideWhenUsed="0"/>
+    <w:lsdException w:name="Dark List Accent 3" w:semiHidden="0" w:uiPriority="70" w:unhideWhenUsed="0"/>
+    <w:lsdException w:name="Colorful Shading Accent 3" w:semiHidden="0" w:uiPriority="71" w:unhideWhenUsed="0"/>
+    <w:lsdException w:name="Colorful List Accent 3" w:semiHidden="0" w:uiPriority="72" w:unhideWhenUsed="0"/>
+    <w:lsdException w:name="Colorful Grid Accent 3" w:semiHidden="0" w:uiPriority="73" w:unhideWhenUsed="0"/>
+    <w:lsdException w:name="Light Shading Accent 4" w:semiHidden="0" w:uiPriority="60" w:unhideWhenUsed="0"/>
+    <w:lsdException w:name="Light List Accent 4" w:semiHidden="0" w:uiPriority="61" w:unhideWhenUsed="0"/>
+    <w:lsdException w:name="Light Grid Accent 4" w:semiHidden="0" w:uiPriority="62" w:unhideWhenUsed="0"/>
+    <w:lsdException w:name="Medium Shading 1 Accent 4" w:semiHidden="0" w:uiPriority="63" w:unhideWhenUsed="0"/>
+    <w:lsdException w:name="Medium Shading 2 Accent 4" w:semiHidden="0" w:uiPriority="64" w:unhideWhenUsed="0"/>
+    <w:lsdException w:name="Medium List 1 Accent 4" w:semiHidden="0" w:uiPriority="65" w:unhideWhenUsed="0"/>
+    <w:lsdException w:name="Medium List 2 Accent 4" w:semiHidden="0" w:uiPriority="66" w:unhideWhenUsed="0"/>
+    <w:lsdException w:name="Medium Grid 1 Accent 4" w:semiHidden="0" w:uiPriority="67" w:unhideWhenUsed="0"/>
+    <w:lsdException w:name="Medium Grid 2 Accent 4" w:semiHidden="0" w:uiPriority="68" w:unhideWhenUsed="0"/>
+    <w:lsdException w:name="Medium Grid 3 Accent 4" w:semiHidden="0" w:uiPriority="69" w:unhideWhenUsed="0"/>
+    <w:lsdException w:name="Dark List Accent 4" w:semiHidden="0" w:uiPriority="70" w:unhideWhenUsed="0"/>
+    <w:lsdException w:name="Colorful Shading Accent 4" w:semiHidden="0" w:uiPriority="71" w:unhideWhenUsed="0"/>
+    <w:lsdException w:name="Colorful List Accent 4" w:semiHidden="0" w:uiPriority="72" w:unhideWhenUsed="0"/>
+    <w:lsdException w:name="Colorful Grid Accent 4" w:semiHidden="0" w:uiPriority="73" w:unhideWhenUsed="0"/>
+    <w:lsdException w:name="Light Shading Accent 5" w:semiHidden="0" w:uiPriority="60" w:unhideWhenUsed="0"/>
+    <w:lsdException w:name="Light List Accent 5" w:semiHidden="0" w:uiPriority="61" w:unhideWhenUsed="0"/>
+    <w:lsdException w:name="Light Grid Accent 5" w:semiHidden="0" w:uiPriority="62" w:unhideWhenUsed="0"/>
+    <w:lsdException w:name="Medium Shading 1 Accent 5" w:semiHidden="0" w:uiPriority="63" w:unhideWhenUsed="0"/>
+    <w:lsdException w:name="Medium Shading 2 Accent 5" w:semiHidden="0" w:uiPriority="64" w:unhideWhenUsed="0"/>
+    <w:lsdException w:name="Medium List 1 Accent 5" w:semiHidden="0" w:uiPriority="65" w:unhideWhenUsed="0"/>
+    <w:lsdException w:name="Medium List 2 Accent 5" w:semiHidden="0" w:uiPriority="66" w:unhideWhenUsed="0"/>
+    <w:lsdException w:name="Medium Grid 1 Accent 5" w:semiHidden="0" w:uiPriority="67" w:unhideWhenUsed="0"/>
+    <w:lsdException w:name="Medium Grid 2 Accent 5" w:semiHidden="0" w:uiPriority="68" w:unhideWhenUsed="0"/>
+    <w:lsdException w:name="Medium Grid 3 Accent 5" w:semiHidden="0" w:uiPriority="69" w:unhideWhenUsed="0"/>
+    <w:lsdException w:name="Dark List Accent 5" w:semiHidden="0" w:uiPriority="70" w:unhideWhenUsed="0"/>
+    <w:lsdException w:name="Colorful Shading Accent 5" w:semiHidden="0" w:uiPriority="71" w:unhideWhenUsed="0"/>
+    <w:lsdException w:name="Colorful List Accent 5" w:semiHidden="0" w:uiPriority="72" w:unhideWhenUsed="0"/>
+    <w:lsdException w:name="Colorful Grid Accent 5" w:semiHidden="0" w:uiPriority="73" w:unhideWhenUsed="0"/>
+    <w:lsdException w:name="Light Shading Accent 6" w:semiHidden="0" w:uiPriority="60" w:unhideWhenUsed="0"/>
+    <w:lsdException w:name="Light List Accent 6" w:semiHidden="0" w:uiPriority="61" w:unhideWhenUsed="0"/>
+    <w:lsdException w:name="Light Grid Accent 6" w:semiHidden="0" w:uiPriority="62" w:unhideWhenUsed="0"/>
+    <w:lsdException w:name="Medium Shading 1 Accent 6" w:semiHidden="0" w:uiPriority="63" w:unhideWhenUsed="0"/>
+    <w:lsdException w:name="Medium Shading 2 Accent 6" w:semiHidden="0" w:uiPriority="64" w:unhideWhenUsed="0"/>
+    <w:lsdException w:name="Medium List 1 Accent 6" w:semiHidden="0" w:uiPriority="65" w:unhideWhenUsed="0"/>
+    <w:lsdException w:name="Medium List 2 Accent 6" w:semiHidden="0" w:uiPriority="66" w:unhideWhenUsed="0"/>
+    <w:lsdException w:name="Medium Grid 1 Accent 6" w:semiHidden="0" w:uiPriority="67" w:unhideWhenUsed="0"/>
+    <w:lsdException w:name="Medium Grid 2 Accent 6" w:semiHidden="0" w:uiPriority="68" w:unhideWhenUsed="0"/>
+    <w:lsdException w:name="Medium Grid 3 Accent 6" w:semiHidden="0" w:uiPriority="69" w:unhideWhenUsed="0"/>
+    <w:lsdException w:name="Dark List Accent 6" w:semiHidden="0" w:uiPriority="70" w:unhideWhenUsed="0"/>
+    <w:lsdException w:name="Colorful Shading Accent 6" w:semiHidden="0" w:uiPriority="71" w:unhideWhenUsed="0"/>
+    <w:lsdException w:name="Colorful List Accent 6" w:semiHidden="0" w:uiPriority="72" w:unhideWhenUsed="0"/>
+    <w:lsdException w:name="Colorful Grid Accent 6" w:semiHidden="0" w:uiPriority="73" w:unhideWhenUsed="0"/>
+    <w:lsdException w:name="Subtle Emphasis" w:semiHidden="0" w:uiPriority="19" w:unhideWhenUsed="0" w:qFormat="1"/>
+    <w:lsdException w:name="Intense Emphasis" w:semiHidden="0" w:uiPriority="21" w:unhideWhenUsed="0" w:qFormat="1"/>
+    <w:lsdException w:name="Subtle Reference" w:semiHidden="0" w:uiPriority="31" w:unhideWhenUsed="0" w:qFormat="1"/>
+    <w:lsdException w:name="Intense Reference" w:semiHidden="0" w:uiPriority="32" w:unhideWhenUsed="0" w:qFormat="1"/>
+    <w:lsdException w:name="Book Title" w:semiHidden="0" w:uiPriority="33" w:unhideWhenUsed="0" w:qFormat="1"/>
+    <w:lsdException w:name="Bibliography" w:uiPriority="37"/>
+    <w:lsdException w:name="TOC Heading" w:uiPriority="39" w:qFormat="1"/>
+  </w:latentStyles>
+  <w:style w:type="paragraph" w:default="1" w:styleId="Normal">
+    <w:name w:val="Normal"/>
+    <w:qFormat/>
+  </w:style>
+  <w:style w:type="character" w:default="1" w:styleId="DefaultParagraphFont">
+    <w:name w:val="Default Paragraph Font"/>
+    <w:uiPriority w:val="1"/>
+    <w:semiHidden/>
+    <w:unhideWhenUsed/>
+  </w:style>
+  <w:style w:type="table" w:default="1" w:styleId="TableNormal">
+    <w:name w:val="Normal Table"/>
+    <w:uiPriority w:val="99"/>
+    <w:semiHidden/>
+    <w:unhideWhenUsed/>
+    <w:tblPr>
+      <w:tblInd w:w="0" w:type="dxa"/>
+      <w:tblCellMar>
+        <w:top w:w="0" w:type="dxa"/>
+        <w:left w:w="108" w:type="dxa"/>
+        <w:bottom w:w="0" w:type="dxa"/>
+        <w:right w:w="108" w:type="dxa"/>
+      </w:tblCellMar>
+    </w:tblPr>
+  </w:style>
+  <w:style w:type="numbering" w:default="1" w:styleId="NoList">
+    <w:name w:val="No List"/>
+    <w:uiPriority w:val="99"/>
+    <w:semiHidden/>
+    <w:unhideWhenUsed/>
+  </w:style>
+  <w:style w:type="paragraph" w:styleId="ListParagraph">
+    <w:name w:val="List Paragraph"/>
+    <w:basedOn w:val="Normal"/>
+    <w:uiPriority w:val="34"/>
+    <w:qFormat/>
+    <w:rsid w:val="000933E5"/>
+    <w:pPr>
+      <w:ind w:left="720"/>
+      <w:contextualSpacing/>
+    </w:pPr>
+  </w:style>
+  <w:style w:type="paragraph" w:styleId="BalloonText">
+    <w:name w:val="Balloon Text"/>
+    <w:basedOn w:val="Normal"/>
+    <w:link w:val="BalloonTextChar"/>
+    <w:uiPriority w:val="99"/>
+    <w:semiHidden/>
+    <w:unhideWhenUsed/>
+    <w:rsid w:val="00840808"/>
+    <w:pPr>
+      <w:spacing w:after="0" w:line="240" w:lineRule="auto"/>
+    </w:pPr>
+    <w:rPr>
+      <w:rFonts w:ascii="Tahoma" w:hAnsi="Tahoma" w:cs="Tahoma"/>
+      <w:sz w:val="16"/>
+      <w:szCs w:val="16"/>
+    </w:rPr>
+  </w:style>
+  <w:style w:type="character" w:customStyle="1" w:styleId="BalloonTextChar">
+    <w:name w:val="Balloon Text Char"/>
+    <w:basedOn w:val="DefaultParagraphFont"/>
+    <w:link w:val="BalloonText"/>
+    <w:uiPriority w:val="99"/>
+    <w:semiHidden/>
+    <w:rsid w:val="00840808"/>
+    <w:rPr>
+      <w:rFonts w:ascii="Tahoma" w:hAnsi="Tahoma" w:cs="Tahoma"/>
+      <w:sz w:val="16"/>
+      <w:szCs w:val="16"/>
+    </w:rPr>
+  </w:style>
+  <w:style w:type="character" w:styleId="Hyperlink">
+    <w:name w:val="Hyperlink"/>
+    <w:basedOn w:val="DefaultParagraphFont"/>
+    <w:uiPriority w:val="99"/>
+    <w:unhideWhenUsed/>
+    <w:rsid w:val="00840808"/>
+    <w:rPr>
+      <w:color w:val="0000FF" w:themeColor="hyperlink"/>
+      <w:u w:val="single"/>
+    </w:rPr>
+  </w:style>
+</w:styles>
+</file>
+
+<file path=word/stylesWithEffects.xml><?xml version="1.0" encoding="utf-8"?>
+<w:styles xmlns:wpc="http://schemas.microsoft.com/office/word/2010/wordprocessingCanvas" xmlns:mc="http://schemas.openxmlformats.org/markup-compatibility/2006" xmlns:o="urn:schemas-microsoft-com:office:office" xmlns:r="http://schemas.openxmlformats.org/officeDocument/2006/relationships" xmlns:m="http://schemas.openxmlformats.org/officeDocument/2006/math" xmlns:v="urn:schemas-microsoft-com:vml" xmlns:wp14="http://schemas.microsoft.com/office/word/2010/wordprocessingDrawing" xmlns:wp="http://schemas.openxmlformats.org/drawingml/2006/wordprocessingDrawing" xmlns:w10="urn:schemas-microsoft-com:office:word" xmlns:w="http://schemas.openxmlformats.org/wordprocessingml/2006/main" xmlns:w14="http://schemas.microsoft.com/office/word/2010/wordml" xmlns:wpg="http://schemas.microsoft.com/office/word/2010/wordprocessingGroup" xmlns:wpi="http://schemas.microsoft.com/office/word/2010/wordprocessingInk" xmlns:wne="http://schemas.microsoft.com/office/word/2006/wordml" xmlns:wps="http://schemas.microsoft.com/office/word/2010/wordprocessingShape" mc:Ignorable="w14 wp14">
+  <w:docDefaults>
+    <w:rPrDefault>
+      <w:rPr>
+        <w:rFonts w:asciiTheme="minorHAnsi" w:eastAsiaTheme="minorHAnsi" w:hAnsiTheme="minorHAnsi" w:cstheme="minorBidi"/>
+        <w:sz w:val="22"/>
+        <w:szCs w:val="22"/>
+        <w:lang w:val="en-US" w:eastAsia="en-US" w:bidi="ar-SA"/>
+      </w:rPr>
+    </w:rPrDefault>
+    <w:pPrDefault>
+      <w:pPr>
+        <w:spacing w:after="200" w:line="276" w:lineRule="auto"/>
+      </w:pPr>
+    </w:pPrDefault>
+  </w:docDefaults>
+  <w:latentStyles w:defLockedState="0" w:defUIPriority="99" w:defSemiHidden="1" w:defUnhideWhenUsed="1" w:defQFormat="0" w:count="267">
+    <w:lsdException w:name="Normal" w:semiHidden="0" w:uiPriority="0" w:unhideWhenUsed="0" w:qFormat="1"/>
+    <w:lsdException w:name="heading 1" w:semiHidden="0" w:uiPriority="9" w:unhideWhenUsed="0" w:qFormat="1"/>
+    <w:lsdException w:name="heading 2" w:uiPriority="9" w:qFormat="1"/>
+    <w:lsdException w:name="heading 3" w:uiPriority="9" w:qFormat="1"/>
+    <w:lsdException w:name="heading 4" w:uiPriority="9" w:qFormat="1"/>
+    <w:lsdException w:name="heading 5" w:uiPriority="9" w:qFormat="1"/>
+    <w:lsdException w:name="heading 6" w:uiPriority="9" w:qFormat="1"/>
+    <w:lsdException w:name="heading 7" w:uiPriority="9" w:qFormat="1"/>
+    <w:lsdException w:name="heading 8" w:uiPriority="9" w:qFormat="1"/>
+    <w:lsdException w:name="heading 9" w:uiPriority="9" w:qFormat="1"/>
+    <w:lsdException w:name="toc 1" w:uiPriority="39"/>
+    <w:lsdException w:name="toc 2" w:uiPriority="39"/>
+    <w:lsdException w:name="toc 3" w:uiPriority="39"/>
+    <w:lsdException w:name="toc 4" w:uiPriority="39"/>
+    <w:lsdException w:name="toc 5" w:uiPriority="39"/>
+    <w:lsdException w:name="toc 6" w:uiPriority="39"/>
+    <w:lsdException w:name="toc 7" w:uiPriority="39"/>
+    <w:lsdException w:name="toc 8" w:uiPriority="39"/>
+    <w:lsdException w:name="toc 9" w:uiPriority="39"/>
+    <w:lsdException w:name="caption" w:uiPriority="35" w:qFormat="1"/>
+    <w:lsdException w:name="Title" w:semiHidden="0" w:uiPriority="10" w:unhideWhenUsed="0" w:qFormat="1"/>
+    <w:lsdException w:name="Default Paragraph Font" w:uiPriority="1"/>
+    <w:lsdException w:name="Subtitle" w:semiHidden="0" w:uiPriority="11" w:unhideWhenUsed="0" w:qFormat="1"/>
+    <w:lsdException w:name="Strong" w:semiHidden="0" w:uiPriority="22" w:unhideWhenUsed="0" w:qFormat="1"/>
+    <w:lsdException w:name="Emphasis" w:semiHidden="0" w:uiPriority="20" w:unhideWhenUsed="0" w:qFormat="1"/>
+    <w:lsdException w:name="Table Grid" w:semiHidden="0" w:uiPriority="59" w:unhideWhenUsed="0"/>
+    <w:lsdException w:name="Placeholder Text" w:unhideWhenUsed="0"/>
+    <w:lsdException w:name="No Spacing" w:semiHidden="0" w:uiPriority="1" w:unhideWhenUsed="0" w:qFormat="1"/>
+    <w:lsdException w:name="Light Shading" w:semiHidden="0" w:uiPriority="60" w:unhideWhenUsed="0"/>
+    <w:lsdException w:name="Light List" w:semiHidden="0" w:uiPriority="61" w:unhideWhenUsed="0"/>
+    <w:lsdException w:name="Light Grid" w:semiHidden="0" w:uiPriority="62" w:unhideWhenUsed="0"/>
+    <w:lsdException w:name="Medium Shading 1" w:semiHidden="0" w:uiPriority="63" w:unhideWhenUsed="0"/>
+    <w:lsdException w:name="Medium Shading 2" w:semiHidden="0" w:uiPriority="64" w:unhideWhenUsed="0"/>
+    <w:lsdException w:name="Medium List 1" w:semiHidden="0" w:uiPriority="65" w:unhideWhenUsed="0"/>
+    <w:lsdException w:name="Medium List 2" w:semiHidden="0" w:uiPriority="66" w:unhideWhenUsed="0"/>
+    <w:lsdException w:name="Medium Grid 1" w:semiHidden="0" w:uiPriority="67" w:unhideWhenUsed="0"/>
+    <w:lsdException w:name="Medium Grid 2" w:semiHidden="0" w:uiPriority="68" w:unhideWhenUsed="0"/>
+    <w:lsdException w:name="Medium Grid 3" w:semiHidden="0" w:uiPriority="69" w:unhideWhenUsed="0"/>
+    <w:lsdException w:name="Dark List" w:semiHidden="0" w:uiPriority="70" w:unhideWhenUsed="0"/>
+    <w:lsdException w:name="Colorful Shading" w:semiHidden="0" w:uiPriority="71" w:unhideWhenUsed="0"/>
+    <w:lsdException w:name="Colorful List" w:semiHidden="0" w:uiPriority="72" w:unhideWhenUsed="0"/>
+    <w:lsdException w:name="Colorful Grid" w:semiHidden="0" w:uiPriority="73" w:unhideWhenUsed="0"/>
+    <w:lsdException w:name="Light Shading Accent 1" w:semiHidden="0" w:uiPriority="60" w:unhideWhenUsed="0"/>
+    <w:lsdException w:name="Light List Accent 1" w:semiHidden="0" w:uiPriority="61" w:unhideWhenUsed="0"/>
+    <w:lsdException w:name="Light Grid Accent 1" w:semiHidden="0" w:uiPriority="62" w:unhideWhenUsed="0"/>
+    <w:lsdException w:name="Medium Shading 1 Accent 1" w:semiHidden="0" w:uiPriority="63" w:unhideWhenUsed="0"/>
+    <w:lsdException w:name="Medium Shading 2 Accent 1" w:semiHidden="0" w:uiPriority="64" w:unhideWhenUsed="0"/>
+    <w:lsdException w:name="Medium List 1 Accent 1" w:semiHidden="0" w:uiPriority="65" w:unhideWhenUsed="0"/>
+    <w:lsdException w:name="Revision" w:unhideWhenUsed="0"/>
+    <w:lsdException w:name="List Paragraph" w:semiHidden="0" w:uiPriority="34" w:unhideWhenUsed="0" w:qFormat="1"/>
+    <w:lsdException w:name="Quote" w:semiHidden="0" w:uiPriority="29" w:unhideWhenUsed="0" w:qFormat="1"/>
+    <w:lsdException w:name="Intense Quote" w:semiHidden="0" w:uiPriority="30" w:unhideWhenUsed="0" w:qFormat="1"/>
+    <w:lsdException w:name="Medium List 2 Accent 1" w:semiHidden="0" w:uiPriority="66" w:unhideWhenUsed="0"/>
+    <w:lsdException w:name="Medium Grid 1 Accent 1" w:semiHidden="0" w:uiPriority="67" w:unhideWhenUsed="0"/>
+    <w:lsdException w:name="Medium Grid 2 Accent 1" w:semiHidden="0" w:uiPriority="68" w:unhideWhenUsed="0"/>
+    <w:lsdException w:name="Medium Grid 3 Accent 1" w:semiHidden="0" w:uiPriority="69" w:unhideWhenUsed="0"/>
+    <w:lsdException w:name="Dark List Accent 1" w:semiHidden="0" w:uiPriority="70" w:unhideWhenUsed="0"/>
+    <w:lsdException w:name="Colorful Shading Accent 1" w:semiHidden="0" w:uiPriority="71" w:unhideWhenUsed="0"/>
+    <w:lsdException w:name="Colorful List Accent 1" w:semiHidden="0" w:uiPriority="72" w:unhideWhenUsed="0"/>
+    <w:lsdException w:name="Colorful Grid Accent 1" w:semiHidden="0" w:uiPriority="73" w:unhideWhenUsed="0"/>
+    <w:lsdException w:name="Light Shading Accent 2" w:semiHidden="0" w:uiPriority="60" w:unhideWhenUsed="0"/>
+    <w:lsdException w:name="Light List Accent 2" w:semiHidden="0" w:uiPriority="61" w:unhideWhenUsed="0"/>
+    <w:lsdException w:name="Light Grid Accent 2" w:semiHidden="0" w:uiPriority="62" w:unhideWhenUsed="0"/>
+    <w:lsdException w:name="Medium Shading 1 Accent 2" w:semiHidden="0" w:uiPriority="63" w:unhideWhenUsed="0"/>
+    <w:lsdException w:name="Medium Shading 2 Accent 2" w:semiHidden="0" w:uiPriority="64" w:unhideWhenUsed="0"/>
+    <w:lsdException w:name="Medium List 1 Accent 2" w:semiHidden="0" w:uiPriority="65" w:unhideWhenUsed="0"/>
+    <w:lsdException w:name="Medium List 2 Accent 2" w:semiHidden="0" w:uiPriority="66" w:unhideWhenUsed="0"/>
+    <w:lsdException w:name="Medium Grid 1 Accent 2" w:semiHidden="0" w:uiPriority="67" w:unhideWhenUsed="0"/>
+    <w:lsdException w:name="Medium Grid 2 Accent 2" w:semiHidden="0" w:uiPriority="68" w:unhideWhenUsed="0"/>
+    <w:lsdException w:name="Medium Grid 3 Accent 2" w:semiHidden="0" w:uiPriority="69" w:unhideWhenUsed="0"/>
+    <w:lsdException w:name="Dark List Accent 2" w:semiHidden="0" w:uiPriority="70" w:unhideWhenUsed="0"/>
+    <w:lsdException w:name="Colorful Shading Accent 2" w:semiHidden="0" w:uiPriority="71" w:unhideWhenUsed="0"/>
+    <w:lsdException w:name="Colorful List Accent 2" w:semiHidden="0" w:uiPriority="72" w:unhideWhenUsed="0"/>
+    <w:lsdException w:name="Colorful Grid Accent 2" w:semiHidden="0" w:uiPriority="73" w:unhideWhenUsed="0"/>
+    <w:lsdException w:name="Light Shading Accent 3" w:semiHidden="0" w:uiPriority="60" w:unhideWhenUsed="0"/>
+    <w:lsdException w:name="Light List Accent 3" w:semiHidden="0" w:uiPriority="61" w:unhideWhenUsed="0"/>
+    <w:lsdException w:name="Light Grid Accent 3" w:semiHidden="0" w:uiPriority="62" w:unhideWhenUsed="0"/>
+    <w:lsdException w:name="Medium Shading 1 Accent 3" w:semiHidden="0" w:uiPriority="63" w:unhideWhenUsed="0"/>
+    <w:lsdException w:name="Medium Shading 2 Accent 3" w:semiHidden="0" w:uiPriority="64" w:unhideWhenUsed="0"/>
+    <w:lsdException w:name="Medium List 1 Accent 3" w:semiHidden="0" w:uiPriority="65" w:unhideWhenUsed="0"/>
+    <w:lsdException w:name="Medium List 2 Accent 3" w:semiHidden="0" w:uiPriority="66" w:unhideWhenUsed="0"/>
+    <w:lsdException w:name="Medium Grid 1 Accent 3" w:semiHidden="0" w:uiPriority="67" w:unhideWhenUsed="0"/>
+    <w:lsdException w:name="Medium Grid 2 Accent 3" w:semiHidden="0" w:uiPriority="68" w:unhideWhenUsed="0"/>
+    <w:lsdException w:name="Medium Grid 3 Accent 3" w:semiHidden="0" w:uiPriority="69" w:unhideWhenUsed="0"/>
+    <w:lsdException w:name="Dark List Accent 3" w:semiHidden="0" w:uiPriority="70" w:unhideWhenUsed="0"/>
+    <w:lsdException w:name="Colorful Shading Accent 3" w:semiHidden="0" w:uiPriority="71" w:unhideWhenUsed="0"/>
+    <w:lsdException w:name="Colorful List Accent 3" w:semiHidden="0" w:uiPriority="72" w:unhideWhenUsed="0"/>
+    <w:lsdException w:name="Colorful Grid Accent 3" w:semiHidden="0" w:uiPriority="73" w:unhideWhenUsed="0"/>
+    <w:lsdException w:name="Light Shading Accent 4" w:semiHidden="0" w:uiPriority="60" w:unhideWhenUsed="0"/>
+    <w:lsdException w:name="Light List Accent 4" w:semiHidden="0" w:uiPriority="61" w:unhideWhenUsed="0"/>
+    <w:lsdException w:name="Light Grid Accent 4" w:semiHidden="0" w:uiPriority="62" w:unhideWhenUsed="0"/>
+    <w:lsdException w:name="Medium Shading 1 Accent 4" w:semiHidden="0" w:uiPriority="63" w:unhideWhenUsed="0"/>
+    <w:lsdException w:name="Medium Shading 2 Accent 4" w:semiHidden="0" w:uiPriority="64" w:unhideWhenUsed="0"/>
+    <w:lsdException w:name="Medium List 1 Accent 4" w:semiHidden="0" w:uiPriority="65" w:unhideWhenUsed="0"/>
+    <w:lsdException w:name="Medium List 2 Accent 4" w:semiHidden="0" w:uiPriority="66" w:unhideWhenUsed="0"/>
+    <w:lsdException w:name="Medium Grid 1 Accent 4" w:semiHidden="0" w:uiPriority="67" w:unhideWhenUsed="0"/>
+    <w:lsdException w:name="Medium Grid 2 Accent 4" w:semiHidden="0" w:uiPriority="68" w:unhideWhenUsed="0"/>
+    <w:lsdException w:name="Medium Grid 3 Accent 4" w:semiHidden="0" w:uiPriority="69" w:unhideWhenUsed="0"/>
+    <w:lsdException w:name="Dark List Accent 4" w:semiHidden="0" w:uiPriority="70" w:unhideWhenUsed="0"/>
+    <w:lsdException w:name="Colorful Shading Accent 4" w:semiHidden="0" w:uiPriority="71" w:unhideWhenUsed="0"/>
+    <w:lsdException w:name="Colorful List Accent 4" w:semiHidden="0" w:uiPriority="72" w:unhideWhenUsed="0"/>
+    <w:lsdException w:name="Colorful Grid Accent 4" w:semiHidden="0" w:uiPriority="73" w:unhideWhenUsed="0"/>
+    <w:lsdException w:name="Light Shading Accent 5" w:semiHidden="0" w:uiPriority="60" w:unhideWhenUsed="0"/>
+    <w:lsdException w:name="Light List Accent 5" w:semiHidden="0" w:uiPriority="61" w:unhideWhenUsed="0"/>
+    <w:lsdException w:name="Light Grid Accent 5" w:semiHidden="0" w:uiPriority="62" w:unhideWhenUsed="0"/>
+    <w:lsdException w:name="Medium Shading 1 Accent 5" w:semiHidden="0" w:uiPriority="63" w:unhideWhenUsed="0"/>
+    <w:lsdException w:name="Medium Shading 2 Accent 5" w:semiHidden="0" w:uiPriority="64" w:unhideWhenUsed="0"/>
+    <w:lsdException w:name="Medium List 1 Accent 5" w:semiHidden="0" w:uiPriority="65" w:unhideWhenUsed="0"/>
+    <w:lsdException w:name="Medium List 2 Accent 5" w:semiHidden="0" w:uiPriority="66" w:unhideWhenUsed="0"/>
+    <w:lsdException w:name="Medium Grid 1 Accent 5" w:semiHidden="0" w:uiPriority="67" w:unhideWhenUsed="0"/>
+    <w:lsdException w:name="Medium Grid 2 Accent 5" w:semiHidden="0" w:uiPriority="68" w:unhideWhenUsed="0"/>
+    <w:lsdException w:name="Medium Grid 3 Accent 5" w:semiHidden="0" w:uiPriority="69" w:unhideWhenUsed="0"/>
+    <w:lsdException w:name="Dark List Accent 5" w:semiHidden="0" w:uiPriority="70" w:unhideWhenUsed="0"/>
+    <w:lsdException w:name="Colorful Shading Accent 5" w:semiHidden="0" w:uiPriority="71" w:unhideWhenUsed="0"/>
+    <w:lsdException w:name="Colorful List Accent 5" w:semiHidden="0" w:uiPriority="72" w:unhideWhenUsed="0"/>
+    <w:lsdException w:name="Colorful Grid Accent 5" w:semiHidden="0" w:uiPriority="73" w:unhideWhenUsed="0"/>
+    <w:lsdException w:name="Light Shading Accent 6" w:semiHidden="0" w:uiPriority="60" w:unhideWhenUsed="0"/>
+    <w:lsdException w:name="Light List Accent 6" w:semiHidden="0" w:uiPriority="61" w:unhideWhenUsed="0"/>
+    <w:lsdException w:name="Light Grid Accent 6" w:semiHidden="0" w:uiPriority="62" w:unhideWhenUsed="0"/>
+    <w:lsdException w:name="Medium Shading 1 Accent 6" w:semiHidden="0" w:uiPriority="63" w:unhideWhenUsed="0"/>
+    <w:lsdException w:name="Medium Shading 2 Accent 6" w:semiHidden="0" w:uiPriority="64" w:unhideWhenUsed="0"/>
+    <w:lsdException w:name="Medium List 1 Accent 6" w:semiHidden="0" w:uiPriority="65" w:unhideWhenUsed="0"/>
+    <w:lsdException w:name="Medium List 2 Accent 6" w:semiHidden="0" w:uiPriority="66" w:unhideWhenUsed="0"/>
+    <w:lsdException w:name="Medium Grid 1 Accent 6" w:semiHidden="0" w:uiPriority="67" w:unhideWhenUsed="0"/>
+    <w:lsdException w:name="Medium Grid 2 Accent 6" w:semiHidden="0" w:uiPriority="68" w:unhideWhenUsed="0"/>
+    <w:lsdException w:name="Medium Grid 3 Accent 6" w:semiHidden="0" w:uiPriority="69" w:unhideWhenUsed="0"/>
+    <w:lsdException w:name="Dark List Accent 6" w:semiHidden="0" w:uiPriority="70" w:unhideWhenUsed="0"/>
+    <w:lsdException w:name="Colorful Shading Accent 6" w:semiHidden="0" w:uiPriority="71" w:unhideWhenUsed="0"/>
+    <w:lsdException w:name="Colorful List Accent 6" w:semiHidden="0" w:uiPriority="72" w:unhideWhenUsed="0"/>
+    <w:lsdException w:name="Colorful Grid Accent 6" w:semiHidden="0" w:uiPriority="73" w:unhideWhenUsed="0"/>
+    <w:lsdException w:name="Subtle Emphasis" w:semiHidden="0" w:uiPriority="19" w:unhideWhenUsed="0" w:qFormat="1"/>
+    <w:lsdException w:name="Intense Emphasis" w:semiHidden="0" w:uiPriority="21" w:unhideWhenUsed="0" w:qFormat="1"/>
+    <w:lsdException w:name="Subtle Reference" w:semiHidden="0" w:uiPriority="31" w:unhideWhenUsed="0" w:qFormat="1"/>
+    <w:lsdException w:name="Intense Reference" w:semiHidden="0" w:uiPriority="32" w:unhideWhenUsed="0" w:qFormat="1"/>
+    <w:lsdException w:name="Book Title" w:semiHidden="0" w:uiPriority="33" w:unhideWhenUsed="0" w:qFormat="1"/>
+    <w:lsdException w:name="Bibliography" w:uiPriority="37"/>
+    <w:lsdException w:name="TOC Heading" w:uiPriority="39" w:qFormat="1"/>
   </w:latentStyles>
   <w:style w:type="paragraph" w:default="1" w:styleId="Normal">
     <w:name w:val="Normal"/>

</xml_diff>